<commit_message>
more outline work for last intro part
</commit_message>
<xml_diff>
--- a/new_intro.docx
+++ b/new_intro.docx
@@ -41,7 +41,6 @@
           <w:szCs w:val="24"/>
         </w:rPr>
       </w:pPr>
-      <w:bookmarkStart w:id="0" w:name="_GoBack"/>
       <w:r>
         <w:rPr>
           <w:rFonts w:ascii="Times New Roman" w:hAnsi="Times New Roman" w:cs="Times New Roman"/>
@@ -299,7 +298,6 @@
         <w:t xml:space="preserve">. </w:t>
       </w:r>
     </w:p>
-    <w:bookmarkEnd w:id="0"/>
     <w:p>
       <w:pPr>
         <w:pBdr>
@@ -328,25 +326,7 @@
           <w:sz w:val="24"/>
           <w:szCs w:val="24"/>
         </w:rPr>
-        <w:t xml:space="preserve">The rapid evolution in male </w:t>
-      </w:r>
-      <w:proofErr w:type="spellStart"/>
-      <w:r>
-        <w:rPr>
-          <w:rFonts w:ascii="Times New Roman" w:hAnsi="Times New Roman" w:cs="Times New Roman"/>
-          <w:sz w:val="24"/>
-          <w:szCs w:val="24"/>
-        </w:rPr>
-        <w:t>gwRR</w:t>
-      </w:r>
-      <w:proofErr w:type="spellEnd"/>
-      <w:r>
-        <w:rPr>
-          <w:rFonts w:ascii="Times New Roman" w:hAnsi="Times New Roman" w:cs="Times New Roman"/>
-          <w:sz w:val="24"/>
-          <w:szCs w:val="24"/>
-        </w:rPr>
-        <w:t xml:space="preserve"> is significantly predicted/correlated by t</w:t>
+        <w:t>The rapid evolution in male gwRR is significantly predicted/correlated by t</w:t>
       </w:r>
       <w:r>
         <w:rPr>
@@ -432,25 +412,7 @@
           <w:sz w:val="24"/>
           <w:szCs w:val="24"/>
         </w:rPr>
-        <w:t>&lt;</w:t>
-      </w:r>
-      <w:proofErr w:type="gramStart"/>
-      <w:r>
-        <w:rPr>
-          <w:rFonts w:ascii="Times New Roman" w:hAnsi="Times New Roman" w:cs="Times New Roman"/>
-          <w:sz w:val="24"/>
-          <w:szCs w:val="24"/>
-        </w:rPr>
-        <w:t>understanding</w:t>
-      </w:r>
-      <w:proofErr w:type="gramEnd"/>
-      <w:r>
-        <w:rPr>
-          <w:rFonts w:ascii="Times New Roman" w:hAnsi="Times New Roman" w:cs="Times New Roman"/>
-          <w:sz w:val="24"/>
-          <w:szCs w:val="24"/>
-        </w:rPr>
-        <w:t xml:space="preserve"> the pathway&gt;</w:t>
+        <w:t>&lt;understanding the pathway&gt;</w:t>
       </w:r>
     </w:p>
     <w:p>
@@ -500,7 +462,6 @@
           <w:szCs w:val="24"/>
         </w:rPr>
       </w:pPr>
-      <w:proofErr w:type="gramStart"/>
       <w:r>
         <w:rPr>
           <w:rFonts w:ascii="Times New Roman" w:hAnsi="Times New Roman" w:cs="Times New Roman"/>
@@ -515,16 +476,7 @@
           <w:sz w:val="24"/>
           <w:szCs w:val="24"/>
         </w:rPr>
-        <w:t>(</w:t>
-      </w:r>
-      <w:proofErr w:type="gramEnd"/>
-      <w:r>
-        <w:rPr>
-          <w:rFonts w:ascii="Times New Roman" w:hAnsi="Times New Roman" w:cs="Times New Roman"/>
-          <w:sz w:val="24"/>
-          <w:szCs w:val="24"/>
-        </w:rPr>
-        <w:t xml:space="preserve">strong </w:t>
+        <w:t xml:space="preserve">(strong </w:t>
       </w:r>
       <w:r>
         <w:rPr>
@@ -585,43 +537,7 @@
           <w:sz w:val="24"/>
           <w:szCs w:val="24"/>
         </w:rPr>
-        <w:t xml:space="preserve">(there are more </w:t>
-      </w:r>
-      <w:proofErr w:type="spellStart"/>
-      <w:r>
-        <w:rPr>
-          <w:rFonts w:ascii="Times New Roman" w:hAnsi="Times New Roman" w:cs="Times New Roman"/>
-          <w:sz w:val="24"/>
-          <w:szCs w:val="24"/>
-        </w:rPr>
-        <w:t>gwRR</w:t>
-      </w:r>
-      <w:proofErr w:type="spellEnd"/>
-      <w:r>
-        <w:rPr>
-          <w:rFonts w:ascii="Times New Roman" w:hAnsi="Times New Roman" w:cs="Times New Roman"/>
-          <w:sz w:val="24"/>
-          <w:szCs w:val="24"/>
-        </w:rPr>
-        <w:t xml:space="preserve"> measures)</w:t>
-      </w:r>
-      <w:proofErr w:type="gramStart"/>
-      <w:r>
-        <w:rPr>
-          <w:rFonts w:ascii="Times New Roman" w:hAnsi="Times New Roman" w:cs="Times New Roman"/>
-          <w:sz w:val="24"/>
-          <w:szCs w:val="24"/>
-        </w:rPr>
-        <w:t>,  but</w:t>
-      </w:r>
-      <w:proofErr w:type="gramEnd"/>
-      <w:r>
-        <w:rPr>
-          <w:rFonts w:ascii="Times New Roman" w:hAnsi="Times New Roman" w:cs="Times New Roman"/>
-          <w:sz w:val="24"/>
-          <w:szCs w:val="24"/>
-        </w:rPr>
-        <w:t xml:space="preserve"> for both sexes is rare</w:t>
+        <w:t>(there are more gwRR measures),  but for both sexes is rare</w:t>
       </w:r>
     </w:p>
     <w:p>
@@ -647,25 +563,7 @@
           <w:sz w:val="24"/>
           <w:szCs w:val="24"/>
         </w:rPr>
-        <w:t xml:space="preserve">-why </w:t>
-      </w:r>
-      <w:proofErr w:type="spellStart"/>
-      <w:r>
-        <w:rPr>
-          <w:rFonts w:ascii="Times New Roman" w:hAnsi="Times New Roman" w:cs="Times New Roman"/>
-          <w:sz w:val="24"/>
-          <w:szCs w:val="24"/>
-        </w:rPr>
-        <w:t>gwRR</w:t>
-      </w:r>
-      <w:proofErr w:type="spellEnd"/>
-      <w:r>
-        <w:rPr>
-          <w:rFonts w:ascii="Times New Roman" w:hAnsi="Times New Roman" w:cs="Times New Roman"/>
-          <w:sz w:val="24"/>
-          <w:szCs w:val="24"/>
-        </w:rPr>
-        <w:t xml:space="preserve"> important</w:t>
+        <w:t>-why gwRR important</w:t>
       </w:r>
     </w:p>
     <w:p>
@@ -729,69 +627,33 @@
           <w:sz w:val="24"/>
           <w:szCs w:val="24"/>
         </w:rPr>
-        <w:t xml:space="preserve">- </w:t>
-      </w:r>
-      <w:proofErr w:type="gramStart"/>
-      <w:r>
-        <w:rPr>
-          <w:rFonts w:ascii="Times New Roman" w:hAnsi="Times New Roman" w:cs="Times New Roman"/>
-          <w:sz w:val="24"/>
-          <w:szCs w:val="24"/>
-        </w:rPr>
-        <w:t>empirical</w:t>
-      </w:r>
-      <w:proofErr w:type="gramEnd"/>
-      <w:r>
-        <w:rPr>
-          <w:rFonts w:ascii="Times New Roman" w:hAnsi="Times New Roman" w:cs="Times New Roman"/>
-          <w:sz w:val="24"/>
-          <w:szCs w:val="24"/>
-        </w:rPr>
-        <w:t xml:space="preserve"> measures from </w:t>
-      </w:r>
-    </w:p>
-    <w:p>
-      <w:pPr>
-        <w:contextualSpacing/>
-        <w:rPr>
-          <w:rFonts w:ascii="Times New Roman" w:hAnsi="Times New Roman" w:cs="Times New Roman"/>
-          <w:sz w:val="24"/>
-          <w:szCs w:val="24"/>
-        </w:rPr>
-      </w:pPr>
-      <w:r>
-        <w:rPr>
-          <w:rFonts w:ascii="Times New Roman" w:hAnsi="Times New Roman" w:cs="Times New Roman"/>
-          <w:sz w:val="24"/>
-          <w:szCs w:val="24"/>
-        </w:rPr>
-        <w:t xml:space="preserve">-surveyed panel of house mouse inbred </w:t>
-      </w:r>
-      <w:proofErr w:type="gramStart"/>
-      <w:r>
-        <w:rPr>
-          <w:rFonts w:ascii="Times New Roman" w:hAnsi="Times New Roman" w:cs="Times New Roman"/>
-          <w:sz w:val="24"/>
-          <w:szCs w:val="24"/>
-        </w:rPr>
-        <w:t>strains</w:t>
-      </w:r>
-      <w:r>
-        <w:rPr>
-          <w:rFonts w:ascii="Times New Roman" w:hAnsi="Times New Roman" w:cs="Times New Roman"/>
-          <w:sz w:val="24"/>
-          <w:szCs w:val="24"/>
-        </w:rPr>
-        <w:t xml:space="preserve"> ,</w:t>
-      </w:r>
-      <w:proofErr w:type="gramEnd"/>
-      <w:r>
-        <w:rPr>
-          <w:rFonts w:ascii="Times New Roman" w:hAnsi="Times New Roman" w:cs="Times New Roman"/>
-          <w:sz w:val="24"/>
-          <w:szCs w:val="24"/>
-        </w:rPr>
-        <w:t xml:space="preserve"> spanning 3 subspecies</w:t>
+        <w:t xml:space="preserve">- empirical measures from </w:t>
+      </w:r>
+    </w:p>
+    <w:p>
+      <w:pPr>
+        <w:contextualSpacing/>
+        <w:rPr>
+          <w:rFonts w:ascii="Times New Roman" w:hAnsi="Times New Roman" w:cs="Times New Roman"/>
+          <w:sz w:val="24"/>
+          <w:szCs w:val="24"/>
+        </w:rPr>
+      </w:pPr>
+      <w:r>
+        <w:rPr>
+          <w:rFonts w:ascii="Times New Roman" w:hAnsi="Times New Roman" w:cs="Times New Roman"/>
+          <w:sz w:val="24"/>
+          <w:szCs w:val="24"/>
+        </w:rPr>
+        <w:t>-surveyed panel of house mouse inbred strains</w:t>
+      </w:r>
+      <w:r>
+        <w:rPr>
+          <w:rFonts w:ascii="Times New Roman" w:hAnsi="Times New Roman" w:cs="Times New Roman"/>
+          <w:sz w:val="24"/>
+          <w:szCs w:val="24"/>
+        </w:rPr>
+        <w:t xml:space="preserve"> , spanning 3 subspecies</w:t>
       </w:r>
     </w:p>
     <w:p>
@@ -857,25 +719,7 @@
           <w:sz w:val="24"/>
           <w:szCs w:val="24"/>
         </w:rPr>
-        <w:t xml:space="preserve">- </w:t>
-      </w:r>
-      <w:proofErr w:type="gramStart"/>
-      <w:r>
-        <w:rPr>
-          <w:rFonts w:ascii="Times New Roman" w:hAnsi="Times New Roman" w:cs="Times New Roman"/>
-          <w:sz w:val="24"/>
-          <w:szCs w:val="24"/>
-        </w:rPr>
-        <w:t>but</w:t>
-      </w:r>
-      <w:proofErr w:type="gramEnd"/>
-      <w:r>
-        <w:rPr>
-          <w:rFonts w:ascii="Times New Roman" w:hAnsi="Times New Roman" w:cs="Times New Roman"/>
-          <w:sz w:val="24"/>
-          <w:szCs w:val="24"/>
-        </w:rPr>
-        <w:t xml:space="preserve"> evolutionary patterns for the variation for why sexes differ is not understood.</w:t>
+        <w:t>- but evolutionary patterns for the variation for why sexes differ is not understood.</w:t>
       </w:r>
     </w:p>
     <w:p>
@@ -925,19 +769,19 @@
           <w:sz w:val="24"/>
           <w:szCs w:val="24"/>
         </w:rPr>
-        <w:t xml:space="preserve"> </w:t>
-      </w:r>
-      <w:proofErr w:type="gramStart"/>
-      <w:r>
+        <w:t xml:space="preserve"> importance of recombination</w:t>
+      </w:r>
+    </w:p>
+    <w:p>
+      <w:pPr>
+        <w:contextualSpacing/>
         <w:rPr>
           <w:rFonts w:ascii="Times New Roman" w:hAnsi="Times New Roman" w:cs="Times New Roman"/>
           <w:b/>
           <w:sz w:val="24"/>
           <w:szCs w:val="24"/>
         </w:rPr>
-        <w:t>importance</w:t>
-      </w:r>
-      <w:proofErr w:type="gramEnd"/>
+      </w:pPr>
       <w:r>
         <w:rPr>
           <w:rFonts w:ascii="Times New Roman" w:hAnsi="Times New Roman" w:cs="Times New Roman"/>
@@ -945,38 +789,7 @@
           <w:sz w:val="24"/>
           <w:szCs w:val="24"/>
         </w:rPr>
-        <w:t xml:space="preserve"> of recombination</w:t>
-      </w:r>
-    </w:p>
-    <w:p>
-      <w:pPr>
-        <w:contextualSpacing/>
-        <w:rPr>
-          <w:rFonts w:ascii="Times New Roman" w:hAnsi="Times New Roman" w:cs="Times New Roman"/>
-          <w:b/>
-          <w:sz w:val="24"/>
-          <w:szCs w:val="24"/>
-        </w:rPr>
-      </w:pPr>
-      <w:proofErr w:type="gramStart"/>
-      <w:r>
-        <w:rPr>
-          <w:rFonts w:ascii="Times New Roman" w:hAnsi="Times New Roman" w:cs="Times New Roman"/>
-          <w:b/>
-          <w:sz w:val="24"/>
-          <w:szCs w:val="24"/>
-        </w:rPr>
-        <w:t>2.variation</w:t>
-      </w:r>
-      <w:proofErr w:type="gramEnd"/>
-      <w:r>
-        <w:rPr>
-          <w:rFonts w:ascii="Times New Roman" w:hAnsi="Times New Roman" w:cs="Times New Roman"/>
-          <w:b/>
-          <w:sz w:val="24"/>
-          <w:szCs w:val="24"/>
-        </w:rPr>
-        <w:t xml:space="preserve"> in recombination rate</w:t>
+        <w:t>2.variation in recombination rate</w:t>
       </w:r>
     </w:p>
     <w:p>
@@ -1098,67 +911,7 @@
           <w:sz w:val="24"/>
           <w:szCs w:val="24"/>
         </w:rPr>
-        <w:t xml:space="preserve">The House mouse complex is comprised of (3 main subspecies, </w:t>
-      </w:r>
-      <w:proofErr w:type="spellStart"/>
-      <w:r>
-        <w:rPr>
-          <w:rFonts w:ascii="Times New Roman" w:eastAsia="Times New Roman" w:hAnsi="Times New Roman" w:cs="Times New Roman"/>
-          <w:color w:val="000000"/>
-          <w:sz w:val="24"/>
-          <w:szCs w:val="24"/>
-        </w:rPr>
-        <w:t>molossinus</w:t>
-      </w:r>
-      <w:proofErr w:type="spellEnd"/>
-      <w:r>
-        <w:rPr>
-          <w:rFonts w:ascii="Times New Roman" w:eastAsia="Times New Roman" w:hAnsi="Times New Roman" w:cs="Times New Roman"/>
-          <w:color w:val="000000"/>
-          <w:sz w:val="24"/>
-          <w:szCs w:val="24"/>
-        </w:rPr>
-        <w:t xml:space="preserve"> is an ‘artificial’ hybrid (of a combination of </w:t>
-      </w:r>
-      <w:proofErr w:type="spellStart"/>
-      <w:r>
-        <w:rPr>
-          <w:rFonts w:ascii="Times New Roman" w:eastAsia="Times New Roman" w:hAnsi="Times New Roman" w:cs="Times New Roman"/>
-          <w:color w:val="000000"/>
-          <w:sz w:val="24"/>
-          <w:szCs w:val="24"/>
-        </w:rPr>
-        <w:t>musculus</w:t>
-      </w:r>
-      <w:proofErr w:type="spellEnd"/>
-      <w:r>
-        <w:rPr>
-          <w:rFonts w:ascii="Times New Roman" w:eastAsia="Times New Roman" w:hAnsi="Times New Roman" w:cs="Times New Roman"/>
-          <w:color w:val="000000"/>
-          <w:sz w:val="24"/>
-          <w:szCs w:val="24"/>
-        </w:rPr>
-        <w:t xml:space="preserve"> and </w:t>
-      </w:r>
-      <w:proofErr w:type="spellStart"/>
-      <w:r>
-        <w:rPr>
-          <w:rFonts w:ascii="Times New Roman" w:eastAsia="Times New Roman" w:hAnsi="Times New Roman" w:cs="Times New Roman"/>
-          <w:color w:val="000000"/>
-          <w:sz w:val="24"/>
-          <w:szCs w:val="24"/>
-        </w:rPr>
-        <w:t>castaneaus</w:t>
-      </w:r>
-      <w:proofErr w:type="spellEnd"/>
-      <w:r>
-        <w:rPr>
-          <w:rFonts w:ascii="Times New Roman" w:eastAsia="Times New Roman" w:hAnsi="Times New Roman" w:cs="Times New Roman"/>
-          <w:color w:val="000000"/>
-          <w:sz w:val="24"/>
-          <w:szCs w:val="24"/>
-        </w:rPr>
-        <w:t>).</w:t>
+        <w:t>The House mouse complex is comprised of (3 main subspecies, molossinus is an ‘artificial’ hybrid (of a combination of musculus and castaneaus).</w:t>
       </w:r>
     </w:p>
     <w:p>
@@ -1193,116 +946,16 @@
           <w:sz w:val="24"/>
           <w:szCs w:val="24"/>
         </w:rPr>
-        <w:t xml:space="preserve"> divergence times spanning 0.5 </w:t>
-      </w:r>
-      <w:proofErr w:type="spellStart"/>
-      <w:r>
-        <w:rPr>
-          <w:rFonts w:ascii="Times New Roman" w:eastAsia="Times New Roman" w:hAnsi="Times New Roman" w:cs="Times New Roman"/>
-          <w:color w:val="000000"/>
-          <w:sz w:val="24"/>
-          <w:szCs w:val="24"/>
-        </w:rPr>
-        <w:t>mya</w:t>
-      </w:r>
-      <w:proofErr w:type="spellEnd"/>
-      <w:r>
-        <w:rPr>
-          <w:rFonts w:ascii="Times New Roman" w:eastAsia="Times New Roman" w:hAnsi="Times New Roman" w:cs="Times New Roman"/>
-          <w:color w:val="000000"/>
-          <w:sz w:val="24"/>
-          <w:szCs w:val="24"/>
-        </w:rPr>
-        <w:t xml:space="preserve"> (cite / </w:t>
-      </w:r>
-      <w:proofErr w:type="spellStart"/>
-      <w:r>
-        <w:rPr>
-          <w:rFonts w:ascii="Times New Roman" w:eastAsia="Times New Roman" w:hAnsi="Times New Roman" w:cs="Times New Roman"/>
-          <w:color w:val="000000"/>
-          <w:sz w:val="24"/>
-          <w:szCs w:val="24"/>
-        </w:rPr>
-        <w:t>Geraldes</w:t>
-      </w:r>
-      <w:proofErr w:type="spellEnd"/>
-      <w:r>
-        <w:rPr>
-          <w:rFonts w:ascii="Times New Roman" w:eastAsia="Times New Roman" w:hAnsi="Times New Roman" w:cs="Times New Roman"/>
-          <w:color w:val="000000"/>
-          <w:sz w:val="24"/>
-          <w:szCs w:val="24"/>
-        </w:rPr>
-        <w:t xml:space="preserve"> et al 2008 and </w:t>
-      </w:r>
-      <w:proofErr w:type="spellStart"/>
-      <w:r>
-        <w:rPr>
-          <w:rFonts w:ascii="Times New Roman" w:eastAsia="Times New Roman" w:hAnsi="Times New Roman" w:cs="Times New Roman"/>
-          <w:color w:val="000000"/>
-          <w:sz w:val="24"/>
-          <w:szCs w:val="24"/>
-        </w:rPr>
-        <w:t>Geraldes</w:t>
-      </w:r>
-      <w:proofErr w:type="spellEnd"/>
-      <w:r>
-        <w:rPr>
-          <w:rFonts w:ascii="Times New Roman" w:eastAsia="Times New Roman" w:hAnsi="Times New Roman" w:cs="Times New Roman"/>
-          <w:color w:val="000000"/>
-          <w:sz w:val="24"/>
-          <w:szCs w:val="24"/>
-        </w:rPr>
-        <w:t xml:space="preserve"> et al 2010)</w:t>
-      </w:r>
-      <w:r>
-        <w:rPr>
-          <w:rFonts w:ascii="Times New Roman" w:eastAsia="Times New Roman" w:hAnsi="Times New Roman" w:cs="Times New Roman"/>
-          <w:color w:val="000000"/>
-          <w:sz w:val="24"/>
-          <w:szCs w:val="24"/>
-        </w:rPr>
-        <w:t xml:space="preserve"> – related murid species divergence 3 </w:t>
-      </w:r>
-      <w:proofErr w:type="spellStart"/>
-      <w:r>
-        <w:rPr>
-          <w:rFonts w:ascii="Times New Roman" w:eastAsia="Times New Roman" w:hAnsi="Times New Roman" w:cs="Times New Roman"/>
-          <w:color w:val="000000"/>
-          <w:sz w:val="24"/>
-          <w:szCs w:val="24"/>
-        </w:rPr>
-        <w:t>mya</w:t>
-      </w:r>
-      <w:proofErr w:type="spellEnd"/>
-      <w:r>
-        <w:rPr>
-          <w:rFonts w:ascii="Times New Roman" w:eastAsia="Times New Roman" w:hAnsi="Times New Roman" w:cs="Times New Roman"/>
-          <w:color w:val="000000"/>
-          <w:sz w:val="24"/>
-          <w:szCs w:val="24"/>
-        </w:rPr>
-        <w:t xml:space="preserve"> for (x and Z) and 5 </w:t>
-      </w:r>
-      <w:proofErr w:type="spellStart"/>
-      <w:r>
-        <w:rPr>
-          <w:rFonts w:ascii="Times New Roman" w:eastAsia="Times New Roman" w:hAnsi="Times New Roman" w:cs="Times New Roman"/>
-          <w:color w:val="000000"/>
-          <w:sz w:val="24"/>
-          <w:szCs w:val="24"/>
-        </w:rPr>
-        <w:t>mya</w:t>
-      </w:r>
-      <w:proofErr w:type="spellEnd"/>
-      <w:r>
-        <w:rPr>
-          <w:rFonts w:ascii="Times New Roman" w:eastAsia="Times New Roman" w:hAnsi="Times New Roman" w:cs="Times New Roman"/>
-          <w:color w:val="000000"/>
-          <w:sz w:val="24"/>
-          <w:szCs w:val="24"/>
-        </w:rPr>
-        <w:t xml:space="preserve"> for caroli</w:t>
+        <w:t xml:space="preserve"> divergence times spanning 0.5 mya (cite / Geraldes et al 2008 and Geraldes et al 2010)</w:t>
+      </w:r>
+      <w:r>
+        <w:rPr>
+          <w:rFonts w:ascii="Times New Roman" w:eastAsia="Times New Roman" w:hAnsi="Times New Roman" w:cs="Times New Roman"/>
+          <w:color w:val="000000"/>
+          <w:sz w:val="24"/>
+          <w:szCs w:val="24"/>
+        </w:rPr>
+        <w:t xml:space="preserve"> – related murid species divergence 3 mya for (x and Z) and 5 mya for caroli</w:t>
       </w:r>
     </w:p>
     <w:p>
@@ -1360,47 +1013,7 @@
           <w:sz w:val="24"/>
           <w:szCs w:val="24"/>
         </w:rPr>
-        <w:t>(</w:t>
-      </w:r>
-      <w:proofErr w:type="spellStart"/>
-      <w:r>
-        <w:rPr>
-          <w:rFonts w:ascii="Times New Roman" w:eastAsia="Times New Roman" w:hAnsi="Times New Roman" w:cs="Times New Roman"/>
-          <w:color w:val="000000"/>
-          <w:sz w:val="24"/>
-          <w:szCs w:val="24"/>
-        </w:rPr>
-        <w:t>ie</w:t>
-      </w:r>
-      <w:proofErr w:type="spellEnd"/>
-      <w:r>
-        <w:rPr>
-          <w:rFonts w:ascii="Times New Roman" w:eastAsia="Times New Roman" w:hAnsi="Times New Roman" w:cs="Times New Roman"/>
-          <w:color w:val="000000"/>
-          <w:sz w:val="24"/>
-          <w:szCs w:val="24"/>
-        </w:rPr>
-        <w:t xml:space="preserve"> there are fewer mutations that would be causing </w:t>
-      </w:r>
-      <w:proofErr w:type="spellStart"/>
-      <w:r>
-        <w:rPr>
-          <w:rFonts w:ascii="Times New Roman" w:eastAsia="Times New Roman" w:hAnsi="Times New Roman" w:cs="Times New Roman"/>
-          <w:color w:val="000000"/>
-          <w:sz w:val="24"/>
-          <w:szCs w:val="24"/>
-        </w:rPr>
-        <w:t>hereitable</w:t>
-      </w:r>
-      <w:proofErr w:type="spellEnd"/>
-      <w:r>
-        <w:rPr>
-          <w:rFonts w:ascii="Times New Roman" w:eastAsia="Times New Roman" w:hAnsi="Times New Roman" w:cs="Times New Roman"/>
-          <w:color w:val="000000"/>
-          <w:sz w:val="24"/>
-          <w:szCs w:val="24"/>
-        </w:rPr>
-        <w:t xml:space="preserve"> variation in the genome wide recombination rate).</w:t>
+        <w:t>(ie there are fewer mutations that would be causing hereitable variation in the genome wide recombination rate).</w:t>
       </w:r>
     </w:p>
     <w:p>
@@ -1445,7 +1058,6 @@
           <w:szCs w:val="24"/>
         </w:rPr>
       </w:pPr>
-      <w:commentRangeStart w:id="1"/>
       <w:r>
         <w:rPr>
           <w:rFonts w:ascii="Times New Roman" w:eastAsia="Times New Roman" w:hAnsi="Times New Roman" w:cs="Times New Roman"/>
@@ -1454,16 +1066,6 @@
           <w:szCs w:val="24"/>
         </w:rPr>
         <w:t>Classical lab strains of mice have generated extensive knowledge central to meiosis and outcomes on recombination through extensive studies on the genes involved in the meiotic recombination pathway (cite) and previous crosses for understanding the genetic architecture of recombination rate variation (Dumont, Murdoch, Wang).</w:t>
-      </w:r>
-      <w:commentRangeEnd w:id="1"/>
-      <w:r>
-        <w:rPr>
-          <w:rStyle w:val="CommentReference"/>
-          <w:rFonts w:ascii="Times New Roman" w:hAnsi="Times New Roman" w:cs="Times New Roman"/>
-          <w:sz w:val="24"/>
-          <w:szCs w:val="24"/>
-        </w:rPr>
-        <w:commentReference w:id="1"/>
       </w:r>
     </w:p>
     <w:p>
@@ -1503,37 +1105,16 @@
           <w:sz w:val="24"/>
           <w:szCs w:val="24"/>
         </w:rPr>
-        <w:t xml:space="preserve">Same </w:t>
-      </w:r>
-      <w:proofErr w:type="gramStart"/>
-      <w:r>
-        <w:rPr>
-          <w:rFonts w:ascii="Times New Roman" w:eastAsia="Times New Roman" w:hAnsi="Times New Roman" w:cs="Times New Roman"/>
-          <w:b/>
-          <w:color w:val="000000"/>
-          <w:sz w:val="24"/>
-          <w:szCs w:val="24"/>
-        </w:rPr>
-        <w:t xml:space="preserve">genome </w:t>
-      </w:r>
-      <w:r>
-        <w:rPr>
-          <w:rFonts w:ascii="Times New Roman" w:eastAsia="Times New Roman" w:hAnsi="Times New Roman" w:cs="Times New Roman"/>
-          <w:color w:val="000000"/>
-          <w:sz w:val="24"/>
-          <w:szCs w:val="24"/>
-        </w:rPr>
-        <w:t xml:space="preserve"> *</w:t>
-      </w:r>
-      <w:proofErr w:type="gramEnd"/>
-      <w:r>
-        <w:rPr>
-          <w:rFonts w:ascii="Times New Roman" w:eastAsia="Times New Roman" w:hAnsi="Times New Roman" w:cs="Times New Roman"/>
-          <w:color w:val="000000"/>
-          <w:sz w:val="24"/>
-          <w:szCs w:val="24"/>
-        </w:rPr>
-        <w:t>*Wild derived inbred strains generate the best comparison of females and males, besides the sex chromosomes, the mouse for each genome are almost identical.</w:t>
+        <w:t xml:space="preserve">Same genome </w:t>
+      </w:r>
+      <w:r>
+        <w:rPr>
+          <w:rFonts w:ascii="Times New Roman" w:eastAsia="Times New Roman" w:hAnsi="Times New Roman" w:cs="Times New Roman"/>
+          <w:color w:val="000000"/>
+          <w:sz w:val="24"/>
+          <w:szCs w:val="24"/>
+        </w:rPr>
+        <w:t xml:space="preserve"> **Wild derived inbred strains generate the best comparison of females and males, besides the sex chromosomes, the mouse for each genome are almost identical.</w:t>
       </w:r>
     </w:p>
     <w:p>
@@ -1553,27 +1134,7 @@
           <w:sz w:val="24"/>
           <w:szCs w:val="24"/>
         </w:rPr>
-        <w:t xml:space="preserve">Inbred strains enable one of the most direct comparison of both female and male </w:t>
-      </w:r>
-      <w:proofErr w:type="gramStart"/>
-      <w:r>
-        <w:rPr>
-          <w:rFonts w:ascii="Times New Roman" w:eastAsia="Times New Roman" w:hAnsi="Times New Roman" w:cs="Times New Roman"/>
-          <w:color w:val="000000"/>
-          <w:sz w:val="24"/>
-          <w:szCs w:val="24"/>
-        </w:rPr>
-        <w:t>--  versions</w:t>
-      </w:r>
-      <w:proofErr w:type="gramEnd"/>
-      <w:r>
-        <w:rPr>
-          <w:rFonts w:ascii="Times New Roman" w:eastAsia="Times New Roman" w:hAnsi="Times New Roman" w:cs="Times New Roman"/>
-          <w:color w:val="000000"/>
-          <w:sz w:val="24"/>
-          <w:szCs w:val="24"/>
-        </w:rPr>
-        <w:t xml:space="preserve"> of meiosis</w:t>
+        <w:t>Inbred strains enable one of the most direct comparison of both female and male --  versions of meiosis</w:t>
       </w:r>
     </w:p>
     <w:p>
@@ -1593,56 +1154,7 @@
           <w:sz w:val="24"/>
           <w:szCs w:val="24"/>
         </w:rPr>
-        <w:t>--</w:t>
-      </w:r>
-      <w:proofErr w:type="gramStart"/>
-      <w:r>
-        <w:rPr>
-          <w:rFonts w:ascii="Times New Roman" w:eastAsia="Times New Roman" w:hAnsi="Times New Roman" w:cs="Times New Roman"/>
-          <w:color w:val="000000"/>
-          <w:sz w:val="24"/>
-          <w:szCs w:val="24"/>
-        </w:rPr>
-        <w:t>enable</w:t>
-      </w:r>
-      <w:proofErr w:type="gramEnd"/>
-      <w:r>
-        <w:rPr>
-          <w:rFonts w:ascii="Times New Roman" w:eastAsia="Times New Roman" w:hAnsi="Times New Roman" w:cs="Times New Roman"/>
-          <w:color w:val="000000"/>
-          <w:sz w:val="24"/>
-          <w:szCs w:val="24"/>
-        </w:rPr>
-        <w:t xml:space="preserve"> </w:t>
-      </w:r>
-      <w:proofErr w:type="spellStart"/>
-      <w:r>
-        <w:rPr>
-          <w:rFonts w:ascii="Times New Roman" w:eastAsia="Times New Roman" w:hAnsi="Times New Roman" w:cs="Times New Roman"/>
-          <w:color w:val="000000"/>
-          <w:sz w:val="24"/>
-          <w:szCs w:val="24"/>
-        </w:rPr>
-        <w:t>use</w:t>
-      </w:r>
-      <w:proofErr w:type="spellEnd"/>
-      <w:r>
-        <w:rPr>
-          <w:rFonts w:ascii="Times New Roman" w:eastAsia="Times New Roman" w:hAnsi="Times New Roman" w:cs="Times New Roman"/>
-          <w:color w:val="000000"/>
-          <w:sz w:val="24"/>
-          <w:szCs w:val="24"/>
-        </w:rPr>
-        <w:t xml:space="preserve"> to conclude that sex is a primary factor -- </w:t>
-      </w:r>
-      <w:r>
-        <w:rPr>
-          <w:rStyle w:val="CommentReference"/>
-          <w:rFonts w:ascii="Times New Roman" w:hAnsi="Times New Roman" w:cs="Times New Roman"/>
-          <w:sz w:val="24"/>
-          <w:szCs w:val="24"/>
-        </w:rPr>
-        <w:commentReference w:id="2"/>
+        <w:t xml:space="preserve">--enable use to conclude that sex is a primary factor -- </w:t>
       </w:r>
     </w:p>
     <w:p>
@@ -1675,27 +1187,7 @@
           <w:sz w:val="24"/>
           <w:szCs w:val="24"/>
         </w:rPr>
-        <w:t xml:space="preserve"> Additionally due to their global distribution allows us to compare samples of natural diversity from a broad geographic range.  (</w:t>
-      </w:r>
-      <w:proofErr w:type="gramStart"/>
-      <w:r>
-        <w:rPr>
-          <w:rFonts w:ascii="Times New Roman" w:eastAsia="Times New Roman" w:hAnsi="Times New Roman" w:cs="Times New Roman"/>
-          <w:color w:val="000000"/>
-          <w:sz w:val="24"/>
-          <w:szCs w:val="24"/>
-        </w:rPr>
-        <w:t>wild</w:t>
-      </w:r>
-      <w:proofErr w:type="gramEnd"/>
-      <w:r>
-        <w:rPr>
-          <w:rFonts w:ascii="Times New Roman" w:eastAsia="Times New Roman" w:hAnsi="Times New Roman" w:cs="Times New Roman"/>
-          <w:color w:val="000000"/>
-          <w:sz w:val="24"/>
-          <w:szCs w:val="24"/>
-        </w:rPr>
-        <w:t xml:space="preserve"> derived inbred strains – will capture genetic diversity not represented in classical lab strains.)</w:t>
+        <w:t xml:space="preserve"> Additionally due to their global distribution allows us to compare samples of natural diversity from a broad geographic range.  (wild derived inbred strains – will capture genetic diversity not represented in classical lab strains.)</w:t>
       </w:r>
     </w:p>
     <w:p>
@@ -1745,27 +1237,7 @@
           <w:sz w:val="24"/>
           <w:szCs w:val="24"/>
         </w:rPr>
-        <w:t xml:space="preserve">While there are strains with </w:t>
-      </w:r>
-      <w:proofErr w:type="spellStart"/>
-      <w:r>
-        <w:rPr>
-          <w:rFonts w:ascii="Times New Roman" w:eastAsia="Times New Roman" w:hAnsi="Times New Roman" w:cs="Times New Roman"/>
-          <w:color w:val="000000"/>
-          <w:sz w:val="24"/>
-          <w:szCs w:val="24"/>
-        </w:rPr>
-        <w:t>Robertsonian</w:t>
-      </w:r>
-      <w:proofErr w:type="spellEnd"/>
-      <w:r>
-        <w:rPr>
-          <w:rFonts w:ascii="Times New Roman" w:eastAsia="Times New Roman" w:hAnsi="Times New Roman" w:cs="Times New Roman"/>
-          <w:color w:val="000000"/>
-          <w:sz w:val="24"/>
-          <w:szCs w:val="24"/>
-        </w:rPr>
-        <w:t xml:space="preserve"> translocations,</w:t>
+        <w:t>While there are strains with Robertsonian translocations,</w:t>
       </w:r>
       <w:r>
         <w:rPr>
@@ -1822,27 +1294,7 @@
           <w:sz w:val="24"/>
           <w:szCs w:val="24"/>
         </w:rPr>
-        <w:t xml:space="preserve">House mouse is well suited for single cell cytology approaches. The single cell level allows integration of data at a closer connection to the molecular pathway and meiotic program. In addition to the quantification of </w:t>
-      </w:r>
-      <w:proofErr w:type="spellStart"/>
-      <w:r>
-        <w:rPr>
-          <w:rFonts w:ascii="Times New Roman" w:eastAsia="Times New Roman" w:hAnsi="Times New Roman" w:cs="Times New Roman"/>
-          <w:color w:val="000000"/>
-          <w:sz w:val="24"/>
-          <w:szCs w:val="24"/>
-        </w:rPr>
-        <w:t>gwRR</w:t>
-      </w:r>
-      <w:proofErr w:type="spellEnd"/>
-      <w:r>
-        <w:rPr>
-          <w:rFonts w:ascii="Times New Roman" w:eastAsia="Times New Roman" w:hAnsi="Times New Roman" w:cs="Times New Roman"/>
-          <w:color w:val="000000"/>
-          <w:sz w:val="24"/>
-          <w:szCs w:val="24"/>
-        </w:rPr>
-        <w:t>. This study quantifies precursors to crossovers, double strand breaks (DSBs), and meiotic chromosome morphology across stages of meiosis which would not be accessible to with genetic linkage data and crosses.</w:t>
+        <w:t>House mouse is well suited for single cell cytology approaches. The single cell level allows integration of data at a closer connection to the molecular pathway and meiotic program. In addition to the quantification of gwRR. This study quantifies precursors to crossovers, double strand breaks (DSBs), and meiotic chromosome morphology across stages of meiosis which would not be accessible to with genetic linkage data and crosses.</w:t>
       </w:r>
     </w:p>
     <w:p>
@@ -1872,6 +1324,265 @@
     </w:p>
     <w:p>
       <w:pPr>
+        <w:pBdr>
+          <w:bottom w:val="single" w:sz="6" w:space="1" w:color="auto"/>
+        </w:pBdr>
+        <w:contextualSpacing/>
+        <w:rPr>
+          <w:rFonts w:ascii="Times New Roman" w:hAnsi="Times New Roman" w:cs="Times New Roman"/>
+          <w:sz w:val="24"/>
+          <w:szCs w:val="24"/>
+        </w:rPr>
+      </w:pPr>
+    </w:p>
+    <w:p>
+      <w:pPr>
+        <w:contextualSpacing/>
+        <w:rPr>
+          <w:rFonts w:ascii="Times New Roman" w:hAnsi="Times New Roman" w:cs="Times New Roman"/>
+          <w:sz w:val="24"/>
+          <w:szCs w:val="24"/>
+        </w:rPr>
+      </w:pPr>
+    </w:p>
+    <w:p>
+      <w:pPr>
+        <w:contextualSpacing/>
+        <w:rPr>
+          <w:rFonts w:ascii="Times New Roman" w:hAnsi="Times New Roman" w:cs="Times New Roman"/>
+          <w:sz w:val="24"/>
+          <w:szCs w:val="24"/>
+        </w:rPr>
+      </w:pPr>
+      <w:r>
+        <w:rPr>
+          <w:rFonts w:ascii="Times New Roman" w:hAnsi="Times New Roman" w:cs="Times New Roman"/>
+          <w:sz w:val="24"/>
+          <w:szCs w:val="24"/>
+        </w:rPr>
+        <w:lastRenderedPageBreak/>
+        <w:t>The House mouse</w:t>
+      </w:r>
+      <w:r>
+        <w:rPr>
+          <w:rFonts w:ascii="Times New Roman" w:hAnsi="Times New Roman" w:cs="Times New Roman"/>
+          <w:sz w:val="24"/>
+          <w:szCs w:val="24"/>
+        </w:rPr>
+        <w:t xml:space="preserve"> species</w:t>
+      </w:r>
+      <w:r>
+        <w:rPr>
+          <w:rFonts w:ascii="Times New Roman" w:hAnsi="Times New Roman" w:cs="Times New Roman"/>
+          <w:sz w:val="24"/>
+          <w:szCs w:val="24"/>
+        </w:rPr>
+        <w:t xml:space="preserve"> complex arose from a recent radiation providing an opportunity to interrogate natural variation at short evolutionary scales, potentially narrowing the mutational space for identifying variants which would cause gwRR variation. Add divergence ranges. divergence spanning 0.5 mya to 5 mya</w:t>
+      </w:r>
+      <w:r>
+        <w:rPr>
+          <w:rFonts w:ascii="Times New Roman" w:hAnsi="Times New Roman" w:cs="Times New Roman"/>
+          <w:sz w:val="24"/>
+          <w:szCs w:val="24"/>
+        </w:rPr>
+        <w:t xml:space="preserve">  </w:t>
+      </w:r>
+      <w:r>
+        <w:rPr>
+          <w:rFonts w:ascii="Times New Roman" w:eastAsia="Times New Roman" w:hAnsi="Times New Roman" w:cs="Times New Roman"/>
+          <w:color w:val="000000"/>
+          <w:sz w:val="24"/>
+          <w:szCs w:val="24"/>
+        </w:rPr>
+        <w:t>(cite / Geraldes et al 2008 and Geraldes et al 2010)</w:t>
+      </w:r>
+      <w:r>
+        <w:rPr>
+          <w:rFonts w:ascii="Times New Roman" w:hAnsi="Times New Roman" w:cs="Times New Roman"/>
+          <w:sz w:val="24"/>
+          <w:szCs w:val="24"/>
+        </w:rPr>
+        <w:t>.</w:t>
+      </w:r>
+    </w:p>
+    <w:p>
+      <w:pPr>
+        <w:contextualSpacing/>
+        <w:rPr>
+          <w:rFonts w:ascii="Times New Roman" w:hAnsi="Times New Roman" w:cs="Times New Roman"/>
+          <w:sz w:val="24"/>
+          <w:szCs w:val="24"/>
+        </w:rPr>
+      </w:pPr>
+    </w:p>
+    <w:p>
+      <w:pPr>
+        <w:contextualSpacing/>
+        <w:rPr>
+          <w:rFonts w:ascii="Times New Roman" w:hAnsi="Times New Roman" w:cs="Times New Roman"/>
+          <w:sz w:val="24"/>
+          <w:szCs w:val="24"/>
+        </w:rPr>
+      </w:pPr>
+      <w:r>
+        <w:rPr>
+          <w:rFonts w:ascii="Times New Roman" w:hAnsi="Times New Roman" w:cs="Times New Roman"/>
+          <w:sz w:val="24"/>
+          <w:szCs w:val="24"/>
+        </w:rPr>
+        <w:t>Classical lab strains of mice have generated extensive knowledge central to meiosis and outcomes on recombination through extensive studies on the genes involved in the meiotic recombination pathway (cite) and previous crosses for understanding the genetic architecture of recombination rate variation @dumont2011house; @murdoch2010; @Wang2017island].</w:t>
+      </w:r>
+    </w:p>
+    <w:p>
+      <w:pPr>
+        <w:contextualSpacing/>
+        <w:rPr>
+          <w:rFonts w:ascii="Times New Roman" w:hAnsi="Times New Roman" w:cs="Times New Roman"/>
+          <w:sz w:val="24"/>
+          <w:szCs w:val="24"/>
+        </w:rPr>
+      </w:pPr>
+    </w:p>
+    <w:p>
+      <w:pPr>
+        <w:contextualSpacing/>
+        <w:rPr>
+          <w:rFonts w:ascii="Times New Roman" w:hAnsi="Times New Roman" w:cs="Times New Roman"/>
+          <w:sz w:val="24"/>
+          <w:szCs w:val="24"/>
+        </w:rPr>
+      </w:pPr>
+      <w:r>
+        <w:rPr>
+          <w:rFonts w:ascii="Times New Roman" w:hAnsi="Times New Roman" w:cs="Times New Roman"/>
+          <w:sz w:val="24"/>
+          <w:szCs w:val="24"/>
+        </w:rPr>
+        <w:t xml:space="preserve">**Wild derived inbred strains generate the best comparison of females and males, besides the sex chromosomes, the mouse for each genome are almost identical**. Inbred strains enable one of the most direct comparison of both female and male --  versions of meiosis --enable use to conclude that sex is a primary factor -- </w:t>
+      </w:r>
+    </w:p>
+    <w:p>
+      <w:pPr>
+        <w:contextualSpacing/>
+        <w:rPr>
+          <w:rFonts w:ascii="Times New Roman" w:hAnsi="Times New Roman" w:cs="Times New Roman"/>
+          <w:sz w:val="24"/>
+          <w:szCs w:val="24"/>
+        </w:rPr>
+      </w:pPr>
+    </w:p>
+    <w:p>
+      <w:pPr>
+        <w:contextualSpacing/>
+        <w:rPr>
+          <w:rFonts w:ascii="Times New Roman" w:hAnsi="Times New Roman" w:cs="Times New Roman"/>
+          <w:sz w:val="24"/>
+          <w:szCs w:val="24"/>
+        </w:rPr>
+      </w:pPr>
+      <w:r>
+        <w:rPr>
+          <w:rFonts w:ascii="Times New Roman" w:hAnsi="Times New Roman" w:cs="Times New Roman"/>
+          <w:sz w:val="24"/>
+          <w:szCs w:val="24"/>
+        </w:rPr>
+        <w:t>Additionally due to their global distribution allows us to compare samples of natural diversity from a broad geographic range.  (wild derived inbred strains – will capture genetic diversity not represented in classical lab strains.)</w:t>
+      </w:r>
+    </w:p>
+    <w:p>
+      <w:pPr>
+        <w:contextualSpacing/>
+        <w:rPr>
+          <w:rFonts w:ascii="Times New Roman" w:hAnsi="Times New Roman" w:cs="Times New Roman"/>
+          <w:sz w:val="24"/>
+          <w:szCs w:val="24"/>
+        </w:rPr>
+      </w:pPr>
+    </w:p>
+    <w:p>
+      <w:pPr>
+        <w:contextualSpacing/>
+        <w:rPr>
+          <w:rFonts w:ascii="Times New Roman" w:hAnsi="Times New Roman" w:cs="Times New Roman"/>
+          <w:sz w:val="24"/>
+          <w:szCs w:val="24"/>
+        </w:rPr>
+      </w:pPr>
+      <w:r>
+        <w:rPr>
+          <w:rFonts w:ascii="Times New Roman" w:hAnsi="Times New Roman" w:cs="Times New Roman"/>
+          <w:sz w:val="24"/>
+          <w:szCs w:val="24"/>
+        </w:rPr>
+        <w:t>While there are strains with Robertsonian translocations, in house mouse and related murid species it is possible to assemble sets of strains with identical karyotypes, 20 pairs of acrocentric chromosomes.</w:t>
+      </w:r>
+    </w:p>
+    <w:p>
+      <w:pPr>
+        <w:contextualSpacing/>
+        <w:rPr>
+          <w:rFonts w:ascii="Times New Roman" w:hAnsi="Times New Roman" w:cs="Times New Roman"/>
+          <w:sz w:val="24"/>
+          <w:szCs w:val="24"/>
+        </w:rPr>
+      </w:pPr>
+    </w:p>
+    <w:p>
+      <w:pPr>
+        <w:contextualSpacing/>
+        <w:rPr>
+          <w:rFonts w:ascii="Times New Roman" w:hAnsi="Times New Roman" w:cs="Times New Roman"/>
+          <w:sz w:val="24"/>
+          <w:szCs w:val="24"/>
+        </w:rPr>
+      </w:pPr>
+      <w:r>
+        <w:rPr>
+          <w:rFonts w:ascii="Times New Roman" w:hAnsi="Times New Roman" w:cs="Times New Roman"/>
+          <w:sz w:val="24"/>
+          <w:szCs w:val="24"/>
+        </w:rPr>
+        <w:t>House mouse is well suited for single cell cytology approaches</w:t>
+      </w:r>
+      <w:r>
+        <w:rPr>
+          <w:rFonts w:ascii="Times New Roman" w:hAnsi="Times New Roman" w:cs="Times New Roman"/>
+          <w:sz w:val="24"/>
+          <w:szCs w:val="24"/>
+        </w:rPr>
+        <w:t xml:space="preserve"> (due to large cell sizes)</w:t>
+      </w:r>
+      <w:r>
+        <w:rPr>
+          <w:rFonts w:ascii="Times New Roman" w:hAnsi="Times New Roman" w:cs="Times New Roman"/>
+          <w:sz w:val="24"/>
+          <w:szCs w:val="24"/>
+        </w:rPr>
+        <w:t>. The single cell level allows integration of data at a closer connection to the molecular pathway and meiotic program. In addition to the quantification of gwRR. This study quantifies precursors to crossovers, double strand breaks (DSBs), and meiotic chromosome morphology across stages of meiosis which would not be accessible to with genetic linkage data and crosses.</w:t>
+      </w:r>
+    </w:p>
+    <w:p>
+      <w:pPr>
+        <w:contextualSpacing/>
+        <w:rPr>
+          <w:rFonts w:ascii="Times New Roman" w:hAnsi="Times New Roman" w:cs="Times New Roman"/>
+          <w:sz w:val="24"/>
+          <w:szCs w:val="24"/>
+        </w:rPr>
+      </w:pPr>
+    </w:p>
+    <w:p>
+      <w:pPr>
+        <w:contextualSpacing/>
+        <w:rPr>
+          <w:rFonts w:ascii="Times New Roman" w:hAnsi="Times New Roman" w:cs="Times New Roman"/>
+          <w:sz w:val="24"/>
+          <w:szCs w:val="24"/>
+        </w:rPr>
+      </w:pPr>
+    </w:p>
+    <w:p>
+      <w:pPr>
         <w:contextualSpacing/>
         <w:rPr>
           <w:rFonts w:ascii="Times New Roman" w:hAnsi="Times New Roman" w:cs="Times New Roman"/>
@@ -1897,9 +1608,8 @@
           <w:sz w:val="24"/>
           <w:szCs w:val="24"/>
         </w:rPr>
-        <w:t xml:space="preserve">3. What we </w:t>
-      </w:r>
-      <w:proofErr w:type="gramStart"/>
+        <w:t>3. What we d</w:t>
+      </w:r>
       <w:r>
         <w:rPr>
           <w:rFonts w:ascii="Times New Roman" w:hAnsi="Times New Roman" w:cs="Times New Roman"/>
@@ -1907,110 +1617,204 @@
           <w:sz w:val="24"/>
           <w:szCs w:val="24"/>
         </w:rPr>
-        <w:t>Did</w:t>
-      </w:r>
-      <w:proofErr w:type="gramEnd"/>
-      <w:r>
+        <w:t>id in this study</w:t>
+      </w:r>
+    </w:p>
+    <w:p>
+      <w:pPr>
+        <w:contextualSpacing/>
         <w:rPr>
           <w:rFonts w:ascii="Times New Roman" w:hAnsi="Times New Roman" w:cs="Times New Roman"/>
           <w:b/>
           <w:sz w:val="24"/>
           <w:szCs w:val="24"/>
         </w:rPr>
-        <w:t xml:space="preserve"> in this study</w:t>
-      </w:r>
-    </w:p>
-    <w:p>
-      <w:pPr>
-        <w:contextualSpacing/>
-        <w:rPr>
-          <w:rFonts w:ascii="Times New Roman" w:hAnsi="Times New Roman" w:cs="Times New Roman"/>
-          <w:sz w:val="24"/>
-          <w:szCs w:val="24"/>
-        </w:rPr>
-      </w:pPr>
-    </w:p>
-    <w:p>
-      <w:pPr>
-        <w:numPr>
-          <w:ilvl w:val="0"/>
-          <w:numId w:val="1"/>
-        </w:numPr>
-        <w:spacing w:after="0" w:line="240" w:lineRule="auto"/>
-        <w:contextualSpacing/>
-        <w:textAlignment w:val="baseline"/>
-        <w:rPr>
-          <w:rFonts w:ascii="Times New Roman" w:eastAsia="Times New Roman" w:hAnsi="Times New Roman" w:cs="Times New Roman"/>
-          <w:color w:val="000000"/>
-          <w:sz w:val="24"/>
-          <w:szCs w:val="24"/>
-        </w:rPr>
-      </w:pPr>
-      <w:r>
-        <w:rPr>
-          <w:rFonts w:ascii="Times New Roman" w:eastAsia="Times New Roman" w:hAnsi="Times New Roman" w:cs="Times New Roman"/>
-          <w:color w:val="000000"/>
+      </w:pPr>
+      <w:r>
+        <w:rPr>
+          <w:rFonts w:ascii="Times New Roman" w:hAnsi="Times New Roman" w:cs="Times New Roman"/>
+          <w:b/>
+          <w:sz w:val="24"/>
+          <w:szCs w:val="24"/>
+        </w:rPr>
+        <w:t xml:space="preserve">Main messages: these results are centered/focused on a unique evo comparison </w:t>
+      </w:r>
+    </w:p>
+    <w:p>
+      <w:pPr>
+        <w:contextualSpacing/>
+        <w:rPr>
+          <w:rFonts w:ascii="Times New Roman" w:hAnsi="Times New Roman" w:cs="Times New Roman"/>
+          <w:b/>
+          <w:sz w:val="24"/>
+          <w:szCs w:val="24"/>
+        </w:rPr>
+      </w:pPr>
+      <w:r>
+        <w:rPr>
+          <w:rFonts w:ascii="Times New Roman" w:hAnsi="Times New Roman" w:cs="Times New Roman"/>
+          <w:b/>
+          <w:sz w:val="24"/>
+          <w:szCs w:val="24"/>
+        </w:rPr>
+        <w:t>Advantages / importance of using multiple strains from and multiple subspecies</w:t>
+      </w:r>
+    </w:p>
+    <w:p>
+      <w:pPr>
+        <w:contextualSpacing/>
+        <w:rPr>
+          <w:rFonts w:ascii="Times New Roman" w:hAnsi="Times New Roman" w:cs="Times New Roman"/>
+          <w:b/>
+          <w:sz w:val="24"/>
+          <w:szCs w:val="24"/>
+        </w:rPr>
+      </w:pPr>
+      <w:r>
+        <w:rPr>
+          <w:rFonts w:ascii="Times New Roman" w:hAnsi="Times New Roman" w:cs="Times New Roman"/>
+          <w:b/>
+          <w:sz w:val="24"/>
+          <w:szCs w:val="24"/>
+        </w:rPr>
+        <w:t>-importance / advantage of sampling for multiple geographic locations.</w:t>
+      </w:r>
+    </w:p>
+    <w:p>
+      <w:pPr>
+        <w:contextualSpacing/>
+        <w:rPr>
+          <w:rFonts w:ascii="Times New Roman" w:hAnsi="Times New Roman" w:cs="Times New Roman"/>
+          <w:b/>
+          <w:sz w:val="24"/>
+          <w:szCs w:val="24"/>
+        </w:rPr>
+      </w:pPr>
+    </w:p>
+    <w:p>
+      <w:pPr>
+        <w:contextualSpacing/>
+        <w:rPr>
+          <w:rFonts w:ascii="Times New Roman" w:hAnsi="Times New Roman" w:cs="Times New Roman"/>
+          <w:b/>
+          <w:sz w:val="24"/>
+          <w:szCs w:val="24"/>
+        </w:rPr>
+      </w:pPr>
+      <w:r>
+        <w:rPr>
+          <w:rFonts w:ascii="Times New Roman" w:hAnsi="Times New Roman" w:cs="Times New Roman"/>
+          <w:b/>
+          <w:sz w:val="24"/>
+          <w:szCs w:val="24"/>
+        </w:rPr>
+        <w:t>Importance of multiple gwRR measures – results for the gwRR measures.</w:t>
+      </w:r>
+    </w:p>
+    <w:p>
+      <w:pPr>
+        <w:contextualSpacing/>
+        <w:rPr>
+          <w:rFonts w:ascii="Times New Roman" w:hAnsi="Times New Roman" w:cs="Times New Roman"/>
+          <w:b/>
+          <w:sz w:val="24"/>
+          <w:szCs w:val="24"/>
+        </w:rPr>
+      </w:pPr>
+    </w:p>
+    <w:p>
+      <w:pPr>
+        <w:contextualSpacing/>
+        <w:rPr>
+          <w:rFonts w:ascii="Times New Roman" w:hAnsi="Times New Roman" w:cs="Times New Roman"/>
+          <w:b/>
+          <w:sz w:val="24"/>
+          <w:szCs w:val="24"/>
+        </w:rPr>
+      </w:pPr>
+      <w:r>
+        <w:rPr>
+          <w:rFonts w:ascii="Times New Roman" w:hAnsi="Times New Roman" w:cs="Times New Roman"/>
+          <w:b/>
+          <w:sz w:val="24"/>
+          <w:szCs w:val="24"/>
+        </w:rPr>
+        <w:t>Importance of chromosome morphology / general recombination landscape</w:t>
+      </w:r>
+    </w:p>
+    <w:p>
+      <w:pPr>
+        <w:contextualSpacing/>
+        <w:rPr>
+          <w:rFonts w:ascii="Times New Roman" w:hAnsi="Times New Roman" w:cs="Times New Roman"/>
+          <w:b/>
+          <w:sz w:val="24"/>
+          <w:szCs w:val="24"/>
+        </w:rPr>
+      </w:pPr>
+      <w:r>
+        <w:rPr>
+          <w:rFonts w:ascii="Times New Roman" w:hAnsi="Times New Roman" w:cs="Times New Roman"/>
+          <w:b/>
+          <w:sz w:val="24"/>
+          <w:szCs w:val="24"/>
+        </w:rPr>
+        <w:t>-results for general landscape</w:t>
+      </w:r>
+    </w:p>
+    <w:p>
+      <w:pPr>
+        <w:contextualSpacing/>
+        <w:rPr>
+          <w:rFonts w:ascii="Times New Roman" w:hAnsi="Times New Roman" w:cs="Times New Roman"/>
+          <w:b/>
+          <w:sz w:val="24"/>
+          <w:szCs w:val="24"/>
+        </w:rPr>
+      </w:pPr>
+    </w:p>
+    <w:p>
+      <w:pPr>
+        <w:contextualSpacing/>
+        <w:rPr>
+          <w:rFonts w:ascii="Times New Roman" w:hAnsi="Times New Roman" w:cs="Times New Roman"/>
+          <w:b/>
+          <w:sz w:val="24"/>
+          <w:szCs w:val="24"/>
+        </w:rPr>
+      </w:pPr>
+    </w:p>
+    <w:p>
+      <w:pPr>
+        <w:contextualSpacing/>
+        <w:rPr>
+          <w:rFonts w:ascii="Times New Roman" w:hAnsi="Times New Roman" w:cs="Times New Roman"/>
+          <w:sz w:val="24"/>
+          <w:szCs w:val="24"/>
+        </w:rPr>
+      </w:pPr>
+      <w:r>
+        <w:rPr>
+          <w:rFonts w:ascii="Times New Roman" w:hAnsi="Times New Roman" w:cs="Times New Roman"/>
           <w:sz w:val="24"/>
           <w:szCs w:val="24"/>
         </w:rPr>
         <w:lastRenderedPageBreak/>
-        <w:t xml:space="preserve">For the first time in many of these strains, </w:t>
-      </w:r>
-      <w:proofErr w:type="gramStart"/>
-      <w:r>
-        <w:rPr>
-          <w:rFonts w:ascii="Times New Roman" w:eastAsia="Times New Roman" w:hAnsi="Times New Roman" w:cs="Times New Roman"/>
-          <w:color w:val="000000"/>
-          <w:sz w:val="24"/>
-          <w:szCs w:val="24"/>
-        </w:rPr>
-        <w:t>We</w:t>
-      </w:r>
-      <w:proofErr w:type="gramEnd"/>
-      <w:r>
-        <w:rPr>
-          <w:rFonts w:ascii="Times New Roman" w:eastAsia="Times New Roman" w:hAnsi="Times New Roman" w:cs="Times New Roman"/>
-          <w:color w:val="000000"/>
-          <w:sz w:val="24"/>
-          <w:szCs w:val="24"/>
-        </w:rPr>
-        <w:t xml:space="preserve"> report a rare, direct, evolutionary comparison of recombination rate in females and males for this short evolutionary scale.</w:t>
-      </w:r>
-    </w:p>
-    <w:p>
-      <w:pPr>
-        <w:spacing w:after="0" w:line="240" w:lineRule="auto"/>
-        <w:ind w:left="720"/>
-        <w:contextualSpacing/>
-        <w:textAlignment w:val="baseline"/>
-        <w:rPr>
-          <w:rFonts w:ascii="Times New Roman" w:eastAsia="Times New Roman" w:hAnsi="Times New Roman" w:cs="Times New Roman"/>
-          <w:color w:val="000000"/>
-          <w:sz w:val="24"/>
-          <w:szCs w:val="24"/>
-        </w:rPr>
-      </w:pPr>
-    </w:p>
-    <w:p>
-      <w:pPr>
-        <w:numPr>
-          <w:ilvl w:val="0"/>
-          <w:numId w:val="1"/>
-        </w:numPr>
-        <w:spacing w:after="0" w:line="240" w:lineRule="auto"/>
-        <w:contextualSpacing/>
-        <w:textAlignment w:val="baseline"/>
-        <w:rPr>
-          <w:rFonts w:ascii="Times New Roman" w:eastAsia="Times New Roman" w:hAnsi="Times New Roman" w:cs="Times New Roman"/>
-          <w:color w:val="000000"/>
-          <w:sz w:val="24"/>
-          <w:szCs w:val="24"/>
-        </w:rPr>
-      </w:pPr>
-      <w:r>
-        <w:rPr>
-          <w:rFonts w:ascii="Times New Roman" w:eastAsia="Times New Roman" w:hAnsi="Times New Roman" w:cs="Times New Roman"/>
-          <w:color w:val="000000"/>
+        <w:t xml:space="preserve">For the first time in many of these strains, We report a rare, direct, evolutionary comparison of recombination rate in females and males for this short evolutionary scale. </w:t>
+      </w:r>
+    </w:p>
+    <w:p>
+      <w:pPr>
+        <w:contextualSpacing/>
+        <w:rPr>
+          <w:rFonts w:ascii="Times New Roman" w:hAnsi="Times New Roman" w:cs="Times New Roman"/>
+          <w:sz w:val="24"/>
+          <w:szCs w:val="24"/>
+        </w:rPr>
+      </w:pPr>
+      <w:r>
+        <w:rPr>
+          <w:rFonts w:ascii="Times New Roman" w:hAnsi="Times New Roman" w:cs="Times New Roman"/>
           <w:sz w:val="24"/>
           <w:szCs w:val="24"/>
         </w:rPr>
@@ -2019,121 +1823,739 @@
     </w:p>
     <w:p>
       <w:pPr>
-        <w:spacing w:after="0" w:line="240" w:lineRule="auto"/>
-        <w:contextualSpacing/>
-        <w:textAlignment w:val="baseline"/>
-        <w:rPr>
-          <w:rFonts w:ascii="Times New Roman" w:eastAsia="Times New Roman" w:hAnsi="Times New Roman" w:cs="Times New Roman"/>
-          <w:color w:val="000000"/>
-          <w:sz w:val="24"/>
-          <w:szCs w:val="24"/>
-        </w:rPr>
-      </w:pPr>
-    </w:p>
-    <w:p>
-      <w:pPr>
-        <w:numPr>
-          <w:ilvl w:val="0"/>
-          <w:numId w:val="1"/>
-        </w:numPr>
-        <w:spacing w:after="0" w:line="240" w:lineRule="auto"/>
-        <w:contextualSpacing/>
-        <w:textAlignment w:val="baseline"/>
-        <w:rPr>
-          <w:rFonts w:ascii="Times New Roman" w:eastAsia="Times New Roman" w:hAnsi="Times New Roman" w:cs="Times New Roman"/>
-          <w:color w:val="000000"/>
-          <w:sz w:val="24"/>
-          <w:szCs w:val="24"/>
-        </w:rPr>
-      </w:pPr>
-      <w:r>
-        <w:rPr>
-          <w:rFonts w:ascii="Times New Roman" w:eastAsia="Times New Roman" w:hAnsi="Times New Roman" w:cs="Times New Roman"/>
-          <w:color w:val="000000"/>
+        <w:contextualSpacing/>
+        <w:rPr>
+          <w:rFonts w:ascii="Times New Roman" w:hAnsi="Times New Roman" w:cs="Times New Roman"/>
+          <w:sz w:val="24"/>
+          <w:szCs w:val="24"/>
+        </w:rPr>
+      </w:pPr>
+    </w:p>
+    <w:p>
+      <w:pPr>
+        <w:contextualSpacing/>
+        <w:rPr>
+          <w:rFonts w:ascii="Times New Roman" w:hAnsi="Times New Roman" w:cs="Times New Roman"/>
+          <w:sz w:val="24"/>
+          <w:szCs w:val="24"/>
+        </w:rPr>
+      </w:pPr>
+      <w:r>
+        <w:rPr>
+          <w:rFonts w:ascii="Times New Roman" w:hAnsi="Times New Roman" w:cs="Times New Roman"/>
+          <w:sz w:val="24"/>
+          <w:szCs w:val="24"/>
+        </w:rPr>
+        <w:t xml:space="preserve">We choose </w:t>
+      </w:r>
+      <w:r>
+        <w:rPr>
+          <w:rFonts w:ascii="Times New Roman" w:hAnsi="Times New Roman" w:cs="Times New Roman"/>
+          <w:i/>
+          <w:sz w:val="24"/>
+          <w:szCs w:val="24"/>
+        </w:rPr>
+        <w:t>Mus musculus</w:t>
+      </w:r>
+      <w:r>
+        <w:rPr>
+          <w:rFonts w:ascii="Times New Roman" w:hAnsi="Times New Roman" w:cs="Times New Roman"/>
+          <w:sz w:val="24"/>
+          <w:szCs w:val="24"/>
+        </w:rPr>
+        <w:t xml:space="preserve"> because (of the </w:t>
+      </w:r>
+      <w:r>
+        <w:rPr>
+          <w:rFonts w:ascii="Times New Roman" w:hAnsi="Times New Roman" w:cs="Times New Roman"/>
+          <w:sz w:val="24"/>
+          <w:szCs w:val="24"/>
+        </w:rPr>
+        <w:t>available</w:t>
+      </w:r>
+      <w:r>
+        <w:rPr>
+          <w:rFonts w:ascii="Times New Roman" w:hAnsi="Times New Roman" w:cs="Times New Roman"/>
+          <w:sz w:val="24"/>
+          <w:szCs w:val="24"/>
+        </w:rPr>
+        <w:t xml:space="preserve"> strains across subspecies. – our design of using multiple inbred strains within subspecies --- and multiple subspecies across the species</w:t>
+      </w:r>
+      <w:r>
+        <w:rPr>
+          <w:rFonts w:ascii="Times New Roman" w:hAnsi="Times New Roman" w:cs="Times New Roman"/>
+          <w:sz w:val="24"/>
+          <w:szCs w:val="24"/>
+        </w:rPr>
+        <w:t xml:space="preserve"> --  (can provide information anaglogous to polymorphism within and divergence within subspecies of the house mouse.</w:t>
+      </w:r>
+    </w:p>
+    <w:p>
+      <w:pPr>
+        <w:contextualSpacing/>
+        <w:rPr>
+          <w:rFonts w:ascii="Times New Roman" w:hAnsi="Times New Roman" w:cs="Times New Roman"/>
+          <w:sz w:val="24"/>
+          <w:szCs w:val="24"/>
+        </w:rPr>
+      </w:pPr>
+    </w:p>
+    <w:p>
+      <w:pPr>
+        <w:contextualSpacing/>
+        <w:rPr>
+          <w:rFonts w:ascii="Times New Roman" w:hAnsi="Times New Roman" w:cs="Times New Roman"/>
+          <w:sz w:val="24"/>
+          <w:szCs w:val="24"/>
+        </w:rPr>
+      </w:pPr>
+      <w:r>
+        <w:rPr>
+          <w:rFonts w:ascii="Times New Roman" w:hAnsi="Times New Roman" w:cs="Times New Roman"/>
+          <w:sz w:val="24"/>
+          <w:szCs w:val="24"/>
+        </w:rPr>
+        <w:t>Measures from outgroups – are – good for placing in broader evolutionary context.</w:t>
+      </w:r>
+    </w:p>
+    <w:p>
+      <w:pPr>
+        <w:contextualSpacing/>
+        <w:rPr>
+          <w:rFonts w:ascii="Times New Roman" w:hAnsi="Times New Roman" w:cs="Times New Roman"/>
+          <w:sz w:val="24"/>
+          <w:szCs w:val="24"/>
+        </w:rPr>
+      </w:pPr>
+    </w:p>
+    <w:p>
+      <w:pPr>
+        <w:contextualSpacing/>
+        <w:rPr>
+          <w:rFonts w:ascii="Times New Roman" w:hAnsi="Times New Roman" w:cs="Times New Roman"/>
+          <w:sz w:val="24"/>
+          <w:szCs w:val="24"/>
+        </w:rPr>
+      </w:pPr>
+      <w:r>
+        <w:rPr>
+          <w:rFonts w:ascii="Times New Roman" w:hAnsi="Times New Roman" w:cs="Times New Roman"/>
+          <w:sz w:val="24"/>
+          <w:szCs w:val="24"/>
+        </w:rPr>
+        <w:t>Our results indicate rapid male specific evolution of gwRR occurred in a subset of house mouse lines. We observed up to a 30% difference (translating into approximately ~7 more crossovers per cell), a surprising amount considering the short evolutionary time scale.</w:t>
+      </w:r>
+      <w:r>
+        <w:rPr>
+          <w:rFonts w:ascii="Times New Roman" w:hAnsi="Times New Roman" w:cs="Times New Roman"/>
+          <w:sz w:val="24"/>
+          <w:szCs w:val="24"/>
+        </w:rPr>
+        <w:t xml:space="preserve">  (found previously for PWK (forjt) (PWD beth) – but mostly measures from males.</w:t>
+      </w:r>
+    </w:p>
+    <w:p>
+      <w:pPr>
+        <w:contextualSpacing/>
+        <w:rPr>
+          <w:rFonts w:ascii="Times New Roman" w:hAnsi="Times New Roman" w:cs="Times New Roman"/>
+          <w:sz w:val="24"/>
+          <w:szCs w:val="24"/>
+        </w:rPr>
+      </w:pPr>
+    </w:p>
+    <w:p>
+      <w:pPr>
+        <w:contextualSpacing/>
+        <w:rPr>
+          <w:rFonts w:ascii="Times New Roman" w:hAnsi="Times New Roman" w:cs="Times New Roman"/>
+          <w:b/>
+          <w:sz w:val="24"/>
+          <w:szCs w:val="24"/>
+        </w:rPr>
+      </w:pPr>
+      <w:r>
+        <w:rPr>
+          <w:rFonts w:ascii="Times New Roman" w:hAnsi="Times New Roman" w:cs="Times New Roman"/>
+          <w:b/>
+          <w:sz w:val="24"/>
+          <w:szCs w:val="24"/>
+        </w:rPr>
+        <w:t xml:space="preserve">Brief mouse background and (touch on polymorphism </w:t>
+      </w:r>
+    </w:p>
+    <w:p>
+      <w:pPr>
+        <w:contextualSpacing/>
+        <w:rPr>
+          <w:rFonts w:ascii="Times New Roman" w:hAnsi="Times New Roman" w:cs="Times New Roman"/>
+          <w:sz w:val="24"/>
+          <w:szCs w:val="24"/>
+        </w:rPr>
+      </w:pPr>
+      <w:r>
+        <w:rPr>
+          <w:rFonts w:ascii="Times New Roman" w:hAnsi="Times New Roman" w:cs="Times New Roman"/>
+          <w:sz w:val="24"/>
+          <w:szCs w:val="24"/>
+        </w:rPr>
+        <w:t xml:space="preserve">-musculus subspecies – have mostly been samples from central Europe – we extend with samples from more eastern extent of the subspecies range in Russia and kazakstan. </w:t>
+      </w:r>
+    </w:p>
+    <w:p>
+      <w:pPr>
+        <w:contextualSpacing/>
+        <w:rPr>
+          <w:rFonts w:ascii="Times New Roman" w:hAnsi="Times New Roman" w:cs="Times New Roman"/>
+          <w:sz w:val="24"/>
+          <w:szCs w:val="24"/>
+        </w:rPr>
+      </w:pPr>
+      <w:r>
+        <w:rPr>
+          <w:rFonts w:ascii="Times New Roman" w:hAnsi="Times New Roman" w:cs="Times New Roman"/>
+          <w:sz w:val="24"/>
+          <w:szCs w:val="24"/>
+        </w:rPr>
+        <w:t xml:space="preserve">-molossinus is endemic to the japan – a hybrid that arose with humans brining musculus and castaneus to the islands. </w:t>
+      </w:r>
+    </w:p>
+    <w:p>
+      <w:pPr>
+        <w:contextualSpacing/>
+        <w:rPr>
+          <w:rFonts w:ascii="Times New Roman" w:hAnsi="Times New Roman" w:cs="Times New Roman"/>
+          <w:sz w:val="24"/>
+          <w:szCs w:val="24"/>
+        </w:rPr>
+      </w:pPr>
+      <w:r>
+        <w:rPr>
+          <w:rFonts w:ascii="Times New Roman" w:hAnsi="Times New Roman" w:cs="Times New Roman"/>
+          <w:sz w:val="24"/>
+          <w:szCs w:val="24"/>
+        </w:rPr>
+        <w:t xml:space="preserve">(AGAIN the </w:t>
+      </w:r>
+      <w:r>
+        <w:rPr>
+          <w:rFonts w:ascii="Times New Roman" w:hAnsi="Times New Roman" w:cs="Times New Roman"/>
+          <w:sz w:val="24"/>
+          <w:szCs w:val="24"/>
+        </w:rPr>
+        <w:t>divergence</w:t>
+      </w:r>
+      <w:r>
+        <w:rPr>
+          <w:rFonts w:ascii="Times New Roman" w:hAnsi="Times New Roman" w:cs="Times New Roman"/>
+          <w:sz w:val="24"/>
+          <w:szCs w:val="24"/>
+        </w:rPr>
+        <w:t xml:space="preserve"> between mus musculus subspecies is ~500K – and males and females share the same phylogeny)</w:t>
+      </w:r>
+    </w:p>
+    <w:p>
+      <w:pPr>
+        <w:contextualSpacing/>
+        <w:rPr>
+          <w:rFonts w:ascii="Times New Roman" w:hAnsi="Times New Roman" w:cs="Times New Roman"/>
+          <w:sz w:val="24"/>
+          <w:szCs w:val="24"/>
+        </w:rPr>
+      </w:pPr>
+    </w:p>
+    <w:p>
+      <w:pPr>
+        <w:contextualSpacing/>
+        <w:rPr>
+          <w:rFonts w:ascii="Times New Roman" w:hAnsi="Times New Roman" w:cs="Times New Roman"/>
+          <w:sz w:val="24"/>
+          <w:szCs w:val="24"/>
+        </w:rPr>
+      </w:pPr>
+      <w:r>
+        <w:rPr>
+          <w:rFonts w:ascii="Times New Roman" w:hAnsi="Times New Roman" w:cs="Times New Roman"/>
+          <w:sz w:val="24"/>
+          <w:szCs w:val="24"/>
+        </w:rPr>
+        <w:t xml:space="preserve">OUR results for </w:t>
+      </w:r>
+      <w:r>
+        <w:rPr>
+          <w:rFonts w:ascii="Times New Roman" w:hAnsi="Times New Roman" w:cs="Times New Roman"/>
+          <w:sz w:val="24"/>
+          <w:szCs w:val="24"/>
+        </w:rPr>
+        <w:t>genome wide recombination rate (variation)</w:t>
+      </w:r>
+      <w:r>
+        <w:rPr>
+          <w:rFonts w:ascii="Times New Roman" w:hAnsi="Times New Roman" w:cs="Times New Roman"/>
+          <w:sz w:val="24"/>
+          <w:szCs w:val="24"/>
+        </w:rPr>
+        <w:t xml:space="preserve"> we observed </w:t>
+      </w:r>
+      <w:r>
+        <w:rPr>
+          <w:rFonts w:ascii="Times New Roman" w:hAnsi="Times New Roman" w:cs="Times New Roman"/>
+          <w:sz w:val="24"/>
+          <w:szCs w:val="24"/>
+        </w:rPr>
+        <w:t xml:space="preserve">highly </w:t>
+      </w:r>
+      <w:r>
+        <w:rPr>
+          <w:rFonts w:ascii="Times New Roman" w:hAnsi="Times New Roman" w:cs="Times New Roman"/>
+          <w:sz w:val="24"/>
+          <w:szCs w:val="24"/>
+        </w:rPr>
+        <w:t>distin</w:t>
+      </w:r>
+      <w:r>
+        <w:rPr>
+          <w:rFonts w:ascii="Times New Roman" w:hAnsi="Times New Roman" w:cs="Times New Roman"/>
+          <w:sz w:val="24"/>
+          <w:szCs w:val="24"/>
+        </w:rPr>
+        <w:t>ct evolutionary trajectories between</w:t>
+      </w:r>
+      <w:r>
+        <w:rPr>
+          <w:rFonts w:ascii="Times New Roman" w:hAnsi="Times New Roman" w:cs="Times New Roman"/>
+          <w:sz w:val="24"/>
+          <w:szCs w:val="24"/>
+        </w:rPr>
+        <w:t xml:space="preserve"> males and females</w:t>
+      </w:r>
+      <w:r>
+        <w:rPr>
+          <w:rFonts w:ascii="Times New Roman" w:hAnsi="Times New Roman" w:cs="Times New Roman"/>
+          <w:sz w:val="24"/>
+          <w:szCs w:val="24"/>
+        </w:rPr>
+        <w:t xml:space="preserve">. This is </w:t>
+      </w:r>
+      <w:r>
+        <w:rPr>
+          <w:rFonts w:ascii="Times New Roman" w:hAnsi="Times New Roman" w:cs="Times New Roman"/>
+          <w:sz w:val="24"/>
+          <w:szCs w:val="24"/>
+        </w:rPr>
+        <w:t>due to</w:t>
+      </w:r>
+      <w:r>
+        <w:rPr>
+          <w:rFonts w:ascii="Times New Roman" w:hAnsi="Times New Roman" w:cs="Times New Roman"/>
+          <w:sz w:val="24"/>
+          <w:szCs w:val="24"/>
+        </w:rPr>
+        <w:t xml:space="preserve"> rapid male specific evolution</w:t>
+      </w:r>
+      <w:r>
+        <w:rPr>
+          <w:rFonts w:ascii="Times New Roman" w:hAnsi="Times New Roman" w:cs="Times New Roman"/>
+          <w:sz w:val="24"/>
+          <w:szCs w:val="24"/>
+        </w:rPr>
+        <w:t xml:space="preserve"> in the gwRR from two</w:t>
+      </w:r>
+      <w:r>
+        <w:rPr>
+          <w:rFonts w:ascii="Times New Roman" w:hAnsi="Times New Roman" w:cs="Times New Roman"/>
+          <w:sz w:val="24"/>
+          <w:szCs w:val="24"/>
+        </w:rPr>
+        <w:t xml:space="preserve"> strains in musculus and 1 strain in molossinus</w:t>
+      </w:r>
+      <w:r>
+        <w:rPr>
+          <w:rFonts w:ascii="Times New Roman" w:hAnsi="Times New Roman" w:cs="Times New Roman"/>
+          <w:sz w:val="24"/>
+          <w:szCs w:val="24"/>
+        </w:rPr>
+        <w:t>. (this pattern of rapid evolution was not observed in females)</w:t>
+      </w:r>
+    </w:p>
+    <w:p>
+      <w:pPr>
+        <w:contextualSpacing/>
+        <w:rPr>
+          <w:rFonts w:ascii="Times New Roman" w:hAnsi="Times New Roman" w:cs="Times New Roman"/>
+          <w:sz w:val="24"/>
+          <w:szCs w:val="24"/>
+        </w:rPr>
+      </w:pPr>
+    </w:p>
+    <w:p>
+      <w:pPr>
+        <w:contextualSpacing/>
+        <w:rPr>
+          <w:rFonts w:ascii="Times New Roman" w:hAnsi="Times New Roman" w:cs="Times New Roman"/>
+          <w:sz w:val="24"/>
+          <w:szCs w:val="24"/>
+        </w:rPr>
+      </w:pPr>
+      <w:r>
+        <w:rPr>
+          <w:rFonts w:ascii="Times New Roman" w:hAnsi="Times New Roman" w:cs="Times New Roman"/>
           <w:sz w:val="24"/>
           <w:szCs w:val="24"/>
         </w:rPr>
         <w:t xml:space="preserve">The </w:t>
       </w:r>
-      <w:proofErr w:type="spellStart"/>
-      <w:r>
-        <w:rPr>
-          <w:rFonts w:ascii="Times New Roman" w:eastAsia="Times New Roman" w:hAnsi="Times New Roman" w:cs="Times New Roman"/>
-          <w:color w:val="000000"/>
-          <w:sz w:val="24"/>
-          <w:szCs w:val="24"/>
-        </w:rPr>
-        <w:t>gwRR</w:t>
-      </w:r>
-      <w:proofErr w:type="spellEnd"/>
-      <w:r>
-        <w:rPr>
-          <w:rFonts w:ascii="Times New Roman" w:eastAsia="Times New Roman" w:hAnsi="Times New Roman" w:cs="Times New Roman"/>
-          <w:color w:val="000000"/>
-          <w:sz w:val="24"/>
-          <w:szCs w:val="24"/>
-        </w:rPr>
-        <w:t xml:space="preserve"> is made up of crossovers occurring on individual chromosomes within cells. Thus we quantified meiotic chromosome morphology (SC length) and placement of crossovers to comprise an approximate picture of the recombination landscape.</w:t>
-      </w:r>
-    </w:p>
-    <w:p>
-      <w:pPr>
-        <w:spacing w:after="0" w:line="240" w:lineRule="auto"/>
-        <w:contextualSpacing/>
-        <w:textAlignment w:val="baseline"/>
-        <w:rPr>
-          <w:rFonts w:ascii="Times New Roman" w:eastAsia="Times New Roman" w:hAnsi="Times New Roman" w:cs="Times New Roman"/>
-          <w:color w:val="000000"/>
-          <w:sz w:val="24"/>
-          <w:szCs w:val="24"/>
-        </w:rPr>
-      </w:pPr>
-    </w:p>
-    <w:p>
-      <w:pPr>
-        <w:numPr>
-          <w:ilvl w:val="0"/>
-          <w:numId w:val="1"/>
-        </w:numPr>
-        <w:spacing w:after="0" w:line="240" w:lineRule="auto"/>
-        <w:contextualSpacing/>
-        <w:textAlignment w:val="baseline"/>
-        <w:rPr>
-          <w:rFonts w:ascii="Times New Roman" w:eastAsia="Times New Roman" w:hAnsi="Times New Roman" w:cs="Times New Roman"/>
-          <w:color w:val="000000"/>
-          <w:sz w:val="24"/>
-          <w:szCs w:val="24"/>
-        </w:rPr>
-      </w:pPr>
-      <w:r>
-        <w:rPr>
-          <w:rFonts w:ascii="Times New Roman" w:eastAsia="Times New Roman" w:hAnsi="Times New Roman" w:cs="Times New Roman"/>
-          <w:color w:val="000000"/>
-          <w:sz w:val="24"/>
-          <w:szCs w:val="24"/>
-        </w:rPr>
-        <w:t xml:space="preserve">Our results indicate rapid male specific evolution of </w:t>
-      </w:r>
-      <w:proofErr w:type="spellStart"/>
-      <w:r>
-        <w:rPr>
-          <w:rFonts w:ascii="Times New Roman" w:eastAsia="Times New Roman" w:hAnsi="Times New Roman" w:cs="Times New Roman"/>
-          <w:color w:val="000000"/>
-          <w:sz w:val="24"/>
-          <w:szCs w:val="24"/>
-        </w:rPr>
-        <w:t>gwRR</w:t>
-      </w:r>
-      <w:proofErr w:type="spellEnd"/>
-      <w:r>
-        <w:rPr>
-          <w:rFonts w:ascii="Times New Roman" w:eastAsia="Times New Roman" w:hAnsi="Times New Roman" w:cs="Times New Roman"/>
-          <w:color w:val="000000"/>
-          <w:sz w:val="24"/>
-          <w:szCs w:val="24"/>
-        </w:rPr>
-        <w:t xml:space="preserve"> occurred in a subset of house mouse lines. We observed up to a 30% difference (translating into approximately ~7 more crossovers per cell), a surprising amount considering the short evolutionary time scale.</w:t>
-      </w:r>
+      <w:r>
+        <w:rPr>
+          <w:rFonts w:ascii="Times New Roman" w:hAnsi="Times New Roman" w:cs="Times New Roman"/>
+          <w:sz w:val="24"/>
+          <w:szCs w:val="24"/>
+        </w:rPr>
+        <w:t xml:space="preserve">metric of the genome wide recombination rate reflects a non-random process of crossover formation on </w:t>
+      </w:r>
+      <w:r>
+        <w:rPr>
+          <w:rFonts w:ascii="Times New Roman" w:hAnsi="Times New Roman" w:cs="Times New Roman"/>
+          <w:sz w:val="24"/>
+          <w:szCs w:val="24"/>
+        </w:rPr>
+        <w:t>individual</w:t>
+      </w:r>
+      <w:r>
+        <w:rPr>
+          <w:rFonts w:ascii="Times New Roman" w:hAnsi="Times New Roman" w:cs="Times New Roman"/>
+          <w:sz w:val="24"/>
+          <w:szCs w:val="24"/>
+        </w:rPr>
+        <w:t xml:space="preserve"> chromosomes </w:t>
+      </w:r>
+      <w:r>
+        <w:rPr>
+          <w:rFonts w:ascii="Times New Roman" w:hAnsi="Times New Roman" w:cs="Times New Roman"/>
+          <w:sz w:val="24"/>
+          <w:szCs w:val="24"/>
+        </w:rPr>
+        <w:t>// the recombination landscape at the single chromosome level.</w:t>
+      </w:r>
+    </w:p>
+    <w:p>
+      <w:pPr>
+        <w:contextualSpacing/>
+        <w:rPr>
+          <w:rFonts w:ascii="Times New Roman" w:hAnsi="Times New Roman" w:cs="Times New Roman"/>
+          <w:sz w:val="24"/>
+          <w:szCs w:val="24"/>
+        </w:rPr>
+      </w:pPr>
+      <w:r>
+        <w:rPr>
+          <w:rFonts w:ascii="Times New Roman" w:hAnsi="Times New Roman" w:cs="Times New Roman"/>
+          <w:sz w:val="24"/>
+          <w:szCs w:val="24"/>
+        </w:rPr>
+        <w:t>The recombination landscape for</w:t>
+      </w:r>
+      <w:r>
+        <w:rPr>
+          <w:rFonts w:ascii="Times New Roman" w:hAnsi="Times New Roman" w:cs="Times New Roman"/>
+          <w:sz w:val="24"/>
+          <w:szCs w:val="24"/>
+        </w:rPr>
+        <w:t xml:space="preserve"> single chromosome scale can be </w:t>
+      </w:r>
+      <w:r>
+        <w:rPr>
+          <w:rFonts w:ascii="Times New Roman" w:hAnsi="Times New Roman" w:cs="Times New Roman"/>
+          <w:sz w:val="24"/>
+          <w:szCs w:val="24"/>
+        </w:rPr>
+        <w:t xml:space="preserve">general </w:t>
+      </w:r>
+      <w:r>
+        <w:rPr>
+          <w:rFonts w:ascii="Times New Roman" w:hAnsi="Times New Roman" w:cs="Times New Roman"/>
+          <w:sz w:val="24"/>
+          <w:szCs w:val="24"/>
+        </w:rPr>
+        <w:t>summarized by</w:t>
+      </w:r>
+      <w:r>
+        <w:rPr>
+          <w:rFonts w:ascii="Times New Roman" w:hAnsi="Times New Roman" w:cs="Times New Roman"/>
+          <w:sz w:val="24"/>
+          <w:szCs w:val="24"/>
+        </w:rPr>
+        <w:t xml:space="preserve"> i) spacing of </w:t>
+      </w:r>
+      <w:r>
+        <w:rPr>
+          <w:rFonts w:ascii="Times New Roman" w:hAnsi="Times New Roman" w:cs="Times New Roman"/>
+          <w:sz w:val="24"/>
+          <w:szCs w:val="24"/>
+        </w:rPr>
+        <w:t>crossovers</w:t>
+      </w:r>
+      <w:r>
+        <w:rPr>
+          <w:rFonts w:ascii="Times New Roman" w:hAnsi="Times New Roman" w:cs="Times New Roman"/>
+          <w:sz w:val="24"/>
+          <w:szCs w:val="24"/>
+        </w:rPr>
+        <w:t xml:space="preserve"> and ii) the linear area of synapsed homologous </w:t>
+      </w:r>
+      <w:r>
+        <w:rPr>
+          <w:rFonts w:ascii="Times New Roman" w:hAnsi="Times New Roman" w:cs="Times New Roman"/>
+          <w:sz w:val="24"/>
+          <w:szCs w:val="24"/>
+        </w:rPr>
+        <w:t>chromosomes</w:t>
+      </w:r>
+      <w:r>
+        <w:rPr>
+          <w:rFonts w:ascii="Times New Roman" w:hAnsi="Times New Roman" w:cs="Times New Roman"/>
+          <w:sz w:val="24"/>
+          <w:szCs w:val="24"/>
+        </w:rPr>
+        <w:t xml:space="preserve"> where crossovers can form.</w:t>
+      </w:r>
+      <w:r>
+        <w:rPr>
+          <w:rFonts w:ascii="Times New Roman" w:hAnsi="Times New Roman" w:cs="Times New Roman"/>
+          <w:sz w:val="24"/>
+          <w:szCs w:val="24"/>
+        </w:rPr>
+        <w:t xml:space="preserve"> </w:t>
+      </w:r>
+    </w:p>
+    <w:p>
+      <w:pPr>
+        <w:contextualSpacing/>
+        <w:rPr>
+          <w:rFonts w:ascii="Times New Roman" w:hAnsi="Times New Roman" w:cs="Times New Roman"/>
+          <w:sz w:val="24"/>
+          <w:szCs w:val="24"/>
+        </w:rPr>
+      </w:pPr>
+    </w:p>
+    <w:p>
+      <w:pPr>
+        <w:contextualSpacing/>
+        <w:rPr>
+          <w:rFonts w:ascii="Times New Roman" w:hAnsi="Times New Roman" w:cs="Times New Roman"/>
+          <w:sz w:val="24"/>
+          <w:szCs w:val="24"/>
+        </w:rPr>
+      </w:pPr>
+      <w:r>
+        <w:rPr>
+          <w:rFonts w:ascii="Times New Roman" w:hAnsi="Times New Roman" w:cs="Times New Roman"/>
+          <w:sz w:val="24"/>
+          <w:szCs w:val="24"/>
+        </w:rPr>
+        <w:t>we quantified</w:t>
+      </w:r>
+      <w:r>
+        <w:rPr>
+          <w:rFonts w:ascii="Times New Roman" w:hAnsi="Times New Roman" w:cs="Times New Roman"/>
+          <w:sz w:val="24"/>
+          <w:szCs w:val="24"/>
+        </w:rPr>
+        <w:t xml:space="preserve"> the general recombination landscape</w:t>
+      </w:r>
+      <w:r>
+        <w:rPr>
+          <w:rFonts w:ascii="Times New Roman" w:hAnsi="Times New Roman" w:cs="Times New Roman"/>
+          <w:sz w:val="24"/>
+          <w:szCs w:val="24"/>
+        </w:rPr>
+        <w:t xml:space="preserve">  </w:t>
+      </w:r>
+      <w:r>
+        <w:rPr>
+          <w:rFonts w:ascii="Times New Roman" w:hAnsi="Times New Roman" w:cs="Times New Roman"/>
+          <w:sz w:val="24"/>
+          <w:szCs w:val="24"/>
+        </w:rPr>
+        <w:t>(because – patterns in the recombination landscape are important to document because they can shed light on constraints and regulation of the processes ( could end up leading to variation in the genome wide recombination rates. )</w:t>
+      </w:r>
+    </w:p>
+    <w:p>
+      <w:pPr>
+        <w:contextualSpacing/>
+        <w:rPr>
+          <w:rFonts w:ascii="Times New Roman" w:hAnsi="Times New Roman" w:cs="Times New Roman"/>
+          <w:sz w:val="24"/>
+          <w:szCs w:val="24"/>
+        </w:rPr>
+      </w:pPr>
+    </w:p>
+    <w:p>
+      <w:pPr>
+        <w:contextualSpacing/>
+        <w:rPr>
+          <w:rFonts w:ascii="Times New Roman" w:hAnsi="Times New Roman" w:cs="Times New Roman"/>
+          <w:sz w:val="24"/>
+          <w:szCs w:val="24"/>
+        </w:rPr>
+      </w:pPr>
+      <w:bookmarkStart w:id="0" w:name="_GoBack"/>
+      <w:bookmarkEnd w:id="0"/>
+      <w:r>
+        <w:rPr>
+          <w:rFonts w:ascii="Times New Roman" w:hAnsi="Times New Roman" w:cs="Times New Roman"/>
+          <w:sz w:val="24"/>
+          <w:szCs w:val="24"/>
+        </w:rPr>
+        <w:t xml:space="preserve">Our results confirm (well established) previously reported patterns for sex differences in the general recombination landscape – and add by demonstrating that these patterns hold even in the </w:t>
+      </w:r>
+      <w:r>
+        <w:rPr>
+          <w:rFonts w:ascii="Times New Roman" w:hAnsi="Times New Roman" w:cs="Times New Roman"/>
+          <w:sz w:val="24"/>
+          <w:szCs w:val="24"/>
+        </w:rPr>
+        <w:lastRenderedPageBreak/>
+        <w:t>case of genome more crossovers, but general landscape patterns still maintain sex-specific patterns.</w:t>
+      </w:r>
+    </w:p>
+    <w:p>
+      <w:pPr>
+        <w:contextualSpacing/>
+        <w:rPr>
+          <w:rFonts w:ascii="Times New Roman" w:hAnsi="Times New Roman" w:cs="Times New Roman"/>
+          <w:sz w:val="24"/>
+          <w:szCs w:val="24"/>
+        </w:rPr>
+      </w:pPr>
+    </w:p>
+    <w:p>
+      <w:pPr>
+        <w:contextualSpacing/>
+        <w:rPr>
+          <w:rFonts w:ascii="Times New Roman" w:hAnsi="Times New Roman" w:cs="Times New Roman"/>
+          <w:sz w:val="24"/>
+          <w:szCs w:val="24"/>
+        </w:rPr>
+      </w:pPr>
+    </w:p>
+    <w:p>
+      <w:pPr>
+        <w:contextualSpacing/>
+        <w:rPr>
+          <w:rFonts w:ascii="Times New Roman" w:hAnsi="Times New Roman" w:cs="Times New Roman"/>
+          <w:sz w:val="24"/>
+          <w:szCs w:val="24"/>
+        </w:rPr>
+      </w:pPr>
+    </w:p>
+    <w:p>
+      <w:pPr>
+        <w:contextualSpacing/>
+        <w:rPr>
+          <w:rFonts w:ascii="Times New Roman" w:hAnsi="Times New Roman" w:cs="Times New Roman"/>
+          <w:sz w:val="24"/>
+          <w:szCs w:val="24"/>
+        </w:rPr>
+      </w:pPr>
+    </w:p>
+    <w:p>
+      <w:pPr>
+        <w:contextualSpacing/>
+        <w:rPr>
+          <w:rFonts w:ascii="Times New Roman" w:hAnsi="Times New Roman" w:cs="Times New Roman"/>
+          <w:sz w:val="24"/>
+          <w:szCs w:val="24"/>
+        </w:rPr>
+      </w:pPr>
+      <w:r>
+        <w:rPr>
+          <w:rFonts w:ascii="Times New Roman" w:hAnsi="Times New Roman" w:cs="Times New Roman"/>
+          <w:sz w:val="24"/>
+          <w:szCs w:val="24"/>
+        </w:rPr>
+        <w:t xml:space="preserve">Conserved patterns of </w:t>
+      </w:r>
+      <w:r>
+        <w:rPr>
+          <w:rFonts w:ascii="Times New Roman" w:hAnsi="Times New Roman" w:cs="Times New Roman"/>
+          <w:sz w:val="24"/>
+          <w:szCs w:val="24"/>
+        </w:rPr>
+        <w:t>the recombination landscape</w:t>
+      </w:r>
+      <w:r>
+        <w:rPr>
+          <w:rFonts w:ascii="Times New Roman" w:hAnsi="Times New Roman" w:cs="Times New Roman"/>
+          <w:sz w:val="24"/>
+          <w:szCs w:val="24"/>
+        </w:rPr>
+        <w:t xml:space="preserve"> of the single chromosome level – reflect constraints </w:t>
+      </w:r>
+      <w:r>
+        <w:rPr>
+          <w:rFonts w:ascii="Times New Roman" w:hAnsi="Times New Roman" w:cs="Times New Roman"/>
+          <w:sz w:val="24"/>
+          <w:szCs w:val="24"/>
+        </w:rPr>
+        <w:t xml:space="preserve"> </w:t>
+      </w:r>
+      <w:r>
+        <w:rPr>
+          <w:rFonts w:ascii="Times New Roman" w:hAnsi="Times New Roman" w:cs="Times New Roman"/>
+          <w:sz w:val="24"/>
+          <w:szCs w:val="24"/>
+        </w:rPr>
+        <w:t>At the single chromosome level – (crossover number is conserved – suggesting processes regulating the rec landscape at this scale might face similar constraints</w:t>
+      </w:r>
+    </w:p>
+    <w:p>
+      <w:pPr>
+        <w:contextualSpacing/>
+        <w:rPr>
+          <w:rFonts w:ascii="Times New Roman" w:hAnsi="Times New Roman" w:cs="Times New Roman"/>
+          <w:sz w:val="24"/>
+          <w:szCs w:val="24"/>
+        </w:rPr>
+      </w:pPr>
+      <w:r>
+        <w:rPr>
+          <w:rFonts w:ascii="Times New Roman" w:hAnsi="Times New Roman" w:cs="Times New Roman"/>
+          <w:sz w:val="24"/>
+          <w:szCs w:val="24"/>
+        </w:rPr>
+        <w:t xml:space="preserve"> </w:t>
+      </w:r>
+    </w:p>
+    <w:p>
+      <w:pPr>
+        <w:contextualSpacing/>
+        <w:rPr>
+          <w:rFonts w:ascii="Times New Roman" w:hAnsi="Times New Roman" w:cs="Times New Roman"/>
+          <w:sz w:val="24"/>
+          <w:szCs w:val="24"/>
+        </w:rPr>
+      </w:pPr>
+    </w:p>
+    <w:p>
+      <w:pPr>
+        <w:contextualSpacing/>
+        <w:rPr>
+          <w:rFonts w:ascii="Times New Roman" w:hAnsi="Times New Roman" w:cs="Times New Roman"/>
+          <w:sz w:val="24"/>
+          <w:szCs w:val="24"/>
+        </w:rPr>
+      </w:pPr>
+    </w:p>
+    <w:p>
+      <w:pPr>
+        <w:contextualSpacing/>
+        <w:rPr>
+          <w:rFonts w:ascii="Times New Roman" w:hAnsi="Times New Roman" w:cs="Times New Roman"/>
+          <w:sz w:val="24"/>
+          <w:szCs w:val="24"/>
+        </w:rPr>
+      </w:pPr>
     </w:p>
     <w:p>
       <w:pPr>
@@ -2163,52 +2585,6 @@
     </w:sectPr>
   </w:body>
 </w:document>
-</file>
-
-<file path=word/comments.xml><?xml version="1.0" encoding="utf-8"?>
-<w:comments xmlns:wpc="http://schemas.microsoft.com/office/word/2010/wordprocessingCanvas" xmlns:mc="http://schemas.openxmlformats.org/markup-compatibility/2006" xmlns:o="urn:schemas-microsoft-com:office:office" xmlns:r="http://schemas.openxmlformats.org/officeDocument/2006/relationships" xmlns:m="http://schemas.openxmlformats.org/officeDocument/2006/math" xmlns:v="urn:schemas-microsoft-com:vml" xmlns:wp14="http://schemas.microsoft.com/office/word/2010/wordprocessingDrawing" xmlns:wp="http://schemas.openxmlformats.org/drawingml/2006/wordprocessingDrawing" xmlns:w10="urn:schemas-microsoft-com:office:word" xmlns:w="http://schemas.openxmlformats.org/wordprocessingml/2006/main" xmlns:w14="http://schemas.microsoft.com/office/word/2010/wordml" xmlns:w15="http://schemas.microsoft.com/office/word/2012/wordml" xmlns:wpg="http://schemas.microsoft.com/office/word/2010/wordprocessingGroup" xmlns:wpi="http://schemas.microsoft.com/office/word/2010/wordprocessingInk" xmlns:wne="http://schemas.microsoft.com/office/word/2006/wordml" xmlns:wps="http://schemas.microsoft.com/office/word/2010/wordprocessingShape" mc:Ignorable="w14 w15 wp14">
-  <w:comment w:id="1" w:author="April Peterson" w:date="2020-06-08T16:07:00Z" w:initials="AP">
-    <w:p>
-      <w:pPr>
-        <w:pStyle w:val="CommentText"/>
-      </w:pPr>
-      <w:r>
-        <w:rPr>
-          <w:rStyle w:val="CommentReference"/>
-        </w:rPr>
-        <w:annotationRef/>
-      </w:r>
-      <w:proofErr w:type="gramStart"/>
-      <w:r>
-        <w:t>rephrase</w:t>
-      </w:r>
-      <w:proofErr w:type="gramEnd"/>
-    </w:p>
-  </w:comment>
-  <w:comment w:id="2" w:author="April Peterson" w:date="2020-06-08T16:06:00Z" w:initials="AP">
-    <w:p>
-      <w:pPr>
-        <w:pStyle w:val="CommentText"/>
-      </w:pPr>
-      <w:r>
-        <w:rPr>
-          <w:rStyle w:val="CommentReference"/>
-        </w:rPr>
-        <w:annotationRef/>
-      </w:r>
-      <w:r>
-        <w:t>Emphasize the same genome aspect of the inbred</w:t>
-      </w:r>
-    </w:p>
-  </w:comment>
-</w:comments>
-</file>
-
-<file path=word/commentsExtended.xml><?xml version="1.0" encoding="utf-8"?>
-<w15:commentsEx xmlns:wpc="http://schemas.microsoft.com/office/word/2010/wordprocessingCanvas" xmlns:mc="http://schemas.openxmlformats.org/markup-compatibility/2006" xmlns:o="urn:schemas-microsoft-com:office:office" xmlns:r="http://schemas.openxmlformats.org/officeDocument/2006/relationships" xmlns:m="http://schemas.openxmlformats.org/officeDocument/2006/math" xmlns:v="urn:schemas-microsoft-com:vml" xmlns:wp14="http://schemas.microsoft.com/office/word/2010/wordprocessingDrawing" xmlns:wp="http://schemas.openxmlformats.org/drawingml/2006/wordprocessingDrawing" xmlns:w10="urn:schemas-microsoft-com:office:word" xmlns:w="http://schemas.openxmlformats.org/wordprocessingml/2006/main" xmlns:w14="http://schemas.microsoft.com/office/word/2010/wordml" xmlns:w15="http://schemas.microsoft.com/office/word/2012/wordml" xmlns:wpg="http://schemas.microsoft.com/office/word/2010/wordprocessingGroup" xmlns:wpi="http://schemas.microsoft.com/office/word/2010/wordprocessingInk" xmlns:wne="http://schemas.microsoft.com/office/word/2006/wordml" xmlns:wps="http://schemas.microsoft.com/office/word/2010/wordprocessingShape" mc:Ignorable="w14 w15 wp14">
-  <w15:commentEx w15:paraId="02343CF2" w15:done="0"/>
-  <w15:commentEx w15:paraId="2912AF29" w15:done="0"/>
-</w15:commentsEx>
 </file>
 
 <file path=word/numbering.xml><?xml version="1.0" encoding="utf-8"?>
@@ -2610,14 +2986,6 @@
     <w:abstractNumId w:val="0"/>
   </w:num>
 </w:numbering>
-</file>
-
-<file path=word/people.xml><?xml version="1.0" encoding="utf-8"?>
-<w15:people xmlns:wpc="http://schemas.microsoft.com/office/word/2010/wordprocessingCanvas" xmlns:mc="http://schemas.openxmlformats.org/markup-compatibility/2006" xmlns:o="urn:schemas-microsoft-com:office:office" xmlns:r="http://schemas.openxmlformats.org/officeDocument/2006/relationships" xmlns:m="http://schemas.openxmlformats.org/officeDocument/2006/math" xmlns:v="urn:schemas-microsoft-com:vml" xmlns:wp14="http://schemas.microsoft.com/office/word/2010/wordprocessingDrawing" xmlns:wp="http://schemas.openxmlformats.org/drawingml/2006/wordprocessingDrawing" xmlns:w10="urn:schemas-microsoft-com:office:word" xmlns:w="http://schemas.openxmlformats.org/wordprocessingml/2006/main" xmlns:w14="http://schemas.microsoft.com/office/word/2010/wordml" xmlns:w15="http://schemas.microsoft.com/office/word/2012/wordml" xmlns:wpg="http://schemas.microsoft.com/office/word/2010/wordprocessingGroup" xmlns:wpi="http://schemas.microsoft.com/office/word/2010/wordprocessingInk" xmlns:wne="http://schemas.microsoft.com/office/word/2006/wordml" xmlns:wps="http://schemas.microsoft.com/office/word/2010/wordprocessingShape" mc:Ignorable="w14 w15 wp14">
-  <w15:person w15:author="April Peterson">
-    <w15:presenceInfo w15:providerId="Windows Live" w15:userId="6ac50dff25d782f4"/>
-  </w15:person>
-</w15:people>
 </file>
 
 <file path=word/styles.xml><?xml version="1.0" encoding="utf-8"?>
@@ -3059,6 +3427,12 @@
     <w:semiHidden/>
     <w:unhideWhenUsed/>
   </w:style>
+  <w:style w:type="numbering" w:customStyle="1" w:styleId="ListNo2">
+    <w:name w:val="List No"/>
+    <w:uiPriority w:val="99"/>
+    <w:semiHidden/>
+    <w:unhideWhenUsed/>
+  </w:style>
   <w:style w:type="character" w:styleId="CommentReference">
     <w:name w:val="annotation reference"/>
     <w:basedOn w:val="DefaultParagraphFont"/>
@@ -3165,6 +3539,16 @@
       <w:sz w:val="20"/>
       <w:szCs w:val="20"/>
     </w:rPr>
+  </w:style>
+  <w:style w:type="paragraph" w:styleId="Revision">
+    <w:name w:val="Revision"/>
+    <w:hidden/>
+    <w:uiPriority w:val="99"/>
+    <w:semiHidden/>
+    <w:rsid w:val="003D3BB1"/>
+    <w:pPr>
+      <w:spacing w:after="0" w:line="240" w:lineRule="auto"/>
+    </w:pPr>
   </w:style>
 </w:styles>
 </file>
@@ -3435,7 +3819,7 @@
 </file>
 
 <file path=customXml/itemProps1.xml><?xml version="1.0" encoding="utf-8"?>
-<ds:datastoreItem xmlns:ds="http://schemas.openxmlformats.org/officeDocument/2006/customXml" ds:itemID="{41742CF5-873F-4AA9-A86C-F47D849E4891}">
+<ds:datastoreItem xmlns:ds="http://schemas.openxmlformats.org/officeDocument/2006/customXml" ds:itemID="{BE7171BF-F5BA-4D43-A1E6-CE4A2B1BA5F1}">
   <ds:schemaRefs>
     <ds:schemaRef ds:uri="http://schemas.openxmlformats.org/officeDocument/2006/bibliography"/>
   </ds:schemaRefs>

</xml_diff>

<commit_message>
continued work on intro
</commit_message>
<xml_diff>
--- a/new_intro.docx
+++ b/new_intro.docx
@@ -326,7 +326,25 @@
           <w:sz w:val="24"/>
           <w:szCs w:val="24"/>
         </w:rPr>
-        <w:t>The rapid evolution in male gwRR is significantly predicted/correlated by t</w:t>
+        <w:t xml:space="preserve">The rapid evolution in male </w:t>
+      </w:r>
+      <w:proofErr w:type="spellStart"/>
+      <w:r>
+        <w:rPr>
+          <w:rFonts w:ascii="Times New Roman" w:hAnsi="Times New Roman" w:cs="Times New Roman"/>
+          <w:sz w:val="24"/>
+          <w:szCs w:val="24"/>
+        </w:rPr>
+        <w:t>gwRR</w:t>
+      </w:r>
+      <w:proofErr w:type="spellEnd"/>
+      <w:r>
+        <w:rPr>
+          <w:rFonts w:ascii="Times New Roman" w:hAnsi="Times New Roman" w:cs="Times New Roman"/>
+          <w:sz w:val="24"/>
+          <w:szCs w:val="24"/>
+        </w:rPr>
+        <w:t xml:space="preserve"> is significantly predicted/correlated by t</w:t>
       </w:r>
       <w:r>
         <w:rPr>
@@ -412,146 +430,100 @@
           <w:sz w:val="24"/>
           <w:szCs w:val="24"/>
         </w:rPr>
-        <w:t>&lt;understanding the pathway&gt;</w:t>
-      </w:r>
-    </w:p>
-    <w:p>
-      <w:pPr>
-        <w:contextualSpacing/>
-        <w:rPr>
-          <w:rFonts w:ascii="Times New Roman" w:hAnsi="Times New Roman" w:cs="Times New Roman"/>
-          <w:sz w:val="24"/>
-          <w:szCs w:val="24"/>
-        </w:rPr>
-      </w:pPr>
-    </w:p>
-    <w:p>
-      <w:pPr>
-        <w:contextualSpacing/>
-        <w:rPr>
-          <w:rFonts w:ascii="Times New Roman" w:hAnsi="Times New Roman" w:cs="Times New Roman"/>
-          <w:sz w:val="24"/>
-          <w:szCs w:val="24"/>
-        </w:rPr>
-      </w:pPr>
-    </w:p>
-    <w:p>
-      <w:pPr>
-        <w:contextualSpacing/>
-        <w:rPr>
-          <w:rFonts w:ascii="Times New Roman" w:hAnsi="Times New Roman" w:cs="Times New Roman"/>
-          <w:sz w:val="24"/>
-          <w:szCs w:val="24"/>
-        </w:rPr>
-      </w:pPr>
-      <w:r>
-        <w:rPr>
-          <w:rFonts w:ascii="Times New Roman" w:hAnsi="Times New Roman" w:cs="Times New Roman"/>
+        <w:t>&lt;</w:t>
+      </w:r>
+      <w:proofErr w:type="gramStart"/>
+      <w:r>
+        <w:rPr>
+          <w:rFonts w:ascii="Times New Roman" w:hAnsi="Times New Roman" w:cs="Times New Roman"/>
+          <w:sz w:val="24"/>
+          <w:szCs w:val="24"/>
+        </w:rPr>
+        <w:t>understanding</w:t>
+      </w:r>
+      <w:proofErr w:type="gramEnd"/>
+      <w:r>
+        <w:rPr>
+          <w:rFonts w:ascii="Times New Roman" w:hAnsi="Times New Roman" w:cs="Times New Roman"/>
+          <w:sz w:val="24"/>
+          <w:szCs w:val="24"/>
+        </w:rPr>
+        <w:t xml:space="preserve"> the pathway&gt;</w:t>
+      </w:r>
+    </w:p>
+    <w:p>
+      <w:pPr>
+        <w:contextualSpacing/>
+        <w:rPr>
+          <w:rFonts w:ascii="Times New Roman" w:hAnsi="Times New Roman" w:cs="Times New Roman"/>
+          <w:sz w:val="24"/>
+          <w:szCs w:val="24"/>
+        </w:rPr>
+      </w:pPr>
+    </w:p>
+    <w:p>
+      <w:pPr>
+        <w:contextualSpacing/>
+        <w:rPr>
+          <w:rFonts w:ascii="Times New Roman" w:hAnsi="Times New Roman" w:cs="Times New Roman"/>
+          <w:sz w:val="24"/>
+          <w:szCs w:val="24"/>
+        </w:rPr>
+      </w:pPr>
+    </w:p>
+    <w:p>
+      <w:pPr>
+        <w:contextualSpacing/>
+        <w:rPr>
+          <w:rFonts w:ascii="Times New Roman" w:hAnsi="Times New Roman" w:cs="Times New Roman"/>
+          <w:b/>
+          <w:sz w:val="24"/>
+          <w:szCs w:val="24"/>
+        </w:rPr>
+      </w:pPr>
+      <w:r>
+        <w:rPr>
+          <w:rFonts w:ascii="Times New Roman" w:hAnsi="Times New Roman" w:cs="Times New Roman"/>
+          <w:b/>
           <w:sz w:val="24"/>
           <w:szCs w:val="24"/>
         </w:rPr>
         <w:t>INTRO</w:t>
       </w:r>
-    </w:p>
-    <w:p>
-      <w:pPr>
-        <w:contextualSpacing/>
-        <w:rPr>
-          <w:rFonts w:ascii="Times New Roman" w:hAnsi="Times New Roman" w:cs="Times New Roman"/>
-          <w:sz w:val="24"/>
-          <w:szCs w:val="24"/>
-        </w:rPr>
-      </w:pPr>
-      <w:r>
-        <w:rPr>
-          <w:rFonts w:ascii="Times New Roman" w:hAnsi="Times New Roman" w:cs="Times New Roman"/>
-          <w:sz w:val="24"/>
-          <w:szCs w:val="24"/>
-        </w:rPr>
+      <w:r>
+        <w:rPr>
+          <w:rFonts w:ascii="Times New Roman" w:hAnsi="Times New Roman" w:cs="Times New Roman"/>
+          <w:b/>
+          <w:sz w:val="24"/>
+          <w:szCs w:val="24"/>
+        </w:rPr>
+        <w:br w:type="page"/>
+      </w:r>
+    </w:p>
+    <w:p>
+      <w:pPr>
+        <w:contextualSpacing/>
+        <w:rPr>
+          <w:rFonts w:ascii="Times New Roman" w:hAnsi="Times New Roman" w:cs="Times New Roman"/>
+          <w:b/>
+          <w:sz w:val="24"/>
+          <w:szCs w:val="24"/>
+        </w:rPr>
+      </w:pPr>
+      <w:r>
+        <w:rPr>
+          <w:rFonts w:ascii="Times New Roman" w:hAnsi="Times New Roman" w:cs="Times New Roman"/>
+          <w:b/>
+          <w:sz w:val="24"/>
+          <w:szCs w:val="24"/>
+        </w:rPr>
+        <w:lastRenderedPageBreak/>
         <w:t>1.</w:t>
       </w:r>
       <w:r>
         <w:rPr>
           <w:rFonts w:ascii="Times New Roman" w:hAnsi="Times New Roman" w:cs="Times New Roman"/>
-          <w:sz w:val="24"/>
-          <w:szCs w:val="24"/>
-        </w:rPr>
-        <w:t xml:space="preserve">(strong </w:t>
-      </w:r>
-      <w:r>
-        <w:rPr>
-          <w:rFonts w:ascii="Times New Roman" w:hAnsi="Times New Roman" w:cs="Times New Roman"/>
-          <w:b/>
-          <w:sz w:val="24"/>
-          <w:szCs w:val="24"/>
-        </w:rPr>
-        <w:t>hook</w:t>
-      </w:r>
-      <w:r>
-        <w:rPr>
-          <w:rFonts w:ascii="Times New Roman" w:hAnsi="Times New Roman" w:cs="Times New Roman"/>
-          <w:sz w:val="24"/>
-          <w:szCs w:val="24"/>
-        </w:rPr>
-        <w:t xml:space="preserve"> and first sentence)!!</w:t>
-      </w:r>
-    </w:p>
-    <w:p>
-      <w:pPr>
-        <w:contextualSpacing/>
-        <w:rPr>
-          <w:rFonts w:ascii="Times New Roman" w:hAnsi="Times New Roman" w:cs="Times New Roman"/>
-          <w:sz w:val="24"/>
-          <w:szCs w:val="24"/>
-        </w:rPr>
-      </w:pPr>
-      <w:r>
-        <w:rPr>
-          <w:rFonts w:ascii="Times New Roman" w:hAnsi="Times New Roman" w:cs="Times New Roman"/>
-          <w:sz w:val="24"/>
-          <w:szCs w:val="24"/>
-        </w:rPr>
-        <w:t>-sex differences in recombination rate, house mouse, closely related species</w:t>
-      </w:r>
-    </w:p>
-    <w:p>
-      <w:pPr>
-        <w:contextualSpacing/>
-        <w:rPr>
-          <w:rFonts w:ascii="Times New Roman" w:hAnsi="Times New Roman" w:cs="Times New Roman"/>
-          <w:sz w:val="24"/>
-          <w:szCs w:val="24"/>
-        </w:rPr>
-      </w:pPr>
-      <w:r>
-        <w:rPr>
-          <w:rFonts w:ascii="Times New Roman" w:hAnsi="Times New Roman" w:cs="Times New Roman"/>
-          <w:sz w:val="24"/>
-          <w:szCs w:val="24"/>
-        </w:rPr>
-        <w:t xml:space="preserve">-Closely related species </w:t>
-      </w:r>
-      <w:r>
-        <w:rPr>
-          <w:rFonts w:ascii="Times New Roman" w:hAnsi="Times New Roman" w:cs="Times New Roman"/>
-          <w:sz w:val="24"/>
-          <w:szCs w:val="24"/>
-        </w:rPr>
-        <w:t>(there are more gwRR measures),  but for both sexes is rare</w:t>
-      </w:r>
-    </w:p>
-    <w:p>
-      <w:pPr>
-        <w:contextualSpacing/>
-        <w:rPr>
-          <w:rFonts w:ascii="Times New Roman" w:hAnsi="Times New Roman" w:cs="Times New Roman"/>
-          <w:sz w:val="24"/>
-          <w:szCs w:val="24"/>
-        </w:rPr>
-      </w:pPr>
-      <w:r>
-        <w:rPr>
-          <w:rFonts w:ascii="Times New Roman" w:hAnsi="Times New Roman" w:cs="Times New Roman"/>
+          <w:b/>
           <w:sz w:val="24"/>
           <w:szCs w:val="24"/>
         </w:rPr>
@@ -560,267 +532,67 @@
       <w:r>
         <w:rPr>
           <w:rFonts w:ascii="Times New Roman" w:hAnsi="Times New Roman" w:cs="Times New Roman"/>
-          <w:sz w:val="24"/>
-          <w:szCs w:val="24"/>
-        </w:rPr>
-        <w:t>-why gwRR important</w:t>
-      </w:r>
-    </w:p>
-    <w:p>
-      <w:pPr>
-        <w:contextualSpacing/>
-        <w:rPr>
-          <w:rFonts w:ascii="Times New Roman" w:hAnsi="Times New Roman" w:cs="Times New Roman"/>
-          <w:sz w:val="24"/>
-          <w:szCs w:val="24"/>
-        </w:rPr>
-      </w:pPr>
-    </w:p>
-    <w:p>
-      <w:pPr>
-        <w:contextualSpacing/>
-        <w:rPr>
-          <w:rFonts w:ascii="Times New Roman" w:hAnsi="Times New Roman" w:cs="Times New Roman"/>
-          <w:sz w:val="24"/>
-          <w:szCs w:val="24"/>
-        </w:rPr>
-      </w:pPr>
-      <w:r>
-        <w:rPr>
-          <w:rFonts w:ascii="Times New Roman" w:hAnsi="Times New Roman" w:cs="Times New Roman"/>
-          <w:sz w:val="24"/>
-          <w:szCs w:val="24"/>
-        </w:rPr>
-        <w:t>Method</w:t>
-      </w:r>
-    </w:p>
-    <w:p>
-      <w:pPr>
-        <w:contextualSpacing/>
-        <w:rPr>
-          <w:rFonts w:ascii="Times New Roman" w:hAnsi="Times New Roman" w:cs="Times New Roman"/>
-          <w:sz w:val="24"/>
-          <w:szCs w:val="24"/>
-        </w:rPr>
-      </w:pPr>
-      <w:r>
-        <w:rPr>
-          <w:rFonts w:ascii="Times New Roman" w:hAnsi="Times New Roman" w:cs="Times New Roman"/>
-          <w:sz w:val="24"/>
-          <w:szCs w:val="24"/>
-        </w:rPr>
-        <w:t>-single cell cytology (co counts) and chromosome morphology</w:t>
-      </w:r>
-    </w:p>
-    <w:p>
-      <w:pPr>
-        <w:contextualSpacing/>
-        <w:rPr>
-          <w:rFonts w:ascii="Times New Roman" w:hAnsi="Times New Roman" w:cs="Times New Roman"/>
-          <w:sz w:val="24"/>
-          <w:szCs w:val="24"/>
-        </w:rPr>
-      </w:pPr>
-      <w:r>
-        <w:rPr>
-          <w:rFonts w:ascii="Times New Roman" w:hAnsi="Times New Roman" w:cs="Times New Roman"/>
-          <w:sz w:val="24"/>
-          <w:szCs w:val="24"/>
-        </w:rPr>
-        <w:t xml:space="preserve">- empirical measures from </w:t>
-      </w:r>
-    </w:p>
-    <w:p>
-      <w:pPr>
-        <w:contextualSpacing/>
-        <w:rPr>
-          <w:rFonts w:ascii="Times New Roman" w:hAnsi="Times New Roman" w:cs="Times New Roman"/>
-          <w:sz w:val="24"/>
-          <w:szCs w:val="24"/>
-        </w:rPr>
-      </w:pPr>
-      <w:r>
-        <w:rPr>
-          <w:rFonts w:ascii="Times New Roman" w:hAnsi="Times New Roman" w:cs="Times New Roman"/>
-          <w:sz w:val="24"/>
-          <w:szCs w:val="24"/>
-        </w:rPr>
-        <w:t>-surveyed panel of house mouse inbred strains</w:t>
-      </w:r>
-      <w:r>
-        <w:rPr>
-          <w:rFonts w:ascii="Times New Roman" w:hAnsi="Times New Roman" w:cs="Times New Roman"/>
-          <w:sz w:val="24"/>
-          <w:szCs w:val="24"/>
-        </w:rPr>
-        <w:t xml:space="preserve"> , spanning 3 subspecies</w:t>
-      </w:r>
-    </w:p>
-    <w:p>
-      <w:pPr>
-        <w:contextualSpacing/>
-        <w:rPr>
-          <w:rFonts w:ascii="Times New Roman" w:hAnsi="Times New Roman" w:cs="Times New Roman"/>
-          <w:sz w:val="24"/>
-          <w:szCs w:val="24"/>
-        </w:rPr>
-      </w:pPr>
-    </w:p>
-    <w:p>
-      <w:pPr>
-        <w:contextualSpacing/>
-        <w:rPr>
-          <w:rFonts w:ascii="Times New Roman" w:hAnsi="Times New Roman" w:cs="Times New Roman"/>
-          <w:sz w:val="24"/>
-          <w:szCs w:val="24"/>
-        </w:rPr>
-      </w:pPr>
-      <w:r>
-        <w:rPr>
-          <w:rFonts w:ascii="Times New Roman" w:hAnsi="Times New Roman" w:cs="Times New Roman"/>
-          <w:sz w:val="24"/>
-          <w:szCs w:val="24"/>
-        </w:rPr>
-        <w:t>Summary of results</w:t>
-      </w:r>
-    </w:p>
-    <w:p>
-      <w:pPr>
-        <w:contextualSpacing/>
-        <w:rPr>
-          <w:rFonts w:ascii="Times New Roman" w:hAnsi="Times New Roman" w:cs="Times New Roman"/>
-          <w:sz w:val="24"/>
-          <w:szCs w:val="24"/>
-        </w:rPr>
-      </w:pPr>
-    </w:p>
-    <w:p>
-      <w:pPr>
-        <w:contextualSpacing/>
-        <w:rPr>
-          <w:rFonts w:ascii="Times New Roman" w:hAnsi="Times New Roman" w:cs="Times New Roman"/>
-          <w:sz w:val="24"/>
-          <w:szCs w:val="24"/>
-        </w:rPr>
-      </w:pPr>
-    </w:p>
-    <w:p>
-      <w:pPr>
-        <w:contextualSpacing/>
-        <w:rPr>
-          <w:rFonts w:ascii="Times New Roman" w:hAnsi="Times New Roman" w:cs="Times New Roman"/>
-          <w:sz w:val="24"/>
-          <w:szCs w:val="24"/>
-        </w:rPr>
-      </w:pPr>
-      <w:r>
-        <w:rPr>
-          <w:rFonts w:ascii="Times New Roman" w:hAnsi="Times New Roman" w:cs="Times New Roman"/>
-          <w:sz w:val="24"/>
-          <w:szCs w:val="24"/>
-        </w:rPr>
-        <w:t>- but evolutionary patterns for the variation for why sexes differ is not understood.</w:t>
-      </w:r>
-    </w:p>
-    <w:p>
-      <w:pPr>
-        <w:contextualSpacing/>
-        <w:rPr>
-          <w:rFonts w:ascii="Times New Roman" w:hAnsi="Times New Roman" w:cs="Times New Roman"/>
-          <w:sz w:val="24"/>
-          <w:szCs w:val="24"/>
-        </w:rPr>
-      </w:pPr>
-    </w:p>
-    <w:p>
-      <w:pPr>
-        <w:rPr>
-          <w:rFonts w:ascii="Times New Roman" w:hAnsi="Times New Roman" w:cs="Times New Roman"/>
-          <w:b/>
-          <w:sz w:val="24"/>
-          <w:szCs w:val="24"/>
-        </w:rPr>
-      </w:pPr>
-      <w:r>
-        <w:rPr>
-          <w:rFonts w:ascii="Times New Roman" w:hAnsi="Times New Roman" w:cs="Times New Roman"/>
-          <w:b/>
-          <w:sz w:val="24"/>
-          <w:szCs w:val="24"/>
-        </w:rPr>
-        <w:br w:type="page"/>
-      </w:r>
-    </w:p>
-    <w:p>
-      <w:pPr>
-        <w:contextualSpacing/>
-        <w:rPr>
-          <w:rFonts w:ascii="Times New Roman" w:hAnsi="Times New Roman" w:cs="Times New Roman"/>
-          <w:b/>
-          <w:sz w:val="24"/>
-          <w:szCs w:val="24"/>
-        </w:rPr>
-      </w:pPr>
-    </w:p>
-    <w:p>
-      <w:pPr>
-        <w:contextualSpacing/>
-        <w:rPr>
-          <w:rFonts w:ascii="Times New Roman" w:hAnsi="Times New Roman" w:cs="Times New Roman"/>
-          <w:b/>
-          <w:sz w:val="24"/>
-          <w:szCs w:val="24"/>
-        </w:rPr>
-      </w:pPr>
-      <w:r>
-        <w:rPr>
-          <w:rFonts w:ascii="Times New Roman" w:hAnsi="Times New Roman" w:cs="Times New Roman"/>
-          <w:b/>
-          <w:sz w:val="24"/>
-          <w:szCs w:val="24"/>
-        </w:rPr>
-        <w:t>1.</w:t>
-      </w:r>
-      <w:r>
-        <w:rPr>
-          <w:rFonts w:ascii="Times New Roman" w:hAnsi="Times New Roman" w:cs="Times New Roman"/>
-          <w:b/>
-          <w:sz w:val="24"/>
-          <w:szCs w:val="24"/>
-        </w:rPr>
-        <w:t xml:space="preserve"> importance of recombination</w:t>
-      </w:r>
-    </w:p>
-    <w:p>
-      <w:pPr>
-        <w:contextualSpacing/>
-        <w:rPr>
-          <w:rFonts w:ascii="Times New Roman" w:hAnsi="Times New Roman" w:cs="Times New Roman"/>
-          <w:b/>
-          <w:sz w:val="24"/>
-          <w:szCs w:val="24"/>
-        </w:rPr>
-      </w:pPr>
-      <w:r>
-        <w:rPr>
-          <w:rFonts w:ascii="Times New Roman" w:hAnsi="Times New Roman" w:cs="Times New Roman"/>
-          <w:b/>
-          <w:sz w:val="24"/>
-          <w:szCs w:val="24"/>
-        </w:rPr>
-        <w:t>gwRR scale</w:t>
-      </w:r>
-    </w:p>
-    <w:p>
-      <w:pPr>
-        <w:contextualSpacing/>
-        <w:rPr>
-          <w:rFonts w:ascii="Times New Roman" w:hAnsi="Times New Roman" w:cs="Times New Roman"/>
-          <w:b/>
-          <w:sz w:val="24"/>
-          <w:szCs w:val="24"/>
-        </w:rPr>
-      </w:pPr>
+          <w:b/>
+          <w:sz w:val="24"/>
+          <w:szCs w:val="24"/>
+        </w:rPr>
+        <w:t>Importance</w:t>
+      </w:r>
+      <w:r>
+        <w:rPr>
+          <w:rFonts w:ascii="Times New Roman" w:hAnsi="Times New Roman" w:cs="Times New Roman"/>
+          <w:b/>
+          <w:sz w:val="24"/>
+          <w:szCs w:val="24"/>
+        </w:rPr>
+        <w:t xml:space="preserve"> of recombination</w:t>
+      </w:r>
+    </w:p>
+    <w:p>
+      <w:pPr>
+        <w:contextualSpacing/>
+        <w:rPr>
+          <w:rFonts w:ascii="Times New Roman" w:hAnsi="Times New Roman" w:cs="Times New Roman"/>
+          <w:b/>
+          <w:sz w:val="24"/>
+          <w:szCs w:val="24"/>
+        </w:rPr>
+      </w:pPr>
+      <w:proofErr w:type="spellStart"/>
+      <w:proofErr w:type="gramStart"/>
+      <w:r>
+        <w:rPr>
+          <w:rFonts w:ascii="Times New Roman" w:hAnsi="Times New Roman" w:cs="Times New Roman"/>
+          <w:b/>
+          <w:sz w:val="24"/>
+          <w:szCs w:val="24"/>
+        </w:rPr>
+        <w:t>gwRR</w:t>
+      </w:r>
+      <w:proofErr w:type="spellEnd"/>
+      <w:proofErr w:type="gramEnd"/>
+      <w:r>
+        <w:rPr>
+          <w:rFonts w:ascii="Times New Roman" w:hAnsi="Times New Roman" w:cs="Times New Roman"/>
+          <w:b/>
+          <w:sz w:val="24"/>
+          <w:szCs w:val="24"/>
+        </w:rPr>
+        <w:t xml:space="preserve"> scale</w:t>
+      </w:r>
+    </w:p>
+    <w:p>
+      <w:pPr>
+        <w:contextualSpacing/>
+        <w:rPr>
+          <w:rFonts w:ascii="Times New Roman" w:hAnsi="Times New Roman" w:cs="Times New Roman"/>
+          <w:b/>
+          <w:sz w:val="24"/>
+          <w:szCs w:val="24"/>
+        </w:rPr>
+      </w:pPr>
+      <w:bookmarkStart w:id="0" w:name="_GoBack"/>
+      <w:bookmarkEnd w:id="0"/>
     </w:p>
     <w:p>
       <w:pPr>
@@ -901,53 +673,145 @@
           <w:sz w:val="24"/>
           <w:szCs w:val="24"/>
         </w:rPr>
-        <w:t xml:space="preserve">The meiotic program relies on crossovers and the process of recombination to ensure the correct separation of chromosomes. The total number of COs per cell (at the 4n stage) is equal to the genome wide recombination rate (gwRR). </w:t>
-      </w:r>
-    </w:p>
-    <w:p>
-      <w:pPr>
-        <w:contextualSpacing/>
-        <w:rPr>
-          <w:rFonts w:ascii="Times New Roman" w:hAnsi="Times New Roman" w:cs="Times New Roman"/>
-          <w:sz w:val="24"/>
-          <w:szCs w:val="24"/>
-        </w:rPr>
-      </w:pPr>
-    </w:p>
-    <w:p>
-      <w:pPr>
-        <w:contextualSpacing/>
-        <w:rPr>
-          <w:rFonts w:ascii="Times New Roman" w:hAnsi="Times New Roman" w:cs="Times New Roman"/>
-          <w:sz w:val="24"/>
-          <w:szCs w:val="24"/>
-        </w:rPr>
-      </w:pPr>
-      <w:r>
-        <w:rPr>
-          <w:rFonts w:ascii="Times New Roman" w:hAnsi="Times New Roman" w:cs="Times New Roman"/>
-          <w:sz w:val="24"/>
-          <w:szCs w:val="24"/>
-        </w:rPr>
-        <w:t>(gwRR framed within genetic diversity and population)</w:t>
-      </w:r>
-    </w:p>
-    <w:p>
-      <w:pPr>
-        <w:contextualSpacing/>
-        <w:rPr>
-          <w:rFonts w:ascii="Times New Roman" w:hAnsi="Times New Roman" w:cs="Times New Roman"/>
-          <w:sz w:val="24"/>
-          <w:szCs w:val="24"/>
-        </w:rPr>
-      </w:pPr>
-      <w:r>
-        <w:rPr>
-          <w:rFonts w:ascii="Times New Roman" w:hAnsi="Times New Roman" w:cs="Times New Roman"/>
-          <w:sz w:val="24"/>
-          <w:szCs w:val="24"/>
-        </w:rPr>
-        <w:t>In the indirect manner, the recombination rate regulates populations’ response to selection, and determine the fate of novel mutations by transferring beneficial mutations onto novel genetic backgrounds or by breaking linkage of negative mutations from beneficial genetic backgrounds (cite).  This process shapes the genomic patterns of genetic variation, with high recombination areas of genome having more nucleotide variation while areas of low recombination have decreased genetic variation (Begun Aquadro, Nachman, Payseur).</w:t>
+        <w:t>The meiotic program relies on crossovers and the process of recombination to ensure the correct separation of chromosomes. The total number of COs per cell (at the 4n stage) is equal to the genome wide recombination rate (</w:t>
+      </w:r>
+      <w:proofErr w:type="spellStart"/>
+      <w:r>
+        <w:rPr>
+          <w:rFonts w:ascii="Times New Roman" w:hAnsi="Times New Roman" w:cs="Times New Roman"/>
+          <w:sz w:val="24"/>
+          <w:szCs w:val="24"/>
+        </w:rPr>
+        <w:t>gwRR</w:t>
+      </w:r>
+      <w:proofErr w:type="spellEnd"/>
+      <w:r>
+        <w:rPr>
+          <w:rFonts w:ascii="Times New Roman" w:hAnsi="Times New Roman" w:cs="Times New Roman"/>
+          <w:sz w:val="24"/>
+          <w:szCs w:val="24"/>
+        </w:rPr>
+        <w:t xml:space="preserve">). </w:t>
+      </w:r>
+    </w:p>
+    <w:p>
+      <w:pPr>
+        <w:contextualSpacing/>
+        <w:rPr>
+          <w:rFonts w:ascii="Times New Roman" w:hAnsi="Times New Roman" w:cs="Times New Roman"/>
+          <w:sz w:val="24"/>
+          <w:szCs w:val="24"/>
+        </w:rPr>
+      </w:pPr>
+    </w:p>
+    <w:p>
+      <w:pPr>
+        <w:contextualSpacing/>
+        <w:rPr>
+          <w:rFonts w:ascii="Times New Roman" w:hAnsi="Times New Roman" w:cs="Times New Roman"/>
+          <w:sz w:val="24"/>
+          <w:szCs w:val="24"/>
+        </w:rPr>
+      </w:pPr>
+      <w:r>
+        <w:rPr>
+          <w:rFonts w:ascii="Times New Roman" w:hAnsi="Times New Roman" w:cs="Times New Roman"/>
+          <w:sz w:val="24"/>
+          <w:szCs w:val="24"/>
+        </w:rPr>
+        <w:t>(</w:t>
+      </w:r>
+      <w:proofErr w:type="spellStart"/>
+      <w:proofErr w:type="gramStart"/>
+      <w:r>
+        <w:rPr>
+          <w:rFonts w:ascii="Times New Roman" w:hAnsi="Times New Roman" w:cs="Times New Roman"/>
+          <w:sz w:val="24"/>
+          <w:szCs w:val="24"/>
+        </w:rPr>
+        <w:t>gwRR</w:t>
+      </w:r>
+      <w:proofErr w:type="spellEnd"/>
+      <w:proofErr w:type="gramEnd"/>
+      <w:r>
+        <w:rPr>
+          <w:rFonts w:ascii="Times New Roman" w:hAnsi="Times New Roman" w:cs="Times New Roman"/>
+          <w:sz w:val="24"/>
+          <w:szCs w:val="24"/>
+        </w:rPr>
+        <w:t xml:space="preserve"> framed within genetic diversity and population)</w:t>
+      </w:r>
+    </w:p>
+    <w:p>
+      <w:pPr>
+        <w:contextualSpacing/>
+        <w:rPr>
+          <w:rFonts w:ascii="Times New Roman" w:hAnsi="Times New Roman" w:cs="Times New Roman"/>
+          <w:sz w:val="24"/>
+          <w:szCs w:val="24"/>
+        </w:rPr>
+      </w:pPr>
+      <w:r>
+        <w:rPr>
+          <w:rFonts w:ascii="Times New Roman" w:hAnsi="Times New Roman" w:cs="Times New Roman"/>
+          <w:sz w:val="24"/>
+          <w:szCs w:val="24"/>
+        </w:rPr>
+        <w:t xml:space="preserve">In the indirect manner, the recombination rate regulates populations’ response to selection, and determine the fate of novel mutations by transferring beneficial mutations onto novel genetic backgrounds or by breaking linkage of negative mutations from beneficial genetic backgrounds (cite).  This process shapes the genomic patterns of genetic variation, with high recombination areas of genome having more nucleotide variation while areas of low recombination have decreased genetic variation (Begun </w:t>
+      </w:r>
+      <w:proofErr w:type="spellStart"/>
+      <w:r>
+        <w:rPr>
+          <w:rFonts w:ascii="Times New Roman" w:hAnsi="Times New Roman" w:cs="Times New Roman"/>
+          <w:sz w:val="24"/>
+          <w:szCs w:val="24"/>
+        </w:rPr>
+        <w:t>Aquadro</w:t>
+      </w:r>
+      <w:proofErr w:type="spellEnd"/>
+      <w:r>
+        <w:rPr>
+          <w:rFonts w:ascii="Times New Roman" w:hAnsi="Times New Roman" w:cs="Times New Roman"/>
+          <w:sz w:val="24"/>
+          <w:szCs w:val="24"/>
+        </w:rPr>
+        <w:t xml:space="preserve">, </w:t>
+      </w:r>
+      <w:proofErr w:type="spellStart"/>
+      <w:r>
+        <w:rPr>
+          <w:rFonts w:ascii="Times New Roman" w:hAnsi="Times New Roman" w:cs="Times New Roman"/>
+          <w:sz w:val="24"/>
+          <w:szCs w:val="24"/>
+        </w:rPr>
+        <w:t>Nachman</w:t>
+      </w:r>
+      <w:proofErr w:type="spellEnd"/>
+      <w:r>
+        <w:rPr>
+          <w:rFonts w:ascii="Times New Roman" w:hAnsi="Times New Roman" w:cs="Times New Roman"/>
+          <w:sz w:val="24"/>
+          <w:szCs w:val="24"/>
+        </w:rPr>
+        <w:t xml:space="preserve">, </w:t>
+      </w:r>
+      <w:proofErr w:type="gramStart"/>
+      <w:r>
+        <w:rPr>
+          <w:rFonts w:ascii="Times New Roman" w:hAnsi="Times New Roman" w:cs="Times New Roman"/>
+          <w:sz w:val="24"/>
+          <w:szCs w:val="24"/>
+        </w:rPr>
+        <w:t>Payseur</w:t>
+      </w:r>
+      <w:proofErr w:type="gramEnd"/>
+      <w:r>
+        <w:rPr>
+          <w:rFonts w:ascii="Times New Roman" w:hAnsi="Times New Roman" w:cs="Times New Roman"/>
+          <w:sz w:val="24"/>
+          <w:szCs w:val="24"/>
+        </w:rPr>
+        <w:t>).</w:t>
       </w:r>
     </w:p>
     <w:p>
@@ -976,87 +840,105 @@
           <w:sz w:val="24"/>
           <w:szCs w:val="24"/>
         </w:rPr>
+        <w:t>*</w:t>
+      </w:r>
+      <w:proofErr w:type="gramStart"/>
+      <w:r>
+        <w:rPr>
+          <w:rFonts w:ascii="Times New Roman" w:hAnsi="Times New Roman" w:cs="Times New Roman"/>
+          <w:sz w:val="24"/>
+          <w:szCs w:val="24"/>
+        </w:rPr>
+        <w:t>*</w:t>
+      </w:r>
+      <w:r>
+        <w:rPr>
+          <w:rFonts w:ascii="Times New Roman" w:hAnsi="Times New Roman" w:cs="Times New Roman"/>
+          <w:sz w:val="24"/>
+          <w:szCs w:val="24"/>
+        </w:rPr>
+        <w:t>(</w:t>
+      </w:r>
+      <w:proofErr w:type="gramEnd"/>
+      <w:r>
+        <w:rPr>
+          <w:rFonts w:ascii="Times New Roman" w:hAnsi="Times New Roman" w:cs="Times New Roman"/>
+          <w:sz w:val="24"/>
+          <w:szCs w:val="24"/>
+        </w:rPr>
+        <w:t>because of how it facilitates chromosomes disjunction / segregation, )</w:t>
+      </w:r>
+      <w:r>
+        <w:rPr>
+          <w:rFonts w:ascii="Times New Roman" w:hAnsi="Times New Roman" w:cs="Times New Roman"/>
+          <w:sz w:val="24"/>
+          <w:szCs w:val="24"/>
+          <w:u w:val="single"/>
+        </w:rPr>
+        <w:t>t</w:t>
+      </w:r>
+      <w:r>
+        <w:rPr>
+          <w:rFonts w:ascii="Times New Roman" w:hAnsi="Times New Roman" w:cs="Times New Roman"/>
+          <w:sz w:val="24"/>
+          <w:szCs w:val="24"/>
+          <w:u w:val="single"/>
+        </w:rPr>
+        <w:t xml:space="preserve">he </w:t>
+      </w:r>
+      <w:r>
+        <w:rPr>
+          <w:rFonts w:ascii="Times New Roman" w:hAnsi="Times New Roman" w:cs="Times New Roman"/>
+          <w:sz w:val="24"/>
+          <w:szCs w:val="24"/>
+          <w:u w:val="single"/>
+        </w:rPr>
+        <w:t xml:space="preserve">cell based metric of </w:t>
+      </w:r>
+      <w:r>
+        <w:rPr>
+          <w:rFonts w:ascii="Times New Roman" w:hAnsi="Times New Roman" w:cs="Times New Roman"/>
+          <w:sz w:val="24"/>
+          <w:szCs w:val="24"/>
+          <w:u w:val="single"/>
+        </w:rPr>
+        <w:t>genome wide recombinati</w:t>
+      </w:r>
+      <w:r>
+        <w:rPr>
+          <w:rFonts w:ascii="Times New Roman" w:hAnsi="Times New Roman" w:cs="Times New Roman"/>
+          <w:sz w:val="24"/>
+          <w:szCs w:val="24"/>
+          <w:u w:val="single"/>
+        </w:rPr>
+        <w:t>on rates are</w:t>
+      </w:r>
+      <w:r>
+        <w:rPr>
+          <w:rFonts w:ascii="Times New Roman" w:hAnsi="Times New Roman" w:cs="Times New Roman"/>
+          <w:sz w:val="24"/>
+          <w:szCs w:val="24"/>
+          <w:u w:val="single"/>
+        </w:rPr>
+        <w:t xml:space="preserve"> tightly connected to organisms fitness</w:t>
+      </w:r>
+      <w:r>
+        <w:rPr>
+          <w:rFonts w:ascii="Times New Roman" w:hAnsi="Times New Roman" w:cs="Times New Roman"/>
+          <w:sz w:val="24"/>
+          <w:szCs w:val="24"/>
+          <w:u w:val="single"/>
+        </w:rPr>
+        <w:t xml:space="preserve"> and fertility.</w:t>
+      </w:r>
+      <w:r>
+        <w:rPr>
+          <w:rFonts w:ascii="Times New Roman" w:hAnsi="Times New Roman" w:cs="Times New Roman"/>
+          <w:sz w:val="24"/>
+          <w:szCs w:val="24"/>
+        </w:rPr>
         <w:t>**</w:t>
       </w:r>
-      <w:r>
-        <w:rPr>
-          <w:rFonts w:ascii="Times New Roman" w:hAnsi="Times New Roman" w:cs="Times New Roman"/>
-          <w:sz w:val="24"/>
-          <w:szCs w:val="24"/>
-        </w:rPr>
-        <w:t>(because of how it facilitates chromosomes disjunction / segregation, )</w:t>
-      </w:r>
-      <w:r>
-        <w:rPr>
-          <w:rFonts w:ascii="Times New Roman" w:hAnsi="Times New Roman" w:cs="Times New Roman"/>
-          <w:sz w:val="24"/>
-          <w:szCs w:val="24"/>
-          <w:u w:val="single"/>
-        </w:rPr>
-        <w:t>t</w:t>
-      </w:r>
-      <w:r>
-        <w:rPr>
-          <w:rFonts w:ascii="Times New Roman" w:hAnsi="Times New Roman" w:cs="Times New Roman"/>
-          <w:sz w:val="24"/>
-          <w:szCs w:val="24"/>
-          <w:u w:val="single"/>
-        </w:rPr>
-        <w:t xml:space="preserve">he </w:t>
-      </w:r>
-      <w:r>
-        <w:rPr>
-          <w:rFonts w:ascii="Times New Roman" w:hAnsi="Times New Roman" w:cs="Times New Roman"/>
-          <w:sz w:val="24"/>
-          <w:szCs w:val="24"/>
-          <w:u w:val="single"/>
-        </w:rPr>
-        <w:t xml:space="preserve">cell based metric of </w:t>
-      </w:r>
-      <w:r>
-        <w:rPr>
-          <w:rFonts w:ascii="Times New Roman" w:hAnsi="Times New Roman" w:cs="Times New Roman"/>
-          <w:sz w:val="24"/>
-          <w:szCs w:val="24"/>
-          <w:u w:val="single"/>
-        </w:rPr>
-        <w:t>genome wide recombinati</w:t>
-      </w:r>
-      <w:r>
-        <w:rPr>
-          <w:rFonts w:ascii="Times New Roman" w:hAnsi="Times New Roman" w:cs="Times New Roman"/>
-          <w:sz w:val="24"/>
-          <w:szCs w:val="24"/>
-          <w:u w:val="single"/>
-        </w:rPr>
-        <w:t>on rates are</w:t>
-      </w:r>
-      <w:r>
-        <w:rPr>
-          <w:rFonts w:ascii="Times New Roman" w:hAnsi="Times New Roman" w:cs="Times New Roman"/>
-          <w:sz w:val="24"/>
-          <w:szCs w:val="24"/>
-          <w:u w:val="single"/>
-        </w:rPr>
-        <w:t xml:space="preserve"> tightly connected to organisms fitness</w:t>
-      </w:r>
-      <w:r>
-        <w:rPr>
-          <w:rFonts w:ascii="Times New Roman" w:hAnsi="Times New Roman" w:cs="Times New Roman"/>
-          <w:sz w:val="24"/>
-          <w:szCs w:val="24"/>
-          <w:u w:val="single"/>
-        </w:rPr>
-        <w:t xml:space="preserve"> and fertility.</w:t>
-      </w:r>
-      <w:r>
-        <w:rPr>
-          <w:rFonts w:ascii="Times New Roman" w:hAnsi="Times New Roman" w:cs="Times New Roman"/>
-          <w:sz w:val="24"/>
-          <w:szCs w:val="24"/>
-        </w:rPr>
-        <w:t>**</w:t>
-      </w:r>
     </w:p>
     <w:p>
       <w:pPr>
@@ -1171,7 +1053,25 @@
           <w:sz w:val="24"/>
           <w:szCs w:val="24"/>
         </w:rPr>
-        <w:t xml:space="preserve">Reflecting the importance of it's role in chromosome </w:t>
+        <w:t xml:space="preserve">Reflecting the importance of </w:t>
+      </w:r>
+      <w:proofErr w:type="spellStart"/>
+      <w:r>
+        <w:rPr>
+          <w:rFonts w:ascii="Times New Roman" w:hAnsi="Times New Roman" w:cs="Times New Roman"/>
+          <w:sz w:val="24"/>
+          <w:szCs w:val="24"/>
+        </w:rPr>
+        <w:t>it's</w:t>
+      </w:r>
+      <w:proofErr w:type="spellEnd"/>
+      <w:r>
+        <w:rPr>
+          <w:rFonts w:ascii="Times New Roman" w:hAnsi="Times New Roman" w:cs="Times New Roman"/>
+          <w:sz w:val="24"/>
+          <w:szCs w:val="24"/>
+        </w:rPr>
+        <w:t xml:space="preserve"> role in chromosome </w:t>
       </w:r>
       <w:r>
         <w:rPr>
@@ -1219,65 +1119,148 @@
           <w:sz w:val="24"/>
           <w:szCs w:val="24"/>
         </w:rPr>
-        <w:t xml:space="preserve"> is strong predictor for genome wide RR across large species(taxa) / divergence scales [@ottoPaysuer2019; @stapley_variation_2017]. (the number of crossovers per chromosome are highly conserved)</w:t>
-      </w:r>
-    </w:p>
-    <w:p>
-      <w:pPr>
-        <w:contextualSpacing/>
-        <w:rPr>
-          <w:rFonts w:ascii="Times New Roman" w:hAnsi="Times New Roman" w:cs="Times New Roman"/>
-          <w:sz w:val="24"/>
-          <w:szCs w:val="24"/>
-        </w:rPr>
-      </w:pPr>
-    </w:p>
-    <w:p>
-      <w:pPr>
-        <w:contextualSpacing/>
-        <w:rPr>
-          <w:rFonts w:ascii="Times New Roman" w:hAnsi="Times New Roman" w:cs="Times New Roman"/>
-          <w:sz w:val="24"/>
-          <w:szCs w:val="24"/>
-        </w:rPr>
-      </w:pPr>
-      <w:r>
-        <w:rPr>
-          <w:rFonts w:ascii="Times New Roman" w:hAnsi="Times New Roman" w:cs="Times New Roman"/>
-          <w:sz w:val="24"/>
-          <w:szCs w:val="24"/>
-        </w:rPr>
-        <w:t>**connection of single cell based gwRR to thresholds imposed at the single cell level** (why is gwRR the better scale for evolutionary patterns?)</w:t>
-      </w:r>
-    </w:p>
-    <w:p>
-      <w:pPr>
-        <w:contextualSpacing/>
-        <w:rPr>
-          <w:rFonts w:ascii="Times New Roman" w:hAnsi="Times New Roman" w:cs="Times New Roman"/>
-          <w:sz w:val="24"/>
-          <w:szCs w:val="24"/>
-        </w:rPr>
-      </w:pPr>
-    </w:p>
-    <w:p>
-      <w:pPr>
-        <w:contextualSpacing/>
-        <w:rPr>
-          <w:rFonts w:ascii="Times New Roman" w:hAnsi="Times New Roman" w:cs="Times New Roman"/>
-          <w:b/>
-          <w:sz w:val="24"/>
-          <w:szCs w:val="24"/>
-        </w:rPr>
-      </w:pPr>
-      <w:r>
-        <w:rPr>
-          <w:rFonts w:ascii="Times New Roman" w:hAnsi="Times New Roman" w:cs="Times New Roman"/>
-          <w:b/>
-          <w:sz w:val="24"/>
-          <w:szCs w:val="24"/>
-        </w:rPr>
-        <w:t>2.variation in recombination rate</w:t>
+        <w:t xml:space="preserve"> is strong predictor for genome wide RR across large </w:t>
+      </w:r>
+      <w:proofErr w:type="gramStart"/>
+      <w:r>
+        <w:rPr>
+          <w:rFonts w:ascii="Times New Roman" w:hAnsi="Times New Roman" w:cs="Times New Roman"/>
+          <w:sz w:val="24"/>
+          <w:szCs w:val="24"/>
+        </w:rPr>
+        <w:t>species(</w:t>
+      </w:r>
+      <w:proofErr w:type="gramEnd"/>
+      <w:r>
+        <w:rPr>
+          <w:rFonts w:ascii="Times New Roman" w:hAnsi="Times New Roman" w:cs="Times New Roman"/>
+          <w:sz w:val="24"/>
+          <w:szCs w:val="24"/>
+        </w:rPr>
+        <w:t>taxa) / divergence scales [@ottoPaysuer2019; @stapley_variation_2017]. (</w:t>
+      </w:r>
+      <w:proofErr w:type="gramStart"/>
+      <w:r>
+        <w:rPr>
+          <w:rFonts w:ascii="Times New Roman" w:hAnsi="Times New Roman" w:cs="Times New Roman"/>
+          <w:sz w:val="24"/>
+          <w:szCs w:val="24"/>
+        </w:rPr>
+        <w:t>the</w:t>
+      </w:r>
+      <w:proofErr w:type="gramEnd"/>
+      <w:r>
+        <w:rPr>
+          <w:rFonts w:ascii="Times New Roman" w:hAnsi="Times New Roman" w:cs="Times New Roman"/>
+          <w:sz w:val="24"/>
+          <w:szCs w:val="24"/>
+        </w:rPr>
+        <w:t xml:space="preserve"> number of crossovers per chromosome are highly conserved)</w:t>
+      </w:r>
+    </w:p>
+    <w:p>
+      <w:pPr>
+        <w:contextualSpacing/>
+        <w:rPr>
+          <w:rFonts w:ascii="Times New Roman" w:hAnsi="Times New Roman" w:cs="Times New Roman"/>
+          <w:sz w:val="24"/>
+          <w:szCs w:val="24"/>
+        </w:rPr>
+      </w:pPr>
+    </w:p>
+    <w:p>
+      <w:pPr>
+        <w:contextualSpacing/>
+        <w:rPr>
+          <w:rFonts w:ascii="Times New Roman" w:hAnsi="Times New Roman" w:cs="Times New Roman"/>
+          <w:sz w:val="24"/>
+          <w:szCs w:val="24"/>
+        </w:rPr>
+      </w:pPr>
+      <w:r>
+        <w:rPr>
+          <w:rFonts w:ascii="Times New Roman" w:hAnsi="Times New Roman" w:cs="Times New Roman"/>
+          <w:sz w:val="24"/>
+          <w:szCs w:val="24"/>
+        </w:rPr>
+        <w:t xml:space="preserve">**connection of single cell based </w:t>
+      </w:r>
+      <w:proofErr w:type="spellStart"/>
+      <w:r>
+        <w:rPr>
+          <w:rFonts w:ascii="Times New Roman" w:hAnsi="Times New Roman" w:cs="Times New Roman"/>
+          <w:sz w:val="24"/>
+          <w:szCs w:val="24"/>
+        </w:rPr>
+        <w:t>gwRR</w:t>
+      </w:r>
+      <w:proofErr w:type="spellEnd"/>
+      <w:r>
+        <w:rPr>
+          <w:rFonts w:ascii="Times New Roman" w:hAnsi="Times New Roman" w:cs="Times New Roman"/>
+          <w:sz w:val="24"/>
+          <w:szCs w:val="24"/>
+        </w:rPr>
+        <w:t xml:space="preserve"> to thresholds imposed at the single cell level** (why is </w:t>
+      </w:r>
+      <w:proofErr w:type="spellStart"/>
+      <w:r>
+        <w:rPr>
+          <w:rFonts w:ascii="Times New Roman" w:hAnsi="Times New Roman" w:cs="Times New Roman"/>
+          <w:sz w:val="24"/>
+          <w:szCs w:val="24"/>
+        </w:rPr>
+        <w:t>gwRR</w:t>
+      </w:r>
+      <w:proofErr w:type="spellEnd"/>
+      <w:r>
+        <w:rPr>
+          <w:rFonts w:ascii="Times New Roman" w:hAnsi="Times New Roman" w:cs="Times New Roman"/>
+          <w:sz w:val="24"/>
+          <w:szCs w:val="24"/>
+        </w:rPr>
+        <w:t xml:space="preserve"> the better scale for evolutionary patterns?)</w:t>
+      </w:r>
+    </w:p>
+    <w:p>
+      <w:pPr>
+        <w:contextualSpacing/>
+        <w:rPr>
+          <w:rFonts w:ascii="Times New Roman" w:hAnsi="Times New Roman" w:cs="Times New Roman"/>
+          <w:sz w:val="24"/>
+          <w:szCs w:val="24"/>
+        </w:rPr>
+      </w:pPr>
+    </w:p>
+    <w:p>
+      <w:pPr>
+        <w:contextualSpacing/>
+        <w:rPr>
+          <w:rFonts w:ascii="Times New Roman" w:hAnsi="Times New Roman" w:cs="Times New Roman"/>
+          <w:b/>
+          <w:sz w:val="24"/>
+          <w:szCs w:val="24"/>
+        </w:rPr>
+      </w:pPr>
+      <w:proofErr w:type="gramStart"/>
+      <w:r>
+        <w:rPr>
+          <w:rFonts w:ascii="Times New Roman" w:hAnsi="Times New Roman" w:cs="Times New Roman"/>
+          <w:b/>
+          <w:sz w:val="24"/>
+          <w:szCs w:val="24"/>
+        </w:rPr>
+        <w:t>2.variation</w:t>
+      </w:r>
+      <w:proofErr w:type="gramEnd"/>
+      <w:r>
+        <w:rPr>
+          <w:rFonts w:ascii="Times New Roman" w:hAnsi="Times New Roman" w:cs="Times New Roman"/>
+          <w:b/>
+          <w:sz w:val="24"/>
+          <w:szCs w:val="24"/>
+        </w:rPr>
+        <w:t xml:space="preserve"> in recombination rate</w:t>
       </w:r>
     </w:p>
     <w:p>
@@ -1353,7 +1336,51 @@
           <w:sz w:val="24"/>
           <w:szCs w:val="24"/>
         </w:rPr>
-        <w:t xml:space="preserve">Ensuring at least one crossover per chrm while minimizing the rates of DNA damage and ectopic recombination (cite) are considered to be the lower and upper bounds/thresholds for gwrr respectively </w:t>
+        <w:t xml:space="preserve">Ensuring at least one crossover per </w:t>
+      </w:r>
+      <w:proofErr w:type="spellStart"/>
+      <w:r>
+        <w:rPr>
+          <w:rFonts w:ascii="Times New Roman" w:eastAsia="Times New Roman" w:hAnsi="Times New Roman" w:cs="Times New Roman"/>
+          <w:bCs/>
+          <w:color w:val="000000"/>
+          <w:sz w:val="24"/>
+          <w:szCs w:val="24"/>
+        </w:rPr>
+        <w:t>chrm</w:t>
+      </w:r>
+      <w:proofErr w:type="spellEnd"/>
+      <w:r>
+        <w:rPr>
+          <w:rFonts w:ascii="Times New Roman" w:eastAsia="Times New Roman" w:hAnsi="Times New Roman" w:cs="Times New Roman"/>
+          <w:bCs/>
+          <w:color w:val="000000"/>
+          <w:sz w:val="24"/>
+          <w:szCs w:val="24"/>
+        </w:rPr>
+        <w:t xml:space="preserve"> while minimizing the rates of DNA damage and ectopic recombination (cite) are considered to be the lower and upper bounds/thresholds for </w:t>
+      </w:r>
+      <w:proofErr w:type="spellStart"/>
+      <w:r>
+        <w:rPr>
+          <w:rFonts w:ascii="Times New Roman" w:eastAsia="Times New Roman" w:hAnsi="Times New Roman" w:cs="Times New Roman"/>
+          <w:bCs/>
+          <w:color w:val="000000"/>
+          <w:sz w:val="24"/>
+          <w:szCs w:val="24"/>
+        </w:rPr>
+        <w:t>gwrr</w:t>
+      </w:r>
+      <w:proofErr w:type="spellEnd"/>
+      <w:r>
+        <w:rPr>
+          <w:rFonts w:ascii="Times New Roman" w:eastAsia="Times New Roman" w:hAnsi="Times New Roman" w:cs="Times New Roman"/>
+          <w:bCs/>
+          <w:color w:val="000000"/>
+          <w:sz w:val="24"/>
+          <w:szCs w:val="24"/>
+        </w:rPr>
+        <w:t xml:space="preserve"> respectively </w:t>
       </w:r>
       <w:r>
         <w:rPr>
@@ -1529,8 +1556,20 @@
           <w:sz w:val="24"/>
           <w:szCs w:val="24"/>
         </w:rPr>
-        <w:t>(examples</w:t>
-      </w:r>
+        <w:t>(</w:t>
+      </w:r>
+      <w:proofErr w:type="gramStart"/>
+      <w:r>
+        <w:rPr>
+          <w:rFonts w:ascii="Times New Roman" w:eastAsia="Times New Roman" w:hAnsi="Times New Roman" w:cs="Times New Roman"/>
+          <w:bCs/>
+          <w:color w:val="000000"/>
+          <w:sz w:val="24"/>
+          <w:szCs w:val="24"/>
+        </w:rPr>
+        <w:t>examples</w:t>
+      </w:r>
+      <w:proofErr w:type="gramEnd"/>
       <w:r>
         <w:rPr>
           <w:rFonts w:ascii="Times New Roman" w:eastAsia="Times New Roman" w:hAnsi="Times New Roman" w:cs="Times New Roman"/>
@@ -1562,41 +1601,43 @@
           <w:sz w:val="24"/>
           <w:szCs w:val="24"/>
         </w:rPr>
+        <w:t>Humans 1.7 female to male</w:t>
+      </w:r>
+    </w:p>
+    <w:p>
+      <w:pPr>
+        <w:spacing w:after="0" w:line="240" w:lineRule="auto"/>
+        <w:contextualSpacing/>
+        <w:rPr>
+          <w:rFonts w:ascii="Times New Roman" w:eastAsia="Times New Roman" w:hAnsi="Times New Roman" w:cs="Times New Roman"/>
+          <w:bCs/>
+          <w:color w:val="000000"/>
+          <w:sz w:val="24"/>
+          <w:szCs w:val="24"/>
+        </w:rPr>
+      </w:pPr>
+      <w:proofErr w:type="gramStart"/>
+      <w:r>
+        <w:rPr>
+          <w:rFonts w:ascii="Times New Roman" w:eastAsia="Times New Roman" w:hAnsi="Times New Roman" w:cs="Times New Roman"/>
+          <w:bCs/>
+          <w:color w:val="000000"/>
+          <w:sz w:val="24"/>
+          <w:szCs w:val="24"/>
+        </w:rPr>
         <w:lastRenderedPageBreak/>
-        <w:t>Humans 1.7 female to male</w:t>
-      </w:r>
-    </w:p>
-    <w:p>
-      <w:pPr>
-        <w:spacing w:after="0" w:line="240" w:lineRule="auto"/>
-        <w:contextualSpacing/>
-        <w:rPr>
-          <w:rFonts w:ascii="Times New Roman" w:eastAsia="Times New Roman" w:hAnsi="Times New Roman" w:cs="Times New Roman"/>
-          <w:bCs/>
-          <w:color w:val="000000"/>
-          <w:sz w:val="24"/>
-          <w:szCs w:val="24"/>
-        </w:rPr>
-      </w:pPr>
-      <w:r>
-        <w:rPr>
-          <w:rFonts w:ascii="Times New Roman" w:eastAsia="Times New Roman" w:hAnsi="Times New Roman" w:cs="Times New Roman"/>
-          <w:bCs/>
-          <w:color w:val="000000"/>
-          <w:sz w:val="24"/>
-          <w:szCs w:val="24"/>
-        </w:rPr>
-        <w:t>alligators female to male ratio is X, temperature dependent sex determination</w:t>
-      </w:r>
-      <w:r>
-        <w:rPr>
-          <w:rFonts w:ascii="Times New Roman" w:eastAsia="Times New Roman" w:hAnsi="Times New Roman" w:cs="Times New Roman"/>
-          <w:bCs/>
-          <w:color w:val="000000"/>
-          <w:sz w:val="24"/>
-          <w:szCs w:val="24"/>
-        </w:rPr>
-        <w:t>)</w:t>
+        <w:t>alligators</w:t>
+      </w:r>
+      <w:proofErr w:type="gramEnd"/>
+      <w:r>
+        <w:rPr>
+          <w:rFonts w:ascii="Times New Roman" w:eastAsia="Times New Roman" w:hAnsi="Times New Roman" w:cs="Times New Roman"/>
+          <w:bCs/>
+          <w:color w:val="000000"/>
+          <w:sz w:val="24"/>
+          <w:szCs w:val="24"/>
+        </w:rPr>
+        <w:t xml:space="preserve"> female to male ratio is X, temperature dependent sex determination)</w:t>
       </w:r>
     </w:p>
     <w:p>
@@ -1661,7 +1702,29 @@
           <w:sz w:val="24"/>
           <w:szCs w:val="24"/>
         </w:rPr>
-        <w:t xml:space="preserve">(given the lack of empirical data from </w:t>
+        <w:t>(</w:t>
+      </w:r>
+      <w:proofErr w:type="gramStart"/>
+      <w:r>
+        <w:rPr>
+          <w:rFonts w:ascii="Times New Roman" w:eastAsia="Times New Roman" w:hAnsi="Times New Roman" w:cs="Times New Roman"/>
+          <w:bCs/>
+          <w:color w:val="000000"/>
+          <w:sz w:val="24"/>
+          <w:szCs w:val="24"/>
+        </w:rPr>
+        <w:t>given</w:t>
+      </w:r>
+      <w:proofErr w:type="gramEnd"/>
+      <w:r>
+        <w:rPr>
+          <w:rFonts w:ascii="Times New Roman" w:eastAsia="Times New Roman" w:hAnsi="Times New Roman" w:cs="Times New Roman"/>
+          <w:bCs/>
+          <w:color w:val="000000"/>
+          <w:sz w:val="24"/>
+          <w:szCs w:val="24"/>
+        </w:rPr>
+        <w:t xml:space="preserve"> the lack of empirical data from </w:t>
       </w:r>
       <w:r>
         <w:rPr>
@@ -1714,19 +1777,7 @@
           <w:sz w:val="24"/>
           <w:szCs w:val="24"/>
         </w:rPr>
-        <w:t xml:space="preserve">An understanding of how sex shapes the evolution of recombination cannot be achieved with available data. Comprehensive comparisons of female and male recombination rates usually come from outbred populations humans [@Kong2004;, @Kong2008; @Kong2014; @halldorsson2019], dog,  cattle [@ma2015_cattle; @Shen2018_cattle], </w:t>
-      </w:r>
-      <w:bookmarkStart w:id="0" w:name="_GoBack"/>
-      <w:bookmarkEnd w:id="0"/>
-      <w:r>
-        <w:rPr>
-          <w:rFonts w:ascii="Times New Roman" w:eastAsia="Times New Roman" w:hAnsi="Times New Roman" w:cs="Times New Roman"/>
-          <w:bCs/>
-          <w:color w:val="000000"/>
-          <w:sz w:val="24"/>
-          <w:szCs w:val="24"/>
-        </w:rPr>
-        <w:t xml:space="preserve">(other sheep) sheep [@johnston2016_soay], and mouse (CC cite) in which the role of sex is confounded with the contributions of genetic variation. </w:t>
+        <w:t xml:space="preserve">An understanding of how sex shapes the evolution of recombination cannot be achieved with available data. Comprehensive comparisons of female and male recombination rates usually come from outbred populations humans [@Kong2004;, @Kong2008; @Kong2014; @halldorsson2019], dog,  cattle [@ma2015_cattle; @Shen2018_cattle], (other sheep) sheep [@johnston2016_soay], and mouse (CC cite) in which the role of sex is confounded with the contributions of genetic variation. </w:t>
       </w:r>
     </w:p>
     <w:p>
@@ -1791,7 +1842,29 @@
           <w:sz w:val="24"/>
           <w:szCs w:val="24"/>
         </w:rPr>
-        <w:t xml:space="preserve">Under anisogamy where </w:t>
+        <w:t xml:space="preserve">Under </w:t>
+      </w:r>
+      <w:proofErr w:type="spellStart"/>
+      <w:r>
+        <w:rPr>
+          <w:rFonts w:ascii="Times New Roman" w:eastAsia="Times New Roman" w:hAnsi="Times New Roman" w:cs="Times New Roman"/>
+          <w:bCs/>
+          <w:color w:val="000000"/>
+          <w:sz w:val="24"/>
+          <w:szCs w:val="24"/>
+        </w:rPr>
+        <w:t>anisogamy</w:t>
+      </w:r>
+      <w:proofErr w:type="spellEnd"/>
+      <w:r>
+        <w:rPr>
+          <w:rFonts w:ascii="Times New Roman" w:eastAsia="Times New Roman" w:hAnsi="Times New Roman" w:cs="Times New Roman"/>
+          <w:bCs/>
+          <w:color w:val="000000"/>
+          <w:sz w:val="24"/>
+          <w:szCs w:val="24"/>
+        </w:rPr>
+        <w:t xml:space="preserve"> where </w:t>
       </w:r>
       <w:r>
         <w:rPr>
@@ -1841,7 +1914,29 @@
           <w:sz w:val="24"/>
           <w:szCs w:val="24"/>
         </w:rPr>
-        <w:t xml:space="preserve"> (cite Gorelick?), </w:t>
+        <w:t xml:space="preserve"> (cite </w:t>
+      </w:r>
+      <w:proofErr w:type="spellStart"/>
+      <w:r>
+        <w:rPr>
+          <w:rFonts w:ascii="Times New Roman" w:eastAsia="Times New Roman" w:hAnsi="Times New Roman" w:cs="Times New Roman"/>
+          <w:bCs/>
+          <w:color w:val="000000"/>
+          <w:sz w:val="24"/>
+          <w:szCs w:val="24"/>
+        </w:rPr>
+        <w:t>Gorelick</w:t>
+      </w:r>
+      <w:proofErr w:type="spellEnd"/>
+      <w:r>
+        <w:rPr>
+          <w:rFonts w:ascii="Times New Roman" w:eastAsia="Times New Roman" w:hAnsi="Times New Roman" w:cs="Times New Roman"/>
+          <w:bCs/>
+          <w:color w:val="000000"/>
+          <w:sz w:val="24"/>
+          <w:szCs w:val="24"/>
+        </w:rPr>
+        <w:t xml:space="preserve">?), </w:t>
       </w:r>
       <w:r>
         <w:rPr>
@@ -1974,7 +2069,53 @@
           <w:sz w:val="24"/>
           <w:szCs w:val="24"/>
         </w:rPr>
-        <w:t>Initial focus/evidence on heterochiasmy was primarily focused on which sex had more recombination – the field has advanced since it’s first documentation (cite morgan 1914).</w:t>
+        <w:t xml:space="preserve">Initial focus/evidence on heterochiasmy was primarily focused on which sex had more recombination – the field has advanced since </w:t>
+      </w:r>
+      <w:proofErr w:type="spellStart"/>
+      <w:proofErr w:type="gramStart"/>
+      <w:r>
+        <w:rPr>
+          <w:rFonts w:ascii="Times New Roman" w:eastAsia="Times New Roman" w:hAnsi="Times New Roman" w:cs="Times New Roman"/>
+          <w:bCs/>
+          <w:color w:val="000000"/>
+          <w:sz w:val="24"/>
+          <w:szCs w:val="24"/>
+        </w:rPr>
+        <w:t>it’s</w:t>
+      </w:r>
+      <w:proofErr w:type="spellEnd"/>
+      <w:proofErr w:type="gramEnd"/>
+      <w:r>
+        <w:rPr>
+          <w:rFonts w:ascii="Times New Roman" w:eastAsia="Times New Roman" w:hAnsi="Times New Roman" w:cs="Times New Roman"/>
+          <w:bCs/>
+          <w:color w:val="000000"/>
+          <w:sz w:val="24"/>
+          <w:szCs w:val="24"/>
+        </w:rPr>
+        <w:t xml:space="preserve"> first documentation (cite </w:t>
+      </w:r>
+      <w:proofErr w:type="spellStart"/>
+      <w:r>
+        <w:rPr>
+          <w:rFonts w:ascii="Times New Roman" w:eastAsia="Times New Roman" w:hAnsi="Times New Roman" w:cs="Times New Roman"/>
+          <w:bCs/>
+          <w:color w:val="000000"/>
+          <w:sz w:val="24"/>
+          <w:szCs w:val="24"/>
+        </w:rPr>
+        <w:t>morgan</w:t>
+      </w:r>
+      <w:proofErr w:type="spellEnd"/>
+      <w:r>
+        <w:rPr>
+          <w:rFonts w:ascii="Times New Roman" w:eastAsia="Times New Roman" w:hAnsi="Times New Roman" w:cs="Times New Roman"/>
+          <w:bCs/>
+          <w:color w:val="000000"/>
+          <w:sz w:val="24"/>
+          <w:szCs w:val="24"/>
+        </w:rPr>
+        <w:t xml:space="preserve"> 1914).</w:t>
       </w:r>
       <w:r>
         <w:rPr>
@@ -2174,7 +2315,53 @@
           <w:sz w:val="24"/>
           <w:szCs w:val="24"/>
         </w:rPr>
-        <w:t xml:space="preserve"> gwRR and it’s decomposed traits.</w:t>
+        <w:t xml:space="preserve"> </w:t>
+      </w:r>
+      <w:proofErr w:type="spellStart"/>
+      <w:r>
+        <w:rPr>
+          <w:rFonts w:ascii="Times New Roman" w:eastAsia="Times New Roman" w:hAnsi="Times New Roman" w:cs="Times New Roman"/>
+          <w:bCs/>
+          <w:color w:val="000000"/>
+          <w:sz w:val="24"/>
+          <w:szCs w:val="24"/>
+        </w:rPr>
+        <w:t>gwRR</w:t>
+      </w:r>
+      <w:proofErr w:type="spellEnd"/>
+      <w:r>
+        <w:rPr>
+          <w:rFonts w:ascii="Times New Roman" w:eastAsia="Times New Roman" w:hAnsi="Times New Roman" w:cs="Times New Roman"/>
+          <w:bCs/>
+          <w:color w:val="000000"/>
+          <w:sz w:val="24"/>
+          <w:szCs w:val="24"/>
+        </w:rPr>
+        <w:t xml:space="preserve"> and </w:t>
+      </w:r>
+      <w:proofErr w:type="spellStart"/>
+      <w:proofErr w:type="gramStart"/>
+      <w:r>
+        <w:rPr>
+          <w:rFonts w:ascii="Times New Roman" w:eastAsia="Times New Roman" w:hAnsi="Times New Roman" w:cs="Times New Roman"/>
+          <w:bCs/>
+          <w:color w:val="000000"/>
+          <w:sz w:val="24"/>
+          <w:szCs w:val="24"/>
+        </w:rPr>
+        <w:t>it’s</w:t>
+      </w:r>
+      <w:proofErr w:type="spellEnd"/>
+      <w:proofErr w:type="gramEnd"/>
+      <w:r>
+        <w:rPr>
+          <w:rFonts w:ascii="Times New Roman" w:eastAsia="Times New Roman" w:hAnsi="Times New Roman" w:cs="Times New Roman"/>
+          <w:bCs/>
+          <w:color w:val="000000"/>
+          <w:sz w:val="24"/>
+          <w:szCs w:val="24"/>
+        </w:rPr>
+        <w:t xml:space="preserve"> decomposed traits.</w:t>
       </w:r>
     </w:p>
     <w:p>
@@ -2299,7 +2486,29 @@
           <w:sz w:val="24"/>
           <w:szCs w:val="24"/>
         </w:rPr>
-        <w:t>- condusive for cytology approaches</w:t>
+        <w:t xml:space="preserve">- </w:t>
+      </w:r>
+      <w:proofErr w:type="spellStart"/>
+      <w:proofErr w:type="gramStart"/>
+      <w:r>
+        <w:rPr>
+          <w:rFonts w:ascii="Times New Roman" w:eastAsia="Times New Roman" w:hAnsi="Times New Roman" w:cs="Times New Roman"/>
+          <w:color w:val="000000"/>
+          <w:sz w:val="24"/>
+          <w:szCs w:val="24"/>
+        </w:rPr>
+        <w:t>condusive</w:t>
+      </w:r>
+      <w:proofErr w:type="spellEnd"/>
+      <w:proofErr w:type="gramEnd"/>
+      <w:r>
+        <w:rPr>
+          <w:rFonts w:ascii="Times New Roman" w:eastAsia="Times New Roman" w:hAnsi="Times New Roman" w:cs="Times New Roman"/>
+          <w:color w:val="000000"/>
+          <w:sz w:val="24"/>
+          <w:szCs w:val="24"/>
+        </w:rPr>
+        <w:t xml:space="preserve"> for cytology approaches</w:t>
       </w:r>
     </w:p>
     <w:p>
@@ -2340,25 +2549,97 @@
           <w:sz w:val="24"/>
           <w:szCs w:val="24"/>
         </w:rPr>
+        <w:t>The House mouse</w:t>
+      </w:r>
+      <w:r>
+        <w:rPr>
+          <w:rFonts w:ascii="Times New Roman" w:hAnsi="Times New Roman" w:cs="Times New Roman"/>
+          <w:sz w:val="24"/>
+          <w:szCs w:val="24"/>
+        </w:rPr>
+        <w:t xml:space="preserve"> species</w:t>
+      </w:r>
+      <w:r>
+        <w:rPr>
+          <w:rFonts w:ascii="Times New Roman" w:hAnsi="Times New Roman" w:cs="Times New Roman"/>
+          <w:sz w:val="24"/>
+          <w:szCs w:val="24"/>
+        </w:rPr>
+        <w:t xml:space="preserve"> complex arose from a recent radiation providing an opportunity to interrogate natural variation at short evolutionary scales, potentially narrowing the mutational </w:t>
+      </w:r>
+      <w:r>
+        <w:rPr>
+          <w:rFonts w:ascii="Times New Roman" w:hAnsi="Times New Roman" w:cs="Times New Roman"/>
+          <w:sz w:val="24"/>
+          <w:szCs w:val="24"/>
+        </w:rPr>
         <w:lastRenderedPageBreak/>
-        <w:t>The House mouse</w:t>
-      </w:r>
-      <w:r>
-        <w:rPr>
-          <w:rFonts w:ascii="Times New Roman" w:hAnsi="Times New Roman" w:cs="Times New Roman"/>
-          <w:sz w:val="24"/>
-          <w:szCs w:val="24"/>
-        </w:rPr>
-        <w:t xml:space="preserve"> species</w:t>
-      </w:r>
-      <w:r>
-        <w:rPr>
-          <w:rFonts w:ascii="Times New Roman" w:hAnsi="Times New Roman" w:cs="Times New Roman"/>
-          <w:sz w:val="24"/>
-          <w:szCs w:val="24"/>
-        </w:rPr>
-        <w:t xml:space="preserve"> complex arose from a recent radiation providing an opportunity to interrogate natural variation at short evolutionary scales, potentially narrowing the mutational space for identifying variants which would cause gwRR variation. Add divergence ranges. divergence spanning 0.5 mya to 5 mya</w:t>
-      </w:r>
+        <w:t xml:space="preserve">space for identifying variants which would cause </w:t>
+      </w:r>
+      <w:proofErr w:type="spellStart"/>
+      <w:r>
+        <w:rPr>
+          <w:rFonts w:ascii="Times New Roman" w:hAnsi="Times New Roman" w:cs="Times New Roman"/>
+          <w:sz w:val="24"/>
+          <w:szCs w:val="24"/>
+        </w:rPr>
+        <w:t>gwRR</w:t>
+      </w:r>
+      <w:proofErr w:type="spellEnd"/>
+      <w:r>
+        <w:rPr>
+          <w:rFonts w:ascii="Times New Roman" w:hAnsi="Times New Roman" w:cs="Times New Roman"/>
+          <w:sz w:val="24"/>
+          <w:szCs w:val="24"/>
+        </w:rPr>
+        <w:t xml:space="preserve"> variation. Add divergence ranges. </w:t>
+      </w:r>
+      <w:proofErr w:type="gramStart"/>
+      <w:r>
+        <w:rPr>
+          <w:rFonts w:ascii="Times New Roman" w:hAnsi="Times New Roman" w:cs="Times New Roman"/>
+          <w:sz w:val="24"/>
+          <w:szCs w:val="24"/>
+        </w:rPr>
+        <w:t>divergence</w:t>
+      </w:r>
+      <w:proofErr w:type="gramEnd"/>
+      <w:r>
+        <w:rPr>
+          <w:rFonts w:ascii="Times New Roman" w:hAnsi="Times New Roman" w:cs="Times New Roman"/>
+          <w:sz w:val="24"/>
+          <w:szCs w:val="24"/>
+        </w:rPr>
+        <w:t xml:space="preserve"> spanning 0.5 </w:t>
+      </w:r>
+      <w:proofErr w:type="spellStart"/>
+      <w:r>
+        <w:rPr>
+          <w:rFonts w:ascii="Times New Roman" w:hAnsi="Times New Roman" w:cs="Times New Roman"/>
+          <w:sz w:val="24"/>
+          <w:szCs w:val="24"/>
+        </w:rPr>
+        <w:t>mya</w:t>
+      </w:r>
+      <w:proofErr w:type="spellEnd"/>
+      <w:r>
+        <w:rPr>
+          <w:rFonts w:ascii="Times New Roman" w:hAnsi="Times New Roman" w:cs="Times New Roman"/>
+          <w:sz w:val="24"/>
+          <w:szCs w:val="24"/>
+        </w:rPr>
+        <w:t xml:space="preserve"> to 5 </w:t>
+      </w:r>
+      <w:proofErr w:type="spellStart"/>
+      <w:r>
+        <w:rPr>
+          <w:rFonts w:ascii="Times New Roman" w:hAnsi="Times New Roman" w:cs="Times New Roman"/>
+          <w:sz w:val="24"/>
+          <w:szCs w:val="24"/>
+        </w:rPr>
+        <w:t>mya</w:t>
+      </w:r>
+      <w:proofErr w:type="spellEnd"/>
       <w:r>
         <w:rPr>
           <w:rFonts w:ascii="Times New Roman" w:hAnsi="Times New Roman" w:cs="Times New Roman"/>
@@ -2374,7 +2655,47 @@
           <w:sz w:val="24"/>
           <w:szCs w:val="24"/>
         </w:rPr>
-        <w:t>(cite / Geraldes et al 2008 and Geraldes et al 2010)</w:t>
+        <w:t xml:space="preserve">(cite / </w:t>
+      </w:r>
+      <w:proofErr w:type="spellStart"/>
+      <w:r>
+        <w:rPr>
+          <w:rFonts w:ascii="Times New Roman" w:eastAsia="Times New Roman" w:hAnsi="Times New Roman" w:cs="Times New Roman"/>
+          <w:color w:val="000000"/>
+          <w:sz w:val="24"/>
+          <w:szCs w:val="24"/>
+        </w:rPr>
+        <w:t>Geraldes</w:t>
+      </w:r>
+      <w:proofErr w:type="spellEnd"/>
+      <w:r>
+        <w:rPr>
+          <w:rFonts w:ascii="Times New Roman" w:eastAsia="Times New Roman" w:hAnsi="Times New Roman" w:cs="Times New Roman"/>
+          <w:color w:val="000000"/>
+          <w:sz w:val="24"/>
+          <w:szCs w:val="24"/>
+        </w:rPr>
+        <w:t xml:space="preserve"> et al 2008 and </w:t>
+      </w:r>
+      <w:proofErr w:type="spellStart"/>
+      <w:r>
+        <w:rPr>
+          <w:rFonts w:ascii="Times New Roman" w:eastAsia="Times New Roman" w:hAnsi="Times New Roman" w:cs="Times New Roman"/>
+          <w:color w:val="000000"/>
+          <w:sz w:val="24"/>
+          <w:szCs w:val="24"/>
+        </w:rPr>
+        <w:t>Geraldes</w:t>
+      </w:r>
+      <w:proofErr w:type="spellEnd"/>
+      <w:r>
+        <w:rPr>
+          <w:rFonts w:ascii="Times New Roman" w:eastAsia="Times New Roman" w:hAnsi="Times New Roman" w:cs="Times New Roman"/>
+          <w:color w:val="000000"/>
+          <w:sz w:val="24"/>
+          <w:szCs w:val="24"/>
+        </w:rPr>
+        <w:t xml:space="preserve"> et al 2010)</w:t>
       </w:r>
       <w:r>
         <w:rPr>
@@ -2428,7 +2749,25 @@
           <w:sz w:val="24"/>
           <w:szCs w:val="24"/>
         </w:rPr>
-        <w:t>Additionally due to their global distribution allows us to compare samples of natural diversity from a broad geographic range.  (wild derived inbred strains – will capture genetic diversity not represented in classical lab strains.)</w:t>
+        <w:t>Additionally due to their global distribution allows us to compare samples of natural diversity from a broad geographic range.  (</w:t>
+      </w:r>
+      <w:proofErr w:type="gramStart"/>
+      <w:r>
+        <w:rPr>
+          <w:rFonts w:ascii="Times New Roman" w:hAnsi="Times New Roman" w:cs="Times New Roman"/>
+          <w:sz w:val="24"/>
+          <w:szCs w:val="24"/>
+        </w:rPr>
+        <w:t>wild</w:t>
+      </w:r>
+      <w:proofErr w:type="gramEnd"/>
+      <w:r>
+        <w:rPr>
+          <w:rFonts w:ascii="Times New Roman" w:hAnsi="Times New Roman" w:cs="Times New Roman"/>
+          <w:sz w:val="24"/>
+          <w:szCs w:val="24"/>
+        </w:rPr>
+        <w:t xml:space="preserve"> derived inbred strains – will capture genetic diversity not represented in classical lab strains.)</w:t>
       </w:r>
     </w:p>
     <w:p>
@@ -2533,7 +2872,25 @@
           <w:sz w:val="24"/>
           <w:szCs w:val="24"/>
         </w:rPr>
-        <w:t>While there are strains with Robertsonian translocations, in house mouse and related murid species it is possible to assemble sets of strains with identical karyotypes, 20 pairs of acrocentric chromosomes.</w:t>
+        <w:t xml:space="preserve">While there are strains with </w:t>
+      </w:r>
+      <w:proofErr w:type="spellStart"/>
+      <w:r>
+        <w:rPr>
+          <w:rFonts w:ascii="Times New Roman" w:hAnsi="Times New Roman" w:cs="Times New Roman"/>
+          <w:sz w:val="24"/>
+          <w:szCs w:val="24"/>
+        </w:rPr>
+        <w:t>Robertsonian</w:t>
+      </w:r>
+      <w:proofErr w:type="spellEnd"/>
+      <w:r>
+        <w:rPr>
+          <w:rFonts w:ascii="Times New Roman" w:hAnsi="Times New Roman" w:cs="Times New Roman"/>
+          <w:sz w:val="24"/>
+          <w:szCs w:val="24"/>
+        </w:rPr>
+        <w:t xml:space="preserve"> translocations, in house mouse and related murid species it is possible to assemble sets of strains with identical karyotypes, 20 pairs of acrocentric chromosomes.</w:t>
       </w:r>
     </w:p>
     <w:p>
@@ -2577,7 +2934,25 @@
           <w:sz w:val="24"/>
           <w:szCs w:val="24"/>
         </w:rPr>
-        <w:t>. The single cell level allows integration of data at a closer connection to the molecular pathway and meiotic program. In addition to the quantification of gwRR. This study quantifies precursors to crossovers, double strand breaks (DSBs), and meiotic chromosome morphology across stages of meiosis which would not be accessible to with genetic linkage data and crosses.</w:t>
+        <w:t xml:space="preserve">. The single cell level allows integration of data at a closer connection to the molecular pathway and meiotic program. In addition to the quantification of </w:t>
+      </w:r>
+      <w:proofErr w:type="spellStart"/>
+      <w:r>
+        <w:rPr>
+          <w:rFonts w:ascii="Times New Roman" w:hAnsi="Times New Roman" w:cs="Times New Roman"/>
+          <w:sz w:val="24"/>
+          <w:szCs w:val="24"/>
+        </w:rPr>
+        <w:t>gwRR</w:t>
+      </w:r>
+      <w:proofErr w:type="spellEnd"/>
+      <w:r>
+        <w:rPr>
+          <w:rFonts w:ascii="Times New Roman" w:hAnsi="Times New Roman" w:cs="Times New Roman"/>
+          <w:sz w:val="24"/>
+          <w:szCs w:val="24"/>
+        </w:rPr>
+        <w:t>. This study quantifies precursors to crossovers, double strand breaks (DSBs), and meiotic chromosome morphology across stages of meiosis which would not be accessible to with genetic linkage data and crosses.</w:t>
       </w:r>
     </w:p>
     <w:p>
@@ -2656,7 +3031,27 @@
           <w:sz w:val="24"/>
           <w:szCs w:val="24"/>
         </w:rPr>
-        <w:t xml:space="preserve">Main messages: these results are centered/focused on a unique evo comparison </w:t>
+        <w:t xml:space="preserve">Main messages: these results are centered/focused on a unique </w:t>
+      </w:r>
+      <w:proofErr w:type="spellStart"/>
+      <w:r>
+        <w:rPr>
+          <w:rFonts w:ascii="Times New Roman" w:hAnsi="Times New Roman" w:cs="Times New Roman"/>
+          <w:b/>
+          <w:sz w:val="24"/>
+          <w:szCs w:val="24"/>
+        </w:rPr>
+        <w:t>evo</w:t>
+      </w:r>
+      <w:proofErr w:type="spellEnd"/>
+      <w:r>
+        <w:rPr>
+          <w:rFonts w:ascii="Times New Roman" w:hAnsi="Times New Roman" w:cs="Times New Roman"/>
+          <w:b/>
+          <w:sz w:val="24"/>
+          <w:szCs w:val="24"/>
+        </w:rPr>
+        <w:t xml:space="preserve"> comparison </w:t>
       </w:r>
     </w:p>
     <w:p>
@@ -2745,7 +3140,27 @@
           <w:sz w:val="24"/>
           <w:szCs w:val="24"/>
         </w:rPr>
-        <w:t>-results for general landscape</w:t>
+        <w:t>-</w:t>
+      </w:r>
+      <w:proofErr w:type="gramStart"/>
+      <w:r>
+        <w:rPr>
+          <w:rFonts w:ascii="Times New Roman" w:hAnsi="Times New Roman" w:cs="Times New Roman"/>
+          <w:b/>
+          <w:sz w:val="24"/>
+          <w:szCs w:val="24"/>
+        </w:rPr>
+        <w:t>results</w:t>
+      </w:r>
+      <w:proofErr w:type="gramEnd"/>
+      <w:r>
+        <w:rPr>
+          <w:rFonts w:ascii="Times New Roman" w:hAnsi="Times New Roman" w:cs="Times New Roman"/>
+          <w:b/>
+          <w:sz w:val="24"/>
+          <w:szCs w:val="24"/>
+        </w:rPr>
+        <w:t xml:space="preserve"> for general landscape</w:t>
       </w:r>
       <w:r>
         <w:rPr>
@@ -2881,23 +3296,69 @@
           <w:sz w:val="24"/>
           <w:szCs w:val="24"/>
         </w:rPr>
-        <w:t xml:space="preserve"> in the gwRR from two</w:t>
-      </w:r>
-      <w:r>
-        <w:rPr>
-          <w:rFonts w:ascii="Times New Roman" w:hAnsi="Times New Roman" w:cs="Times New Roman"/>
-          <w:sz w:val="24"/>
-          <w:szCs w:val="24"/>
-        </w:rPr>
-        <w:t xml:space="preserve"> strains in musculus and 1 strain in molossinus</w:t>
-      </w:r>
-      <w:r>
-        <w:rPr>
-          <w:rFonts w:ascii="Times New Roman" w:hAnsi="Times New Roman" w:cs="Times New Roman"/>
-          <w:sz w:val="24"/>
-          <w:szCs w:val="24"/>
-        </w:rPr>
-        <w:t>. (this pattern of rapid evolution was not observed in females)</w:t>
+        <w:t xml:space="preserve"> in the </w:t>
+      </w:r>
+      <w:proofErr w:type="spellStart"/>
+      <w:r>
+        <w:rPr>
+          <w:rFonts w:ascii="Times New Roman" w:hAnsi="Times New Roman" w:cs="Times New Roman"/>
+          <w:sz w:val="24"/>
+          <w:szCs w:val="24"/>
+        </w:rPr>
+        <w:t>gwRR</w:t>
+      </w:r>
+      <w:proofErr w:type="spellEnd"/>
+      <w:r>
+        <w:rPr>
+          <w:rFonts w:ascii="Times New Roman" w:hAnsi="Times New Roman" w:cs="Times New Roman"/>
+          <w:sz w:val="24"/>
+          <w:szCs w:val="24"/>
+        </w:rPr>
+        <w:t xml:space="preserve"> from two</w:t>
+      </w:r>
+      <w:r>
+        <w:rPr>
+          <w:rFonts w:ascii="Times New Roman" w:hAnsi="Times New Roman" w:cs="Times New Roman"/>
+          <w:sz w:val="24"/>
+          <w:szCs w:val="24"/>
+        </w:rPr>
+        <w:t xml:space="preserve"> strains in musculus and 1 strain in </w:t>
+      </w:r>
+      <w:proofErr w:type="spellStart"/>
+      <w:r>
+        <w:rPr>
+          <w:rFonts w:ascii="Times New Roman" w:hAnsi="Times New Roman" w:cs="Times New Roman"/>
+          <w:sz w:val="24"/>
+          <w:szCs w:val="24"/>
+        </w:rPr>
+        <w:t>molossinus</w:t>
+      </w:r>
+      <w:proofErr w:type="spellEnd"/>
+      <w:r>
+        <w:rPr>
+          <w:rFonts w:ascii="Times New Roman" w:hAnsi="Times New Roman" w:cs="Times New Roman"/>
+          <w:sz w:val="24"/>
+          <w:szCs w:val="24"/>
+        </w:rPr>
+        <w:t>. (</w:t>
+      </w:r>
+      <w:proofErr w:type="gramStart"/>
+      <w:r>
+        <w:rPr>
+          <w:rFonts w:ascii="Times New Roman" w:hAnsi="Times New Roman" w:cs="Times New Roman"/>
+          <w:sz w:val="24"/>
+          <w:szCs w:val="24"/>
+        </w:rPr>
+        <w:t>this</w:t>
+      </w:r>
+      <w:proofErr w:type="gramEnd"/>
+      <w:r>
+        <w:rPr>
+          <w:rFonts w:ascii="Times New Roman" w:hAnsi="Times New Roman" w:cs="Times New Roman"/>
+          <w:sz w:val="24"/>
+          <w:szCs w:val="24"/>
+        </w:rPr>
+        <w:t xml:space="preserve"> pattern of rapid evolution was not observed in females)</w:t>
       </w:r>
       <w:r>
         <w:rPr>
@@ -2923,17 +3384,7 @@
           <w:sz w:val="24"/>
           <w:szCs w:val="24"/>
         </w:rPr>
-        <w:t xml:space="preserve">We observed up to a 30% difference (translating into </w:t>
-      </w:r>
-      <w:r>
-        <w:rPr>
-          <w:rFonts w:ascii="Times New Roman" w:hAnsi="Times New Roman" w:cs="Times New Roman"/>
-          <w:b/>
-          <w:sz w:val="24"/>
-          <w:szCs w:val="24"/>
-        </w:rPr>
-        <w:lastRenderedPageBreak/>
-        <w:t>approximately ~7 more crossovers per cell), a surprising amount considering the short e</w:t>
+        <w:t>We observed up to a 30% difference (translating into approximately ~7 more crossovers per cell), a surprising amount considering the short e</w:t>
       </w:r>
       <w:r>
         <w:rPr>
@@ -3060,7 +3511,25 @@
           <w:sz w:val="24"/>
           <w:szCs w:val="24"/>
         </w:rPr>
-        <w:t xml:space="preserve"> i) spacing of </w:t>
+        <w:t xml:space="preserve"> </w:t>
+      </w:r>
+      <w:proofErr w:type="spellStart"/>
+      <w:r>
+        <w:rPr>
+          <w:rFonts w:ascii="Times New Roman" w:hAnsi="Times New Roman" w:cs="Times New Roman"/>
+          <w:sz w:val="24"/>
+          <w:szCs w:val="24"/>
+        </w:rPr>
+        <w:t>i</w:t>
+      </w:r>
+      <w:proofErr w:type="spellEnd"/>
+      <w:r>
+        <w:rPr>
+          <w:rFonts w:ascii="Times New Roman" w:hAnsi="Times New Roman" w:cs="Times New Roman"/>
+          <w:sz w:val="24"/>
+          <w:szCs w:val="24"/>
+        </w:rPr>
+        <w:t xml:space="preserve">) spacing of </w:t>
       </w:r>
       <w:r>
         <w:rPr>
@@ -3160,7 +3629,25 @@
           <w:sz w:val="24"/>
           <w:szCs w:val="24"/>
         </w:rPr>
-        <w:t>because patterns in the recombination landscape are important to document because they can shed light on constraints and regulation of the processes ( could end up leading to variation in the genome wide recombination rates.</w:t>
+        <w:t xml:space="preserve">because patterns in the recombination landscape are important to document because they can shed light on constraints and regulation of the processes </w:t>
+      </w:r>
+      <w:proofErr w:type="gramStart"/>
+      <w:r>
+        <w:rPr>
+          <w:rFonts w:ascii="Times New Roman" w:hAnsi="Times New Roman" w:cs="Times New Roman"/>
+          <w:sz w:val="24"/>
+          <w:szCs w:val="24"/>
+        </w:rPr>
+        <w:t>( could</w:t>
+      </w:r>
+      <w:proofErr w:type="gramEnd"/>
+      <w:r>
+        <w:rPr>
+          <w:rFonts w:ascii="Times New Roman" w:hAnsi="Times New Roman" w:cs="Times New Roman"/>
+          <w:sz w:val="24"/>
+          <w:szCs w:val="24"/>
+        </w:rPr>
+        <w:t xml:space="preserve"> end up leading to variation in the genome wide recombination rates.</w:t>
       </w:r>
       <w:r>
         <w:rPr>
@@ -3214,7 +3701,16 @@
           <w:sz w:val="24"/>
           <w:szCs w:val="24"/>
         </w:rPr>
-        <w:t xml:space="preserve">Conserved patterns of the recombination landscape of the single chromosome level – reflect constraints </w:t>
+        <w:t xml:space="preserve">Conserved patterns of the recombination landscape of the single chromosome level – reflect </w:t>
+      </w:r>
+      <w:proofErr w:type="gramStart"/>
+      <w:r>
+        <w:rPr>
+          <w:rFonts w:ascii="Times New Roman" w:hAnsi="Times New Roman" w:cs="Times New Roman"/>
+          <w:sz w:val="24"/>
+          <w:szCs w:val="24"/>
+        </w:rPr>
+        <w:t xml:space="preserve">constraints </w:t>
       </w:r>
       <w:r>
         <w:rPr>
@@ -3230,7 +3726,16 @@
           <w:sz w:val="24"/>
           <w:szCs w:val="24"/>
         </w:rPr>
-        <w:t>At the single chromosome level – (crossover number is conserved – suggesting processes regulating the rec landscape at this scale might face similar constraints</w:t>
+        <w:t>At</w:t>
+      </w:r>
+      <w:proofErr w:type="gramEnd"/>
+      <w:r>
+        <w:rPr>
+          <w:rFonts w:ascii="Times New Roman" w:hAnsi="Times New Roman" w:cs="Times New Roman"/>
+          <w:sz w:val="24"/>
+          <w:szCs w:val="24"/>
+        </w:rPr>
+        <w:t xml:space="preserve"> the single chromosome level – (crossover number is conserved – suggesting processes regulating the rec landscape at this scale might face similar constraints</w:t>
       </w:r>
     </w:p>
     <w:p>
@@ -3342,7 +3847,25 @@
           <w:sz w:val="24"/>
           <w:szCs w:val="24"/>
         </w:rPr>
-        <w:t xml:space="preserve">For the first time in many of these strains, We report a rare, direct, evolutionary comparison of recombination rate in females and males for this short evolutionary scale. </w:t>
+        <w:t xml:space="preserve">For the first time in many of these strains, </w:t>
+      </w:r>
+      <w:proofErr w:type="gramStart"/>
+      <w:r>
+        <w:rPr>
+          <w:rFonts w:ascii="Times New Roman" w:hAnsi="Times New Roman" w:cs="Times New Roman"/>
+          <w:sz w:val="24"/>
+          <w:szCs w:val="24"/>
+        </w:rPr>
+        <w:t>We</w:t>
+      </w:r>
+      <w:proofErr w:type="gramEnd"/>
+      <w:r>
+        <w:rPr>
+          <w:rFonts w:ascii="Times New Roman" w:hAnsi="Times New Roman" w:cs="Times New Roman"/>
+          <w:sz w:val="24"/>
+          <w:szCs w:val="24"/>
+        </w:rPr>
+        <w:t xml:space="preserve"> report a rare, direct, evolutionary comparison of recombination rate in females and males for this short evolutionary scale. </w:t>
       </w:r>
       <w:r>
         <w:rPr>
@@ -3367,46 +3890,120 @@
           <w:sz w:val="24"/>
           <w:szCs w:val="24"/>
         </w:rPr>
-        <w:t xml:space="preserve"> because of the available strains across subspecies. Our design of using multiple inbred strains within subspecies  and multiple subspecies across the species --  (can provide information anaglogous to polymorphism within and divergence within subspecies of the house mouse. </w:t>
-      </w:r>
-      <w:r>
-        <w:rPr>
-          <w:rFonts w:ascii="Times New Roman" w:hAnsi="Times New Roman" w:cs="Times New Roman"/>
-          <w:sz w:val="24"/>
-          <w:szCs w:val="24"/>
-        </w:rPr>
-        <w:t xml:space="preserve">Our results indicate rapid male specific evolution of gwRR occurred in a subset of house mouse lines. </w:t>
-      </w:r>
-    </w:p>
-    <w:p>
-      <w:pPr>
-        <w:contextualSpacing/>
-        <w:rPr>
-          <w:rFonts w:ascii="Times New Roman" w:hAnsi="Times New Roman" w:cs="Times New Roman"/>
-          <w:b/>
-          <w:sz w:val="24"/>
-          <w:szCs w:val="24"/>
-        </w:rPr>
-      </w:pPr>
-    </w:p>
-    <w:p>
-      <w:pPr>
-        <w:contextualSpacing/>
-        <w:rPr>
-          <w:rFonts w:ascii="Times New Roman" w:hAnsi="Times New Roman" w:cs="Times New Roman"/>
-          <w:b/>
-          <w:sz w:val="24"/>
-          <w:szCs w:val="24"/>
-        </w:rPr>
-      </w:pPr>
-      <w:r>
-        <w:rPr>
-          <w:rFonts w:ascii="Times New Roman" w:hAnsi="Times New Roman" w:cs="Times New Roman"/>
-          <w:b/>
-          <w:sz w:val="24"/>
-          <w:szCs w:val="24"/>
-        </w:rPr>
-        <w:t xml:space="preserve">We observed up to a 30% difference (translating into approximately ~7 more crossovers per cell), a surprising amount considering the short evolutionary time scale.  (found </w:t>
+        <w:t xml:space="preserve"> because of the available strains across subspecies. Our design of using multiple inbred strains within </w:t>
+      </w:r>
+      <w:proofErr w:type="gramStart"/>
+      <w:r>
+        <w:rPr>
+          <w:rFonts w:ascii="Times New Roman" w:hAnsi="Times New Roman" w:cs="Times New Roman"/>
+          <w:sz w:val="24"/>
+          <w:szCs w:val="24"/>
+        </w:rPr>
+        <w:t>subspecies  and</w:t>
+      </w:r>
+      <w:proofErr w:type="gramEnd"/>
+      <w:r>
+        <w:rPr>
+          <w:rFonts w:ascii="Times New Roman" w:hAnsi="Times New Roman" w:cs="Times New Roman"/>
+          <w:sz w:val="24"/>
+          <w:szCs w:val="24"/>
+        </w:rPr>
+        <w:t xml:space="preserve"> multiple subspecies across the species --  (can provide information </w:t>
+      </w:r>
+      <w:proofErr w:type="spellStart"/>
+      <w:r>
+        <w:rPr>
+          <w:rFonts w:ascii="Times New Roman" w:hAnsi="Times New Roman" w:cs="Times New Roman"/>
+          <w:sz w:val="24"/>
+          <w:szCs w:val="24"/>
+        </w:rPr>
+        <w:t>anaglogous</w:t>
+      </w:r>
+      <w:proofErr w:type="spellEnd"/>
+      <w:r>
+        <w:rPr>
+          <w:rFonts w:ascii="Times New Roman" w:hAnsi="Times New Roman" w:cs="Times New Roman"/>
+          <w:sz w:val="24"/>
+          <w:szCs w:val="24"/>
+        </w:rPr>
+        <w:t xml:space="preserve"> to polymorphism within and divergence within subspecies of the house mouse. </w:t>
+      </w:r>
+      <w:r>
+        <w:rPr>
+          <w:rFonts w:ascii="Times New Roman" w:hAnsi="Times New Roman" w:cs="Times New Roman"/>
+          <w:sz w:val="24"/>
+          <w:szCs w:val="24"/>
+        </w:rPr>
+        <w:t xml:space="preserve">Our results indicate rapid male specific evolution of </w:t>
+      </w:r>
+      <w:proofErr w:type="spellStart"/>
+      <w:r>
+        <w:rPr>
+          <w:rFonts w:ascii="Times New Roman" w:hAnsi="Times New Roman" w:cs="Times New Roman"/>
+          <w:sz w:val="24"/>
+          <w:szCs w:val="24"/>
+        </w:rPr>
+        <w:t>gwRR</w:t>
+      </w:r>
+      <w:proofErr w:type="spellEnd"/>
+      <w:r>
+        <w:rPr>
+          <w:rFonts w:ascii="Times New Roman" w:hAnsi="Times New Roman" w:cs="Times New Roman"/>
+          <w:sz w:val="24"/>
+          <w:szCs w:val="24"/>
+        </w:rPr>
+        <w:t xml:space="preserve"> occurred in a subset of house mouse lines. </w:t>
+      </w:r>
+    </w:p>
+    <w:p>
+      <w:pPr>
+        <w:contextualSpacing/>
+        <w:rPr>
+          <w:rFonts w:ascii="Times New Roman" w:hAnsi="Times New Roman" w:cs="Times New Roman"/>
+          <w:b/>
+          <w:sz w:val="24"/>
+          <w:szCs w:val="24"/>
+        </w:rPr>
+      </w:pPr>
+    </w:p>
+    <w:p>
+      <w:pPr>
+        <w:contextualSpacing/>
+        <w:rPr>
+          <w:rFonts w:ascii="Times New Roman" w:hAnsi="Times New Roman" w:cs="Times New Roman"/>
+          <w:b/>
+          <w:sz w:val="24"/>
+          <w:szCs w:val="24"/>
+        </w:rPr>
+      </w:pPr>
+      <w:r>
+        <w:rPr>
+          <w:rFonts w:ascii="Times New Roman" w:hAnsi="Times New Roman" w:cs="Times New Roman"/>
+          <w:b/>
+          <w:sz w:val="24"/>
+          <w:szCs w:val="24"/>
+        </w:rPr>
+        <w:t>We observed up to a 30% difference (translating into approximately ~7 more crossovers per cell), a surprising amount considering the short evolutionary time scale.  (</w:t>
+      </w:r>
+      <w:proofErr w:type="gramStart"/>
+      <w:r>
+        <w:rPr>
+          <w:rFonts w:ascii="Times New Roman" w:hAnsi="Times New Roman" w:cs="Times New Roman"/>
+          <w:b/>
+          <w:sz w:val="24"/>
+          <w:szCs w:val="24"/>
+        </w:rPr>
+        <w:t>found</w:t>
+      </w:r>
+      <w:proofErr w:type="gramEnd"/>
+      <w:r>
+        <w:rPr>
+          <w:rFonts w:ascii="Times New Roman" w:hAnsi="Times New Roman" w:cs="Times New Roman"/>
+          <w:b/>
+          <w:sz w:val="24"/>
+          <w:szCs w:val="24"/>
+        </w:rPr>
+        <w:t xml:space="preserve"> </w:t>
       </w:r>
     </w:p>
     <w:p>
@@ -3444,25 +4041,99 @@
           <w:sz w:val="24"/>
           <w:szCs w:val="24"/>
         </w:rPr>
-        <w:t xml:space="preserve">-musculus subspecies – have mostly been samples from central Europe – we extend with samples from more eastern extent of the subspecies range in Russia and Kazakhstan. </w:t>
-      </w:r>
-    </w:p>
-    <w:p>
-      <w:pPr>
-        <w:contextualSpacing/>
-        <w:rPr>
-          <w:rFonts w:ascii="Times New Roman" w:hAnsi="Times New Roman" w:cs="Times New Roman"/>
-          <w:sz w:val="24"/>
-          <w:szCs w:val="24"/>
-        </w:rPr>
-      </w:pPr>
-      <w:r>
-        <w:rPr>
-          <w:rFonts w:ascii="Times New Roman" w:hAnsi="Times New Roman" w:cs="Times New Roman"/>
-          <w:sz w:val="24"/>
-          <w:szCs w:val="24"/>
-        </w:rPr>
-        <w:t>-molossinus is endemic to the japan – a hybrid that arose with humans brining musculus and castaneus to the islands. (AGAIN the divergence between mus musculus subspecies is ~500K – and males and females share the same phylogeny)</w:t>
+        <w:t>-</w:t>
+      </w:r>
+      <w:proofErr w:type="gramStart"/>
+      <w:r>
+        <w:rPr>
+          <w:rFonts w:ascii="Times New Roman" w:hAnsi="Times New Roman" w:cs="Times New Roman"/>
+          <w:sz w:val="24"/>
+          <w:szCs w:val="24"/>
+        </w:rPr>
+        <w:t>musculus</w:t>
+      </w:r>
+      <w:proofErr w:type="gramEnd"/>
+      <w:r>
+        <w:rPr>
+          <w:rFonts w:ascii="Times New Roman" w:hAnsi="Times New Roman" w:cs="Times New Roman"/>
+          <w:sz w:val="24"/>
+          <w:szCs w:val="24"/>
+        </w:rPr>
+        <w:t xml:space="preserve"> subspecies – have mostly been samples from central Europe – we extend with samples from more eastern extent of the subspecies range in Russia and Kazakhstan. </w:t>
+      </w:r>
+    </w:p>
+    <w:p>
+      <w:pPr>
+        <w:contextualSpacing/>
+        <w:rPr>
+          <w:rFonts w:ascii="Times New Roman" w:hAnsi="Times New Roman" w:cs="Times New Roman"/>
+          <w:sz w:val="24"/>
+          <w:szCs w:val="24"/>
+        </w:rPr>
+      </w:pPr>
+      <w:r>
+        <w:rPr>
+          <w:rFonts w:ascii="Times New Roman" w:hAnsi="Times New Roman" w:cs="Times New Roman"/>
+          <w:sz w:val="24"/>
+          <w:szCs w:val="24"/>
+        </w:rPr>
+        <w:t>-</w:t>
+      </w:r>
+      <w:proofErr w:type="spellStart"/>
+      <w:proofErr w:type="gramStart"/>
+      <w:r>
+        <w:rPr>
+          <w:rFonts w:ascii="Times New Roman" w:hAnsi="Times New Roman" w:cs="Times New Roman"/>
+          <w:sz w:val="24"/>
+          <w:szCs w:val="24"/>
+        </w:rPr>
+        <w:t>molossinus</w:t>
+      </w:r>
+      <w:proofErr w:type="spellEnd"/>
+      <w:proofErr w:type="gramEnd"/>
+      <w:r>
+        <w:rPr>
+          <w:rFonts w:ascii="Times New Roman" w:hAnsi="Times New Roman" w:cs="Times New Roman"/>
+          <w:sz w:val="24"/>
+          <w:szCs w:val="24"/>
+        </w:rPr>
+        <w:t xml:space="preserve"> is endemic to the japan – a hybrid that arose with humans brining musculus and </w:t>
+      </w:r>
+      <w:proofErr w:type="spellStart"/>
+      <w:r>
+        <w:rPr>
+          <w:rFonts w:ascii="Times New Roman" w:hAnsi="Times New Roman" w:cs="Times New Roman"/>
+          <w:sz w:val="24"/>
+          <w:szCs w:val="24"/>
+        </w:rPr>
+        <w:t>castaneus</w:t>
+      </w:r>
+      <w:proofErr w:type="spellEnd"/>
+      <w:r>
+        <w:rPr>
+          <w:rFonts w:ascii="Times New Roman" w:hAnsi="Times New Roman" w:cs="Times New Roman"/>
+          <w:sz w:val="24"/>
+          <w:szCs w:val="24"/>
+        </w:rPr>
+        <w:t xml:space="preserve"> to the islands. (AGAIN the divergence between </w:t>
+      </w:r>
+      <w:proofErr w:type="spellStart"/>
+      <w:r>
+        <w:rPr>
+          <w:rFonts w:ascii="Times New Roman" w:hAnsi="Times New Roman" w:cs="Times New Roman"/>
+          <w:sz w:val="24"/>
+          <w:szCs w:val="24"/>
+        </w:rPr>
+        <w:t>mus</w:t>
+      </w:r>
+      <w:proofErr w:type="spellEnd"/>
+      <w:r>
+        <w:rPr>
+          <w:rFonts w:ascii="Times New Roman" w:hAnsi="Times New Roman" w:cs="Times New Roman"/>
+          <w:sz w:val="24"/>
+          <w:szCs w:val="24"/>
+        </w:rPr>
+        <w:t xml:space="preserve"> musculus subspecies is ~500K – and males and females share the same phylogeny)</w:t>
       </w:r>
     </w:p>
     <w:p>
@@ -3516,7 +4187,28 @@
           <w:sz w:val="24"/>
           <w:szCs w:val="24"/>
         </w:rPr>
-        <w:t>While there are strains with Robertsonian translocations,</w:t>
+        <w:lastRenderedPageBreak/>
+        <w:t xml:space="preserve">While there are strains with </w:t>
+      </w:r>
+      <w:proofErr w:type="spellStart"/>
+      <w:r>
+        <w:rPr>
+          <w:rFonts w:ascii="Times New Roman" w:eastAsia="Times New Roman" w:hAnsi="Times New Roman" w:cs="Times New Roman"/>
+          <w:color w:val="000000"/>
+          <w:sz w:val="24"/>
+          <w:szCs w:val="24"/>
+        </w:rPr>
+        <w:t>Robertsonian</w:t>
+      </w:r>
+      <w:proofErr w:type="spellEnd"/>
+      <w:r>
+        <w:rPr>
+          <w:rFonts w:ascii="Times New Roman" w:eastAsia="Times New Roman" w:hAnsi="Times New Roman" w:cs="Times New Roman"/>
+          <w:color w:val="000000"/>
+          <w:sz w:val="24"/>
+          <w:szCs w:val="24"/>
+        </w:rPr>
+        <w:t xml:space="preserve"> translocations,</w:t>
       </w:r>
       <w:r>
         <w:rPr>
@@ -4594,6 +5286,12 @@
     <w:semiHidden/>
     <w:unhideWhenUsed/>
   </w:style>
+  <w:style w:type="numbering" w:customStyle="1" w:styleId="ListNo4">
+    <w:name w:val="List No"/>
+    <w:uiPriority w:val="99"/>
+    <w:semiHidden/>
+    <w:unhideWhenUsed/>
+  </w:style>
   <w:style w:type="character" w:styleId="CommentReference">
     <w:name w:val="annotation reference"/>
     <w:basedOn w:val="DefaultParagraphFont"/>
@@ -4980,7 +5678,7 @@
 </file>
 
 <file path=customXml/itemProps1.xml><?xml version="1.0" encoding="utf-8"?>
-<ds:datastoreItem xmlns:ds="http://schemas.openxmlformats.org/officeDocument/2006/customXml" ds:itemID="{EA8E0421-557A-4FEE-A6DE-0F3D9E4450A3}">
+<ds:datastoreItem xmlns:ds="http://schemas.openxmlformats.org/officeDocument/2006/customXml" ds:itemID="{5C894DBE-72A8-4BD6-8171-73D6949DCF76}">
   <ds:schemaRefs>
     <ds:schemaRef ds:uri="http://schemas.openxmlformats.org/officeDocument/2006/bibliography"/>
   </ds:schemaRefs>

</xml_diff>

<commit_message>
sorta almost complete intro draft
</commit_message>
<xml_diff>
--- a/new_intro.docx
+++ b/new_intro.docx
@@ -591,8 +591,6 @@
           <w:szCs w:val="24"/>
         </w:rPr>
       </w:pPr>
-      <w:bookmarkStart w:id="0" w:name="_GoBack"/>
-      <w:bookmarkEnd w:id="0"/>
     </w:p>
     <w:p>
       <w:pPr>
@@ -1472,6 +1470,66 @@
         </w:rPr>
         <w:t xml:space="preserve">. </w:t>
       </w:r>
+      <w:r>
+        <w:rPr>
+          <w:rFonts w:ascii="Times New Roman" w:eastAsia="Times New Roman" w:hAnsi="Times New Roman" w:cs="Times New Roman"/>
+          <w:bCs/>
+          <w:color w:val="000000"/>
+          <w:sz w:val="24"/>
+          <w:szCs w:val="24"/>
+        </w:rPr>
+        <w:t xml:space="preserve"> </w:t>
+      </w:r>
+      <w:r>
+        <w:rPr>
+          <w:rFonts w:ascii="Times New Roman" w:eastAsia="Times New Roman" w:hAnsi="Times New Roman" w:cs="Times New Roman"/>
+          <w:bCs/>
+          <w:color w:val="000000"/>
+          <w:sz w:val="24"/>
+          <w:szCs w:val="24"/>
+        </w:rPr>
+        <w:t xml:space="preserve">Notably, </w:t>
+      </w:r>
+      <w:r>
+        <w:rPr>
+          <w:rFonts w:ascii="Times New Roman" w:eastAsia="Times New Roman" w:hAnsi="Times New Roman" w:cs="Times New Roman"/>
+          <w:bCs/>
+          <w:color w:val="000000"/>
+          <w:sz w:val="24"/>
+          <w:szCs w:val="24"/>
+        </w:rPr>
+        <w:t xml:space="preserve">sex is one of the most notable axes of </w:t>
+      </w:r>
+      <w:r>
+        <w:rPr>
+          <w:rFonts w:ascii="Times New Roman" w:eastAsia="Times New Roman" w:hAnsi="Times New Roman" w:cs="Times New Roman"/>
+          <w:bCs/>
+          <w:color w:val="000000"/>
+          <w:sz w:val="24"/>
+          <w:szCs w:val="24"/>
+        </w:rPr>
+        <w:t xml:space="preserve">this form of </w:t>
+      </w:r>
+      <w:r>
+        <w:rPr>
+          <w:rFonts w:ascii="Times New Roman" w:eastAsia="Times New Roman" w:hAnsi="Times New Roman" w:cs="Times New Roman"/>
+          <w:bCs/>
+          <w:color w:val="000000"/>
+          <w:sz w:val="24"/>
+          <w:szCs w:val="24"/>
+        </w:rPr>
+        <w:t>variation</w:t>
+      </w:r>
+      <w:r>
+        <w:rPr>
+          <w:rFonts w:ascii="Times New Roman" w:eastAsia="Times New Roman" w:hAnsi="Times New Roman" w:cs="Times New Roman"/>
+          <w:bCs/>
+          <w:color w:val="000000"/>
+          <w:sz w:val="24"/>
+          <w:szCs w:val="24"/>
+        </w:rPr>
+        <w:t xml:space="preserve">. </w:t>
+      </w:r>
     </w:p>
     <w:p>
       <w:pPr>
@@ -1493,47 +1551,28 @@
           <w:sz w:val="24"/>
           <w:szCs w:val="24"/>
         </w:rPr>
-        <w:t xml:space="preserve">Notably, </w:t>
-      </w:r>
-      <w:r>
-        <w:rPr>
-          <w:rFonts w:ascii="Times New Roman" w:eastAsia="Times New Roman" w:hAnsi="Times New Roman" w:cs="Times New Roman"/>
-          <w:bCs/>
-          <w:color w:val="000000"/>
-          <w:sz w:val="24"/>
-          <w:szCs w:val="24"/>
-        </w:rPr>
-        <w:t xml:space="preserve">sex is one of the most notable axes of </w:t>
-      </w:r>
-      <w:r>
-        <w:rPr>
-          <w:rFonts w:ascii="Times New Roman" w:eastAsia="Times New Roman" w:hAnsi="Times New Roman" w:cs="Times New Roman"/>
-          <w:bCs/>
-          <w:color w:val="000000"/>
-          <w:sz w:val="24"/>
-          <w:szCs w:val="24"/>
-        </w:rPr>
-        <w:t xml:space="preserve">this form of </w:t>
-      </w:r>
-      <w:r>
-        <w:rPr>
-          <w:rFonts w:ascii="Times New Roman" w:eastAsia="Times New Roman" w:hAnsi="Times New Roman" w:cs="Times New Roman"/>
-          <w:bCs/>
-          <w:color w:val="000000"/>
-          <w:sz w:val="24"/>
-          <w:szCs w:val="24"/>
-        </w:rPr>
-        <w:t>variation</w:t>
-      </w:r>
-      <w:r>
-        <w:rPr>
-          <w:rFonts w:ascii="Times New Roman" w:eastAsia="Times New Roman" w:hAnsi="Times New Roman" w:cs="Times New Roman"/>
-          <w:bCs/>
-          <w:color w:val="000000"/>
-          <w:sz w:val="24"/>
-          <w:szCs w:val="24"/>
-        </w:rPr>
-        <w:t xml:space="preserve">. </w:t>
+        <w:t>A</w:t>
+      </w:r>
+      <w:r>
+        <w:rPr>
+          <w:rFonts w:ascii="Times New Roman" w:eastAsia="Times New Roman" w:hAnsi="Times New Roman" w:cs="Times New Roman"/>
+          <w:bCs/>
+          <w:color w:val="000000"/>
+          <w:sz w:val="24"/>
+          <w:szCs w:val="24"/>
+        </w:rPr>
+        <w:t xml:space="preserve">n understanding of how sex shapes the evolution of recombination cannot be achieved with available data. Comprehensive comparisons of female and male recombination rates usually </w:t>
+      </w:r>
+      <w:r>
+        <w:rPr>
+          <w:rFonts w:ascii="Times New Roman" w:eastAsia="Times New Roman" w:hAnsi="Times New Roman" w:cs="Times New Roman"/>
+          <w:bCs/>
+          <w:color w:val="000000"/>
+          <w:sz w:val="24"/>
+          <w:szCs w:val="24"/>
+        </w:rPr>
+        <w:lastRenderedPageBreak/>
+        <w:t xml:space="preserve">come from outbred populations humans [@Kong2004;, @Kong2008; @Kong2014; @halldorsson2019], dog,  cattle [@ma2015_cattle; @Shen2018_cattle], (other sheep) sheep [@johnston2016_soay], and mouse (CC cite) in which the role of sex is confounded with the contributions of genetic variation. </w:t>
       </w:r>
     </w:p>
     <w:p>
@@ -1548,110 +1587,8 @@
           <w:szCs w:val="24"/>
         </w:rPr>
       </w:pPr>
-      <w:r>
-        <w:rPr>
-          <w:rFonts w:ascii="Times New Roman" w:eastAsia="Times New Roman" w:hAnsi="Times New Roman" w:cs="Times New Roman"/>
-          <w:bCs/>
-          <w:color w:val="000000"/>
-          <w:sz w:val="24"/>
-          <w:szCs w:val="24"/>
-        </w:rPr>
-        <w:t>(</w:t>
-      </w:r>
-      <w:proofErr w:type="gramStart"/>
-      <w:r>
-        <w:rPr>
-          <w:rFonts w:ascii="Times New Roman" w:eastAsia="Times New Roman" w:hAnsi="Times New Roman" w:cs="Times New Roman"/>
-          <w:bCs/>
-          <w:color w:val="000000"/>
-          <w:sz w:val="24"/>
-          <w:szCs w:val="24"/>
-        </w:rPr>
-        <w:t>examples</w:t>
-      </w:r>
-      <w:proofErr w:type="gramEnd"/>
-      <w:r>
-        <w:rPr>
-          <w:rFonts w:ascii="Times New Roman" w:eastAsia="Times New Roman" w:hAnsi="Times New Roman" w:cs="Times New Roman"/>
-          <w:bCs/>
-          <w:color w:val="000000"/>
-          <w:sz w:val="24"/>
-          <w:szCs w:val="24"/>
-        </w:rPr>
-        <w:t xml:space="preserve">, </w:t>
-      </w:r>
-    </w:p>
-    <w:p>
-      <w:pPr>
-        <w:spacing w:after="0" w:line="240" w:lineRule="auto"/>
-        <w:contextualSpacing/>
-        <w:rPr>
-          <w:rFonts w:ascii="Times New Roman" w:eastAsia="Times New Roman" w:hAnsi="Times New Roman" w:cs="Times New Roman"/>
-          <w:bCs/>
-          <w:color w:val="000000"/>
-          <w:sz w:val="24"/>
-          <w:szCs w:val="24"/>
-        </w:rPr>
-      </w:pPr>
-      <w:r>
-        <w:rPr>
-          <w:rFonts w:ascii="Times New Roman" w:eastAsia="Times New Roman" w:hAnsi="Times New Roman" w:cs="Times New Roman"/>
-          <w:bCs/>
-          <w:color w:val="000000"/>
-          <w:sz w:val="24"/>
-          <w:szCs w:val="24"/>
-        </w:rPr>
-        <w:t>Humans 1.7 female to male</w:t>
-      </w:r>
-    </w:p>
-    <w:p>
-      <w:pPr>
-        <w:spacing w:after="0" w:line="240" w:lineRule="auto"/>
-        <w:contextualSpacing/>
-        <w:rPr>
-          <w:rFonts w:ascii="Times New Roman" w:eastAsia="Times New Roman" w:hAnsi="Times New Roman" w:cs="Times New Roman"/>
-          <w:bCs/>
-          <w:color w:val="000000"/>
-          <w:sz w:val="24"/>
-          <w:szCs w:val="24"/>
-        </w:rPr>
-      </w:pPr>
-      <w:proofErr w:type="gramStart"/>
-      <w:r>
-        <w:rPr>
-          <w:rFonts w:ascii="Times New Roman" w:eastAsia="Times New Roman" w:hAnsi="Times New Roman" w:cs="Times New Roman"/>
-          <w:bCs/>
-          <w:color w:val="000000"/>
-          <w:sz w:val="24"/>
-          <w:szCs w:val="24"/>
-        </w:rPr>
-        <w:lastRenderedPageBreak/>
-        <w:t>alligators</w:t>
-      </w:r>
-      <w:proofErr w:type="gramEnd"/>
-      <w:r>
-        <w:rPr>
-          <w:rFonts w:ascii="Times New Roman" w:eastAsia="Times New Roman" w:hAnsi="Times New Roman" w:cs="Times New Roman"/>
-          <w:bCs/>
-          <w:color w:val="000000"/>
-          <w:sz w:val="24"/>
-          <w:szCs w:val="24"/>
-        </w:rPr>
-        <w:t xml:space="preserve"> female to male ratio is X, temperature dependent sex determination)</w:t>
-      </w:r>
-    </w:p>
-    <w:p>
-      <w:pPr>
-        <w:spacing w:after="0" w:line="240" w:lineRule="auto"/>
-        <w:contextualSpacing/>
-        <w:rPr>
-          <w:rFonts w:ascii="Times New Roman" w:eastAsia="Times New Roman" w:hAnsi="Times New Roman" w:cs="Times New Roman"/>
-          <w:bCs/>
-          <w:color w:val="000000"/>
-          <w:sz w:val="24"/>
-          <w:szCs w:val="24"/>
-        </w:rPr>
-      </w:pPr>
+      <w:bookmarkStart w:id="0" w:name="_GoBack"/>
+      <w:bookmarkEnd w:id="0"/>
     </w:p>
     <w:p>
       <w:pPr>
@@ -1679,7 +1616,7 @@
           <w:sz w:val="24"/>
           <w:szCs w:val="24"/>
         </w:rPr>
-        <w:t>Gap is due to Lack of comparable measures</w:t>
+        <w:t>Open Q, no first principle</w:t>
       </w:r>
     </w:p>
     <w:p>
@@ -1702,82 +1639,171 @@
           <w:sz w:val="24"/>
           <w:szCs w:val="24"/>
         </w:rPr>
-        <w:t>(</w:t>
-      </w:r>
-      <w:proofErr w:type="gramStart"/>
-      <w:r>
-        <w:rPr>
-          <w:rFonts w:ascii="Times New Roman" w:eastAsia="Times New Roman" w:hAnsi="Times New Roman" w:cs="Times New Roman"/>
-          <w:bCs/>
-          <w:color w:val="000000"/>
-          <w:sz w:val="24"/>
-          <w:szCs w:val="24"/>
-        </w:rPr>
-        <w:t>given</w:t>
-      </w:r>
-      <w:proofErr w:type="gramEnd"/>
-      <w:r>
-        <w:rPr>
-          <w:rFonts w:ascii="Times New Roman" w:eastAsia="Times New Roman" w:hAnsi="Times New Roman" w:cs="Times New Roman"/>
-          <w:bCs/>
-          <w:color w:val="000000"/>
-          <w:sz w:val="24"/>
-          <w:szCs w:val="24"/>
-        </w:rPr>
-        <w:t xml:space="preserve"> the lack of empirical data from </w:t>
-      </w:r>
-      <w:r>
-        <w:rPr>
-          <w:rFonts w:ascii="Times New Roman" w:eastAsia="Times New Roman" w:hAnsi="Times New Roman" w:cs="Times New Roman"/>
-          <w:bCs/>
-          <w:color w:val="000000"/>
-          <w:sz w:val="24"/>
-          <w:szCs w:val="24"/>
-        </w:rPr>
-        <w:t xml:space="preserve">both sexes/given </w:t>
-      </w:r>
-      <w:r>
-        <w:rPr>
-          <w:rFonts w:ascii="Times New Roman" w:eastAsia="Times New Roman" w:hAnsi="Times New Roman" w:cs="Times New Roman"/>
-          <w:bCs/>
-          <w:color w:val="000000"/>
-          <w:sz w:val="24"/>
-          <w:szCs w:val="24"/>
-        </w:rPr>
-        <w:t>difficulties</w:t>
-      </w:r>
-      <w:r>
-        <w:rPr>
-          <w:rFonts w:ascii="Times New Roman" w:eastAsia="Times New Roman" w:hAnsi="Times New Roman" w:cs="Times New Roman"/>
-          <w:bCs/>
-          <w:color w:val="000000"/>
-          <w:sz w:val="24"/>
-          <w:szCs w:val="24"/>
-        </w:rPr>
-        <w:t>-complications)</w:t>
-      </w:r>
-    </w:p>
-    <w:p>
-      <w:pPr>
-        <w:spacing w:after="0" w:line="240" w:lineRule="auto"/>
-        <w:contextualSpacing/>
-        <w:rPr>
-          <w:rFonts w:ascii="Times New Roman" w:eastAsia="Times New Roman" w:hAnsi="Times New Roman" w:cs="Times New Roman"/>
-          <w:bCs/>
-          <w:color w:val="000000"/>
-          <w:sz w:val="24"/>
-          <w:szCs w:val="24"/>
-        </w:rPr>
-      </w:pPr>
-      <w:r>
-        <w:rPr>
-          <w:rFonts w:ascii="Times New Roman" w:eastAsia="Times New Roman" w:hAnsi="Times New Roman" w:cs="Times New Roman"/>
-          <w:bCs/>
-          <w:color w:val="000000"/>
-          <w:sz w:val="24"/>
-          <w:szCs w:val="24"/>
-        </w:rPr>
-        <w:t xml:space="preserve">An understanding of how sex shapes the evolution of recombination cannot be achieved with available data. Comprehensive comparisons of female and male recombination rates usually come from outbred populations humans [@Kong2004;, @Kong2008; @Kong2014; @halldorsson2019], dog,  cattle [@ma2015_cattle; @Shen2018_cattle], (other sheep) sheep [@johnston2016_soay], and mouse (CC cite) in which the role of sex is confounded with the contributions of genetic variation. </w:t>
+        <w:t xml:space="preserve">Under </w:t>
+      </w:r>
+      <w:proofErr w:type="spellStart"/>
+      <w:r>
+        <w:rPr>
+          <w:rFonts w:ascii="Times New Roman" w:eastAsia="Times New Roman" w:hAnsi="Times New Roman" w:cs="Times New Roman"/>
+          <w:bCs/>
+          <w:color w:val="000000"/>
+          <w:sz w:val="24"/>
+          <w:szCs w:val="24"/>
+        </w:rPr>
+        <w:t>anisogamy</w:t>
+      </w:r>
+      <w:proofErr w:type="spellEnd"/>
+      <w:r>
+        <w:rPr>
+          <w:rFonts w:ascii="Times New Roman" w:eastAsia="Times New Roman" w:hAnsi="Times New Roman" w:cs="Times New Roman"/>
+          <w:bCs/>
+          <w:color w:val="000000"/>
+          <w:sz w:val="24"/>
+          <w:szCs w:val="24"/>
+        </w:rPr>
+        <w:t xml:space="preserve"> where </w:t>
+      </w:r>
+      <w:r>
+        <w:rPr>
+          <w:rFonts w:ascii="Times New Roman" w:eastAsia="Times New Roman" w:hAnsi="Times New Roman" w:cs="Times New Roman"/>
+          <w:bCs/>
+          <w:color w:val="000000"/>
+          <w:sz w:val="24"/>
+          <w:szCs w:val="24"/>
+        </w:rPr>
+        <w:t xml:space="preserve">gametogenesis is </w:t>
+      </w:r>
+      <w:r>
+        <w:rPr>
+          <w:rFonts w:ascii="Times New Roman" w:eastAsia="Times New Roman" w:hAnsi="Times New Roman" w:cs="Times New Roman"/>
+          <w:bCs/>
+          <w:color w:val="000000"/>
+          <w:sz w:val="24"/>
+          <w:szCs w:val="24"/>
+        </w:rPr>
+        <w:t>modified</w:t>
+      </w:r>
+      <w:r>
+        <w:rPr>
+          <w:rFonts w:ascii="Times New Roman" w:eastAsia="Times New Roman" w:hAnsi="Times New Roman" w:cs="Times New Roman"/>
+          <w:bCs/>
+          <w:color w:val="000000"/>
+          <w:sz w:val="24"/>
+          <w:szCs w:val="24"/>
+        </w:rPr>
+        <w:t xml:space="preserve"> </w:t>
+      </w:r>
+      <w:r>
+        <w:rPr>
+          <w:rFonts w:ascii="Times New Roman" w:eastAsia="Times New Roman" w:hAnsi="Times New Roman" w:cs="Times New Roman"/>
+          <w:bCs/>
+          <w:color w:val="000000"/>
+          <w:sz w:val="24"/>
+          <w:szCs w:val="24"/>
+        </w:rPr>
+        <w:t>to produce distinct gametes</w:t>
+      </w:r>
+      <w:r>
+        <w:rPr>
+          <w:rFonts w:ascii="Times New Roman" w:eastAsia="Times New Roman" w:hAnsi="Times New Roman" w:cs="Times New Roman"/>
+          <w:bCs/>
+          <w:color w:val="000000"/>
+          <w:sz w:val="24"/>
+          <w:szCs w:val="24"/>
+        </w:rPr>
+        <w:t xml:space="preserve"> (cite </w:t>
+      </w:r>
+      <w:proofErr w:type="spellStart"/>
+      <w:r>
+        <w:rPr>
+          <w:rFonts w:ascii="Times New Roman" w:eastAsia="Times New Roman" w:hAnsi="Times New Roman" w:cs="Times New Roman"/>
+          <w:bCs/>
+          <w:color w:val="000000"/>
+          <w:sz w:val="24"/>
+          <w:szCs w:val="24"/>
+        </w:rPr>
+        <w:t>Gorelick</w:t>
+      </w:r>
+      <w:proofErr w:type="spellEnd"/>
+      <w:r>
+        <w:rPr>
+          <w:rFonts w:ascii="Times New Roman" w:eastAsia="Times New Roman" w:hAnsi="Times New Roman" w:cs="Times New Roman"/>
+          <w:bCs/>
+          <w:color w:val="000000"/>
+          <w:sz w:val="24"/>
+          <w:szCs w:val="24"/>
+        </w:rPr>
+        <w:t xml:space="preserve">?), </w:t>
+      </w:r>
+      <w:r>
+        <w:rPr>
+          <w:rFonts w:ascii="Times New Roman" w:eastAsia="Times New Roman" w:hAnsi="Times New Roman" w:cs="Times New Roman"/>
+          <w:bCs/>
+          <w:color w:val="000000"/>
+          <w:sz w:val="24"/>
+          <w:szCs w:val="24"/>
+        </w:rPr>
+        <w:t xml:space="preserve">the meiotic program is the same and </w:t>
+      </w:r>
+      <w:r>
+        <w:rPr>
+          <w:rFonts w:ascii="Times New Roman" w:eastAsia="Times New Roman" w:hAnsi="Times New Roman" w:cs="Times New Roman"/>
+          <w:bCs/>
+          <w:color w:val="000000"/>
+          <w:sz w:val="24"/>
+          <w:szCs w:val="24"/>
+        </w:rPr>
+        <w:t>there are</w:t>
+      </w:r>
+      <w:r>
+        <w:rPr>
+          <w:rFonts w:ascii="Times New Roman" w:eastAsia="Times New Roman" w:hAnsi="Times New Roman" w:cs="Times New Roman"/>
+          <w:bCs/>
+          <w:color w:val="000000"/>
+          <w:sz w:val="24"/>
+          <w:szCs w:val="24"/>
+        </w:rPr>
+        <w:t xml:space="preserve"> no first principle</w:t>
+      </w:r>
+      <w:r>
+        <w:rPr>
+          <w:rFonts w:ascii="Times New Roman" w:eastAsia="Times New Roman" w:hAnsi="Times New Roman" w:cs="Times New Roman"/>
+          <w:bCs/>
+          <w:color w:val="000000"/>
+          <w:sz w:val="24"/>
+          <w:szCs w:val="24"/>
+        </w:rPr>
+        <w:t>s</w:t>
+      </w:r>
+      <w:r>
+        <w:rPr>
+          <w:rFonts w:ascii="Times New Roman" w:eastAsia="Times New Roman" w:hAnsi="Times New Roman" w:cs="Times New Roman"/>
+          <w:bCs/>
+          <w:color w:val="000000"/>
+          <w:sz w:val="24"/>
+          <w:szCs w:val="24"/>
+        </w:rPr>
+        <w:t xml:space="preserve"> which would predict the evolution of sexually dimorphic recombination rates. </w:t>
+      </w:r>
+      <w:r>
+        <w:rPr>
+          <w:rFonts w:ascii="Times New Roman" w:eastAsia="Times New Roman" w:hAnsi="Times New Roman" w:cs="Times New Roman"/>
+          <w:bCs/>
+          <w:color w:val="000000"/>
+          <w:sz w:val="24"/>
+          <w:szCs w:val="24"/>
+        </w:rPr>
+        <w:t>Yet heterochiasmy</w:t>
+      </w:r>
+      <w:r>
+        <w:rPr>
+          <w:rFonts w:ascii="Times New Roman" w:eastAsia="Times New Roman" w:hAnsi="Times New Roman" w:cs="Times New Roman"/>
+          <w:bCs/>
+          <w:color w:val="000000"/>
+          <w:sz w:val="24"/>
+          <w:szCs w:val="24"/>
+        </w:rPr>
+        <w:t xml:space="preserve"> is commonly observed in dioecious species, suggesting that other meiotic traits which distinguish the gametes and their meiotic programs, for example symmetrical vs asymmetrical cell division, may impose selection for sexually dimorphic recombination rates. Although it is clear that the relationship between female and male recombination rates can differ among species, comparisons between and within closely related species are missing. Direct contrasts between females and males across a common, diverse set of genomic backgrounds would reveal whether the recombination rate evolves differently in the sexes.</w:t>
       </w:r>
     </w:p>
     <w:p>
@@ -1803,235 +1829,6 @@
         <w:spacing w:after="0" w:line="240" w:lineRule="auto"/>
         <w:rPr>
           <w:rFonts w:ascii="Times New Roman" w:eastAsia="Times New Roman" w:hAnsi="Times New Roman" w:cs="Times New Roman"/>
-          <w:b/>
-          <w:bCs/>
-          <w:color w:val="000000"/>
-          <w:sz w:val="24"/>
-          <w:szCs w:val="24"/>
-        </w:rPr>
-      </w:pPr>
-      <w:r>
-        <w:rPr>
-          <w:rFonts w:ascii="Times New Roman" w:eastAsia="Times New Roman" w:hAnsi="Times New Roman" w:cs="Times New Roman"/>
-          <w:b/>
-          <w:bCs/>
-          <w:color w:val="000000"/>
-          <w:sz w:val="24"/>
-          <w:szCs w:val="24"/>
-        </w:rPr>
-        <w:t>Open Q, no first principle</w:t>
-      </w:r>
-    </w:p>
-    <w:p>
-      <w:pPr>
-        <w:spacing w:after="0" w:line="240" w:lineRule="auto"/>
-        <w:contextualSpacing/>
-        <w:rPr>
-          <w:rFonts w:ascii="Times New Roman" w:eastAsia="Times New Roman" w:hAnsi="Times New Roman" w:cs="Times New Roman"/>
-          <w:bCs/>
-          <w:color w:val="000000"/>
-          <w:sz w:val="24"/>
-          <w:szCs w:val="24"/>
-        </w:rPr>
-      </w:pPr>
-      <w:r>
-        <w:rPr>
-          <w:rFonts w:ascii="Times New Roman" w:eastAsia="Times New Roman" w:hAnsi="Times New Roman" w:cs="Times New Roman"/>
-          <w:bCs/>
-          <w:color w:val="000000"/>
-          <w:sz w:val="24"/>
-          <w:szCs w:val="24"/>
-        </w:rPr>
-        <w:t xml:space="preserve">Under </w:t>
-      </w:r>
-      <w:proofErr w:type="spellStart"/>
-      <w:r>
-        <w:rPr>
-          <w:rFonts w:ascii="Times New Roman" w:eastAsia="Times New Roman" w:hAnsi="Times New Roman" w:cs="Times New Roman"/>
-          <w:bCs/>
-          <w:color w:val="000000"/>
-          <w:sz w:val="24"/>
-          <w:szCs w:val="24"/>
-        </w:rPr>
-        <w:t>anisogamy</w:t>
-      </w:r>
-      <w:proofErr w:type="spellEnd"/>
-      <w:r>
-        <w:rPr>
-          <w:rFonts w:ascii="Times New Roman" w:eastAsia="Times New Roman" w:hAnsi="Times New Roman" w:cs="Times New Roman"/>
-          <w:bCs/>
-          <w:color w:val="000000"/>
-          <w:sz w:val="24"/>
-          <w:szCs w:val="24"/>
-        </w:rPr>
-        <w:t xml:space="preserve"> where </w:t>
-      </w:r>
-      <w:r>
-        <w:rPr>
-          <w:rFonts w:ascii="Times New Roman" w:eastAsia="Times New Roman" w:hAnsi="Times New Roman" w:cs="Times New Roman"/>
-          <w:bCs/>
-          <w:color w:val="000000"/>
-          <w:sz w:val="24"/>
-          <w:szCs w:val="24"/>
-        </w:rPr>
-        <w:t xml:space="preserve">gametogenesis is </w:t>
-      </w:r>
-      <w:r>
-        <w:rPr>
-          <w:rFonts w:ascii="Times New Roman" w:eastAsia="Times New Roman" w:hAnsi="Times New Roman" w:cs="Times New Roman"/>
-          <w:bCs/>
-          <w:color w:val="000000"/>
-          <w:sz w:val="24"/>
-          <w:szCs w:val="24"/>
-        </w:rPr>
-        <w:t>modified</w:t>
-      </w:r>
-      <w:r>
-        <w:rPr>
-          <w:rFonts w:ascii="Times New Roman" w:eastAsia="Times New Roman" w:hAnsi="Times New Roman" w:cs="Times New Roman"/>
-          <w:bCs/>
-          <w:color w:val="000000"/>
-          <w:sz w:val="24"/>
-          <w:szCs w:val="24"/>
-        </w:rPr>
-        <w:t xml:space="preserve"> </w:t>
-      </w:r>
-      <w:r>
-        <w:rPr>
-          <w:rFonts w:ascii="Times New Roman" w:eastAsia="Times New Roman" w:hAnsi="Times New Roman" w:cs="Times New Roman"/>
-          <w:bCs/>
-          <w:color w:val="000000"/>
-          <w:sz w:val="24"/>
-          <w:szCs w:val="24"/>
-        </w:rPr>
-        <w:t>to produce distinct gametes</w:t>
-      </w:r>
-      <w:r>
-        <w:rPr>
-          <w:rFonts w:ascii="Times New Roman" w:eastAsia="Times New Roman" w:hAnsi="Times New Roman" w:cs="Times New Roman"/>
-          <w:bCs/>
-          <w:color w:val="000000"/>
-          <w:sz w:val="24"/>
-          <w:szCs w:val="24"/>
-        </w:rPr>
-        <w:t xml:space="preserve"> (cite </w:t>
-      </w:r>
-      <w:proofErr w:type="spellStart"/>
-      <w:r>
-        <w:rPr>
-          <w:rFonts w:ascii="Times New Roman" w:eastAsia="Times New Roman" w:hAnsi="Times New Roman" w:cs="Times New Roman"/>
-          <w:bCs/>
-          <w:color w:val="000000"/>
-          <w:sz w:val="24"/>
-          <w:szCs w:val="24"/>
-        </w:rPr>
-        <w:t>Gorelick</w:t>
-      </w:r>
-      <w:proofErr w:type="spellEnd"/>
-      <w:r>
-        <w:rPr>
-          <w:rFonts w:ascii="Times New Roman" w:eastAsia="Times New Roman" w:hAnsi="Times New Roman" w:cs="Times New Roman"/>
-          <w:bCs/>
-          <w:color w:val="000000"/>
-          <w:sz w:val="24"/>
-          <w:szCs w:val="24"/>
-        </w:rPr>
-        <w:t xml:space="preserve">?), </w:t>
-      </w:r>
-      <w:r>
-        <w:rPr>
-          <w:rFonts w:ascii="Times New Roman" w:eastAsia="Times New Roman" w:hAnsi="Times New Roman" w:cs="Times New Roman"/>
-          <w:bCs/>
-          <w:color w:val="000000"/>
-          <w:sz w:val="24"/>
-          <w:szCs w:val="24"/>
-        </w:rPr>
-        <w:t xml:space="preserve">the meiotic program is the same and </w:t>
-      </w:r>
-      <w:r>
-        <w:rPr>
-          <w:rFonts w:ascii="Times New Roman" w:eastAsia="Times New Roman" w:hAnsi="Times New Roman" w:cs="Times New Roman"/>
-          <w:bCs/>
-          <w:color w:val="000000"/>
-          <w:sz w:val="24"/>
-          <w:szCs w:val="24"/>
-        </w:rPr>
-        <w:t>there are</w:t>
-      </w:r>
-      <w:r>
-        <w:rPr>
-          <w:rFonts w:ascii="Times New Roman" w:eastAsia="Times New Roman" w:hAnsi="Times New Roman" w:cs="Times New Roman"/>
-          <w:bCs/>
-          <w:color w:val="000000"/>
-          <w:sz w:val="24"/>
-          <w:szCs w:val="24"/>
-        </w:rPr>
-        <w:t xml:space="preserve"> no first principle</w:t>
-      </w:r>
-      <w:r>
-        <w:rPr>
-          <w:rFonts w:ascii="Times New Roman" w:eastAsia="Times New Roman" w:hAnsi="Times New Roman" w:cs="Times New Roman"/>
-          <w:bCs/>
-          <w:color w:val="000000"/>
-          <w:sz w:val="24"/>
-          <w:szCs w:val="24"/>
-        </w:rPr>
-        <w:t>s</w:t>
-      </w:r>
-      <w:r>
-        <w:rPr>
-          <w:rFonts w:ascii="Times New Roman" w:eastAsia="Times New Roman" w:hAnsi="Times New Roman" w:cs="Times New Roman"/>
-          <w:bCs/>
-          <w:color w:val="000000"/>
-          <w:sz w:val="24"/>
-          <w:szCs w:val="24"/>
-        </w:rPr>
-        <w:t xml:space="preserve"> which would predict the evolution of sexually dimorphic recombination rates. </w:t>
-      </w:r>
-      <w:r>
-        <w:rPr>
-          <w:rFonts w:ascii="Times New Roman" w:eastAsia="Times New Roman" w:hAnsi="Times New Roman" w:cs="Times New Roman"/>
-          <w:bCs/>
-          <w:color w:val="000000"/>
-          <w:sz w:val="24"/>
-          <w:szCs w:val="24"/>
-        </w:rPr>
-        <w:t>Yet heterochiasmy</w:t>
-      </w:r>
-      <w:r>
-        <w:rPr>
-          <w:rFonts w:ascii="Times New Roman" w:eastAsia="Times New Roman" w:hAnsi="Times New Roman" w:cs="Times New Roman"/>
-          <w:bCs/>
-          <w:color w:val="000000"/>
-          <w:sz w:val="24"/>
-          <w:szCs w:val="24"/>
-        </w:rPr>
-        <w:t xml:space="preserve"> is commonly observed in dioecious species, suggesting that other meiotic traits which distinguish the gametes and their meiotic programs, for example symmetrical vs asymmetrical cell division, may impose selection for sexually dimorphic recombination rates. Although it is clear that the relationship between female and male recombination rates can differ among species, comparisons between and within closely related species are missing. Direct contrasts between females and males across a common, diverse set of genomic backgrounds would reveal whether the recombination rate evolves differently in the sexes.</w:t>
-      </w:r>
-    </w:p>
-    <w:p>
-      <w:pPr>
-        <w:spacing w:after="0" w:line="240" w:lineRule="auto"/>
-        <w:contextualSpacing/>
-        <w:rPr>
-          <w:rFonts w:ascii="Times New Roman" w:eastAsia="Times New Roman" w:hAnsi="Times New Roman" w:cs="Times New Roman"/>
-          <w:bCs/>
-          <w:color w:val="000000"/>
-          <w:sz w:val="24"/>
-          <w:szCs w:val="24"/>
-        </w:rPr>
-      </w:pPr>
-    </w:p>
-    <w:p>
-      <w:pPr>
-        <w:pStyle w:val="ListParagraph"/>
-        <w:numPr>
-          <w:ilvl w:val="0"/>
-          <w:numId w:val="4"/>
-        </w:numPr>
-        <w:spacing w:after="0" w:line="240" w:lineRule="auto"/>
-        <w:rPr>
-          <w:rFonts w:ascii="Times New Roman" w:eastAsia="Times New Roman" w:hAnsi="Times New Roman" w:cs="Times New Roman"/>
           <w:bCs/>
           <w:color w:val="000000"/>
           <w:sz w:val="24"/>
@@ -2565,7 +2362,164 @@
           <w:sz w:val="24"/>
           <w:szCs w:val="24"/>
         </w:rPr>
-        <w:t xml:space="preserve"> complex arose from a recent radiation providing an opportunity to interrogate natural variation at short evolutionary scales, potentially narrowing the mutational </w:t>
+        <w:t xml:space="preserve"> complex arose from a recent radiation providing an opportunity to interrogate natural variation at short evolutionary scales, potentially narrowing the mutational space for identifying variants which would cause </w:t>
+      </w:r>
+      <w:proofErr w:type="spellStart"/>
+      <w:r>
+        <w:rPr>
+          <w:rFonts w:ascii="Times New Roman" w:hAnsi="Times New Roman" w:cs="Times New Roman"/>
+          <w:sz w:val="24"/>
+          <w:szCs w:val="24"/>
+        </w:rPr>
+        <w:t>gwRR</w:t>
+      </w:r>
+      <w:proofErr w:type="spellEnd"/>
+      <w:r>
+        <w:rPr>
+          <w:rFonts w:ascii="Times New Roman" w:hAnsi="Times New Roman" w:cs="Times New Roman"/>
+          <w:sz w:val="24"/>
+          <w:szCs w:val="24"/>
+        </w:rPr>
+        <w:t xml:space="preserve"> variation. Add divergence ranges. </w:t>
+      </w:r>
+      <w:proofErr w:type="gramStart"/>
+      <w:r>
+        <w:rPr>
+          <w:rFonts w:ascii="Times New Roman" w:hAnsi="Times New Roman" w:cs="Times New Roman"/>
+          <w:sz w:val="24"/>
+          <w:szCs w:val="24"/>
+        </w:rPr>
+        <w:t>divergence</w:t>
+      </w:r>
+      <w:proofErr w:type="gramEnd"/>
+      <w:r>
+        <w:rPr>
+          <w:rFonts w:ascii="Times New Roman" w:hAnsi="Times New Roman" w:cs="Times New Roman"/>
+          <w:sz w:val="24"/>
+          <w:szCs w:val="24"/>
+        </w:rPr>
+        <w:t xml:space="preserve"> spanning 0.5 </w:t>
+      </w:r>
+      <w:proofErr w:type="spellStart"/>
+      <w:r>
+        <w:rPr>
+          <w:rFonts w:ascii="Times New Roman" w:hAnsi="Times New Roman" w:cs="Times New Roman"/>
+          <w:sz w:val="24"/>
+          <w:szCs w:val="24"/>
+        </w:rPr>
+        <w:t>mya</w:t>
+      </w:r>
+      <w:proofErr w:type="spellEnd"/>
+      <w:r>
+        <w:rPr>
+          <w:rFonts w:ascii="Times New Roman" w:hAnsi="Times New Roman" w:cs="Times New Roman"/>
+          <w:sz w:val="24"/>
+          <w:szCs w:val="24"/>
+        </w:rPr>
+        <w:t xml:space="preserve"> to 5 </w:t>
+      </w:r>
+      <w:proofErr w:type="spellStart"/>
+      <w:r>
+        <w:rPr>
+          <w:rFonts w:ascii="Times New Roman" w:hAnsi="Times New Roman" w:cs="Times New Roman"/>
+          <w:sz w:val="24"/>
+          <w:szCs w:val="24"/>
+        </w:rPr>
+        <w:t>mya</w:t>
+      </w:r>
+      <w:proofErr w:type="spellEnd"/>
+      <w:r>
+        <w:rPr>
+          <w:rFonts w:ascii="Times New Roman" w:hAnsi="Times New Roman" w:cs="Times New Roman"/>
+          <w:sz w:val="24"/>
+          <w:szCs w:val="24"/>
+        </w:rPr>
+        <w:t xml:space="preserve">  </w:t>
+      </w:r>
+      <w:r>
+        <w:rPr>
+          <w:rFonts w:ascii="Times New Roman" w:eastAsia="Times New Roman" w:hAnsi="Times New Roman" w:cs="Times New Roman"/>
+          <w:color w:val="000000"/>
+          <w:sz w:val="24"/>
+          <w:szCs w:val="24"/>
+        </w:rPr>
+        <w:t xml:space="preserve">(cite / </w:t>
+      </w:r>
+      <w:proofErr w:type="spellStart"/>
+      <w:r>
+        <w:rPr>
+          <w:rFonts w:ascii="Times New Roman" w:eastAsia="Times New Roman" w:hAnsi="Times New Roman" w:cs="Times New Roman"/>
+          <w:color w:val="000000"/>
+          <w:sz w:val="24"/>
+          <w:szCs w:val="24"/>
+        </w:rPr>
+        <w:t>Geraldes</w:t>
+      </w:r>
+      <w:proofErr w:type="spellEnd"/>
+      <w:r>
+        <w:rPr>
+          <w:rFonts w:ascii="Times New Roman" w:eastAsia="Times New Roman" w:hAnsi="Times New Roman" w:cs="Times New Roman"/>
+          <w:color w:val="000000"/>
+          <w:sz w:val="24"/>
+          <w:szCs w:val="24"/>
+        </w:rPr>
+        <w:t xml:space="preserve"> et al 2008 and </w:t>
+      </w:r>
+      <w:proofErr w:type="spellStart"/>
+      <w:r>
+        <w:rPr>
+          <w:rFonts w:ascii="Times New Roman" w:eastAsia="Times New Roman" w:hAnsi="Times New Roman" w:cs="Times New Roman"/>
+          <w:color w:val="000000"/>
+          <w:sz w:val="24"/>
+          <w:szCs w:val="24"/>
+        </w:rPr>
+        <w:t>Geraldes</w:t>
+      </w:r>
+      <w:proofErr w:type="spellEnd"/>
+      <w:r>
+        <w:rPr>
+          <w:rFonts w:ascii="Times New Roman" w:eastAsia="Times New Roman" w:hAnsi="Times New Roman" w:cs="Times New Roman"/>
+          <w:color w:val="000000"/>
+          <w:sz w:val="24"/>
+          <w:szCs w:val="24"/>
+        </w:rPr>
+        <w:t xml:space="preserve"> et al 2010)</w:t>
+      </w:r>
+      <w:r>
+        <w:rPr>
+          <w:rFonts w:ascii="Times New Roman" w:hAnsi="Times New Roman" w:cs="Times New Roman"/>
+          <w:sz w:val="24"/>
+          <w:szCs w:val="24"/>
+        </w:rPr>
+        <w:t>.</w:t>
+      </w:r>
+    </w:p>
+    <w:p>
+      <w:pPr>
+        <w:contextualSpacing/>
+        <w:rPr>
+          <w:rFonts w:ascii="Times New Roman" w:hAnsi="Times New Roman" w:cs="Times New Roman"/>
+          <w:sz w:val="24"/>
+          <w:szCs w:val="24"/>
+        </w:rPr>
+      </w:pPr>
+    </w:p>
+    <w:p>
+      <w:pPr>
+        <w:contextualSpacing/>
+        <w:rPr>
+          <w:rFonts w:ascii="Times New Roman" w:hAnsi="Times New Roman" w:cs="Times New Roman"/>
+          <w:sz w:val="24"/>
+          <w:szCs w:val="24"/>
+        </w:rPr>
+      </w:pPr>
+      <w:r>
+        <w:rPr>
+          <w:rFonts w:ascii="Times New Roman" w:hAnsi="Times New Roman" w:cs="Times New Roman"/>
+          <w:sz w:val="24"/>
+          <w:szCs w:val="24"/>
+        </w:rPr>
+        <w:t xml:space="preserve">Classical lab strains of mice have generated extensive knowledge central to meiosis and outcomes on recombination through extensive studies on the genes involved in the meiotic </w:t>
       </w:r>
       <w:r>
         <w:rPr>
@@ -2574,7 +2528,148 @@
           <w:szCs w:val="24"/>
         </w:rPr>
         <w:lastRenderedPageBreak/>
-        <w:t xml:space="preserve">space for identifying variants which would cause </w:t>
+        <w:t>recombination pathway (cite) and previous crosses for understanding the genetic architecture of recombination rate variation @dumont2011house; @murdoch2010; @Wang2017island].</w:t>
+      </w:r>
+    </w:p>
+    <w:p>
+      <w:pPr>
+        <w:contextualSpacing/>
+        <w:rPr>
+          <w:rFonts w:ascii="Times New Roman" w:hAnsi="Times New Roman" w:cs="Times New Roman"/>
+          <w:sz w:val="24"/>
+          <w:szCs w:val="24"/>
+        </w:rPr>
+      </w:pPr>
+      <w:r>
+        <w:rPr>
+          <w:rFonts w:ascii="Times New Roman" w:hAnsi="Times New Roman" w:cs="Times New Roman"/>
+          <w:sz w:val="24"/>
+          <w:szCs w:val="24"/>
+        </w:rPr>
+        <w:t>Additionally due to their global distribution allows us to compare samples of natural diversity from a broad geographic range.  (</w:t>
+      </w:r>
+      <w:proofErr w:type="gramStart"/>
+      <w:r>
+        <w:rPr>
+          <w:rFonts w:ascii="Times New Roman" w:hAnsi="Times New Roman" w:cs="Times New Roman"/>
+          <w:sz w:val="24"/>
+          <w:szCs w:val="24"/>
+        </w:rPr>
+        <w:t>wild</w:t>
+      </w:r>
+      <w:proofErr w:type="gramEnd"/>
+      <w:r>
+        <w:rPr>
+          <w:rFonts w:ascii="Times New Roman" w:hAnsi="Times New Roman" w:cs="Times New Roman"/>
+          <w:sz w:val="24"/>
+          <w:szCs w:val="24"/>
+        </w:rPr>
+        <w:t xml:space="preserve"> derived inbred strains – will capture genetic diversity not represented in classical lab strains.)</w:t>
+      </w:r>
+    </w:p>
+    <w:p>
+      <w:pPr>
+        <w:contextualSpacing/>
+        <w:rPr>
+          <w:rFonts w:ascii="Times New Roman" w:hAnsi="Times New Roman" w:cs="Times New Roman"/>
+          <w:sz w:val="24"/>
+          <w:szCs w:val="24"/>
+        </w:rPr>
+      </w:pPr>
+    </w:p>
+    <w:p>
+      <w:pPr>
+        <w:contextualSpacing/>
+        <w:rPr>
+          <w:rFonts w:ascii="Times New Roman" w:hAnsi="Times New Roman" w:cs="Times New Roman"/>
+          <w:sz w:val="24"/>
+          <w:szCs w:val="24"/>
+        </w:rPr>
+      </w:pPr>
+      <w:r>
+        <w:rPr>
+          <w:rFonts w:ascii="Times New Roman" w:hAnsi="Times New Roman" w:cs="Times New Roman"/>
+          <w:sz w:val="24"/>
+          <w:szCs w:val="24"/>
+        </w:rPr>
+        <w:t xml:space="preserve">**Wild derived </w:t>
+      </w:r>
+      <w:r>
+        <w:rPr>
+          <w:rFonts w:ascii="Times New Roman" w:hAnsi="Times New Roman" w:cs="Times New Roman"/>
+          <w:b/>
+          <w:sz w:val="24"/>
+          <w:szCs w:val="24"/>
+        </w:rPr>
+        <w:t>inbred</w:t>
+      </w:r>
+      <w:r>
+        <w:rPr>
+          <w:rFonts w:ascii="Times New Roman" w:hAnsi="Times New Roman" w:cs="Times New Roman"/>
+          <w:sz w:val="24"/>
+          <w:szCs w:val="24"/>
+        </w:rPr>
+        <w:t xml:space="preserve"> strains generate the best comparison of females and males, besides the sex chromosomes, the mouse for each genome are almost identical**. Inbred strains enable one of the most direct compari</w:t>
+      </w:r>
+      <w:r>
+        <w:rPr>
+          <w:rFonts w:ascii="Times New Roman" w:hAnsi="Times New Roman" w:cs="Times New Roman"/>
+          <w:sz w:val="24"/>
+          <w:szCs w:val="24"/>
+        </w:rPr>
+        <w:t xml:space="preserve">son of both female and male gametogenesis and </w:t>
+      </w:r>
+      <w:r>
+        <w:rPr>
+          <w:rFonts w:ascii="Times New Roman" w:hAnsi="Times New Roman" w:cs="Times New Roman"/>
+          <w:sz w:val="24"/>
+          <w:szCs w:val="24"/>
+        </w:rPr>
+        <w:t>enable us</w:t>
+      </w:r>
+      <w:r>
+        <w:rPr>
+          <w:rFonts w:ascii="Times New Roman" w:hAnsi="Times New Roman" w:cs="Times New Roman"/>
+          <w:sz w:val="24"/>
+          <w:szCs w:val="24"/>
+        </w:rPr>
+        <w:t xml:space="preserve"> to conclude that sex</w:t>
+      </w:r>
+      <w:r>
+        <w:rPr>
+          <w:rFonts w:ascii="Times New Roman" w:hAnsi="Times New Roman" w:cs="Times New Roman"/>
+          <w:sz w:val="24"/>
+          <w:szCs w:val="24"/>
+        </w:rPr>
+        <w:t xml:space="preserve"> is a primary factor.</w:t>
+      </w:r>
+    </w:p>
+    <w:p>
+      <w:pPr>
+        <w:contextualSpacing/>
+        <w:rPr>
+          <w:rFonts w:ascii="Times New Roman" w:hAnsi="Times New Roman" w:cs="Times New Roman"/>
+          <w:sz w:val="24"/>
+          <w:szCs w:val="24"/>
+        </w:rPr>
+      </w:pPr>
+    </w:p>
+    <w:p>
+      <w:pPr>
+        <w:contextualSpacing/>
+        <w:rPr>
+          <w:rFonts w:ascii="Times New Roman" w:hAnsi="Times New Roman" w:cs="Times New Roman"/>
+          <w:sz w:val="24"/>
+          <w:szCs w:val="24"/>
+        </w:rPr>
+      </w:pPr>
+      <w:r>
+        <w:rPr>
+          <w:rFonts w:ascii="Times New Roman" w:hAnsi="Times New Roman" w:cs="Times New Roman"/>
+          <w:sz w:val="24"/>
+          <w:szCs w:val="24"/>
+        </w:rPr>
+        <w:t xml:space="preserve">While there are strains with </w:t>
       </w:r>
       <w:proofErr w:type="spellStart"/>
       <w:r>
@@ -2583,6 +2678,68 @@
           <w:sz w:val="24"/>
           <w:szCs w:val="24"/>
         </w:rPr>
+        <w:t>Robertsonian</w:t>
+      </w:r>
+      <w:proofErr w:type="spellEnd"/>
+      <w:r>
+        <w:rPr>
+          <w:rFonts w:ascii="Times New Roman" w:hAnsi="Times New Roman" w:cs="Times New Roman"/>
+          <w:sz w:val="24"/>
+          <w:szCs w:val="24"/>
+        </w:rPr>
+        <w:t xml:space="preserve"> translocations, in house mouse and related murid species it is possible to assemble sets of strains with identical karyotypes, 20 pairs of acrocentric chromosomes.</w:t>
+      </w:r>
+    </w:p>
+    <w:p>
+      <w:pPr>
+        <w:contextualSpacing/>
+        <w:rPr>
+          <w:rFonts w:ascii="Times New Roman" w:hAnsi="Times New Roman" w:cs="Times New Roman"/>
+          <w:sz w:val="24"/>
+          <w:szCs w:val="24"/>
+        </w:rPr>
+      </w:pPr>
+    </w:p>
+    <w:p>
+      <w:pPr>
+        <w:contextualSpacing/>
+        <w:rPr>
+          <w:rFonts w:ascii="Times New Roman" w:hAnsi="Times New Roman" w:cs="Times New Roman"/>
+          <w:sz w:val="24"/>
+          <w:szCs w:val="24"/>
+        </w:rPr>
+      </w:pPr>
+      <w:r>
+        <w:rPr>
+          <w:rFonts w:ascii="Times New Roman" w:hAnsi="Times New Roman" w:cs="Times New Roman"/>
+          <w:sz w:val="24"/>
+          <w:szCs w:val="24"/>
+        </w:rPr>
+        <w:t>House mouse is well suited for single cell cytology approaches</w:t>
+      </w:r>
+      <w:r>
+        <w:rPr>
+          <w:rFonts w:ascii="Times New Roman" w:hAnsi="Times New Roman" w:cs="Times New Roman"/>
+          <w:sz w:val="24"/>
+          <w:szCs w:val="24"/>
+        </w:rPr>
+        <w:t xml:space="preserve"> (due to large cell sizes)</w:t>
+      </w:r>
+      <w:r>
+        <w:rPr>
+          <w:rFonts w:ascii="Times New Roman" w:hAnsi="Times New Roman" w:cs="Times New Roman"/>
+          <w:sz w:val="24"/>
+          <w:szCs w:val="24"/>
+        </w:rPr>
+        <w:t xml:space="preserve">. The single cell level allows integration of data at a closer connection to the molecular pathway and meiotic program. In addition to the quantification of </w:t>
+      </w:r>
+      <w:proofErr w:type="spellStart"/>
+      <w:r>
+        <w:rPr>
+          <w:rFonts w:ascii="Times New Roman" w:hAnsi="Times New Roman" w:cs="Times New Roman"/>
+          <w:sz w:val="24"/>
+          <w:szCs w:val="24"/>
+        </w:rPr>
         <w:t>gwRR</w:t>
       </w:r>
       <w:proofErr w:type="spellEnd"/>
@@ -2592,25 +2749,351 @@
           <w:sz w:val="24"/>
           <w:szCs w:val="24"/>
         </w:rPr>
-        <w:t xml:space="preserve"> variation. Add divergence ranges. </w:t>
+        <w:t>. This study quantifies precursors to crossovers, double strand breaks (DSBs), and meiotic chromosome morphology across stages of meiosis which would not be accessible to with genetic linkage data and crosses.</w:t>
+      </w:r>
+    </w:p>
+    <w:p>
+      <w:pPr>
+        <w:contextualSpacing/>
+        <w:rPr>
+          <w:rFonts w:ascii="Times New Roman" w:hAnsi="Times New Roman" w:cs="Times New Roman"/>
+          <w:sz w:val="24"/>
+          <w:szCs w:val="24"/>
+        </w:rPr>
+      </w:pPr>
+    </w:p>
+    <w:p>
+      <w:pPr>
+        <w:contextualSpacing/>
+        <w:rPr>
+          <w:rFonts w:ascii="Times New Roman" w:hAnsi="Times New Roman" w:cs="Times New Roman"/>
+          <w:sz w:val="24"/>
+          <w:szCs w:val="24"/>
+        </w:rPr>
+      </w:pPr>
+    </w:p>
+    <w:p>
+      <w:pPr>
+        <w:contextualSpacing/>
+        <w:rPr>
+          <w:rFonts w:ascii="Times New Roman" w:hAnsi="Times New Roman" w:cs="Times New Roman"/>
+          <w:sz w:val="24"/>
+          <w:szCs w:val="24"/>
+        </w:rPr>
+      </w:pPr>
+    </w:p>
+    <w:p>
+      <w:pPr>
+        <w:contextualSpacing/>
+        <w:rPr>
+          <w:rFonts w:ascii="Times New Roman" w:hAnsi="Times New Roman" w:cs="Times New Roman"/>
+          <w:b/>
+          <w:sz w:val="24"/>
+          <w:szCs w:val="24"/>
+        </w:rPr>
+      </w:pPr>
+      <w:r>
+        <w:rPr>
+          <w:rFonts w:ascii="Times New Roman" w:hAnsi="Times New Roman" w:cs="Times New Roman"/>
+          <w:b/>
+          <w:sz w:val="24"/>
+          <w:szCs w:val="24"/>
+        </w:rPr>
+        <w:t>3. What we d</w:t>
+      </w:r>
+      <w:r>
+        <w:rPr>
+          <w:rFonts w:ascii="Times New Roman" w:hAnsi="Times New Roman" w:cs="Times New Roman"/>
+          <w:b/>
+          <w:sz w:val="24"/>
+          <w:szCs w:val="24"/>
+        </w:rPr>
+        <w:t>id in this study</w:t>
+      </w:r>
+    </w:p>
+    <w:p>
+      <w:pPr>
+        <w:contextualSpacing/>
+        <w:rPr>
+          <w:rFonts w:ascii="Times New Roman" w:hAnsi="Times New Roman" w:cs="Times New Roman"/>
+          <w:b/>
+          <w:sz w:val="24"/>
+          <w:szCs w:val="24"/>
+        </w:rPr>
+      </w:pPr>
+      <w:r>
+        <w:rPr>
+          <w:rFonts w:ascii="Times New Roman" w:hAnsi="Times New Roman" w:cs="Times New Roman"/>
+          <w:b/>
+          <w:sz w:val="24"/>
+          <w:szCs w:val="24"/>
+        </w:rPr>
+        <w:t xml:space="preserve">Main messages: these results are centered/focused on a unique </w:t>
+      </w:r>
+      <w:proofErr w:type="spellStart"/>
+      <w:r>
+        <w:rPr>
+          <w:rFonts w:ascii="Times New Roman" w:hAnsi="Times New Roman" w:cs="Times New Roman"/>
+          <w:b/>
+          <w:sz w:val="24"/>
+          <w:szCs w:val="24"/>
+        </w:rPr>
+        <w:t>evo</w:t>
+      </w:r>
+      <w:proofErr w:type="spellEnd"/>
+      <w:r>
+        <w:rPr>
+          <w:rFonts w:ascii="Times New Roman" w:hAnsi="Times New Roman" w:cs="Times New Roman"/>
+          <w:b/>
+          <w:sz w:val="24"/>
+          <w:szCs w:val="24"/>
+        </w:rPr>
+        <w:t xml:space="preserve"> comparison </w:t>
+      </w:r>
+    </w:p>
+    <w:p>
+      <w:pPr>
+        <w:contextualSpacing/>
+        <w:rPr>
+          <w:rFonts w:ascii="Times New Roman" w:hAnsi="Times New Roman" w:cs="Times New Roman"/>
+          <w:b/>
+          <w:sz w:val="24"/>
+          <w:szCs w:val="24"/>
+        </w:rPr>
+      </w:pPr>
+      <w:r>
+        <w:rPr>
+          <w:rFonts w:ascii="Times New Roman" w:hAnsi="Times New Roman" w:cs="Times New Roman"/>
+          <w:b/>
+          <w:sz w:val="24"/>
+          <w:szCs w:val="24"/>
+        </w:rPr>
+        <w:t>Advantages / importance of using multiple strains from and multiple subspecies</w:t>
+      </w:r>
+    </w:p>
+    <w:p>
+      <w:pPr>
+        <w:contextualSpacing/>
+        <w:rPr>
+          <w:rFonts w:ascii="Times New Roman" w:hAnsi="Times New Roman" w:cs="Times New Roman"/>
+          <w:b/>
+          <w:sz w:val="24"/>
+          <w:szCs w:val="24"/>
+        </w:rPr>
+      </w:pPr>
+      <w:r>
+        <w:rPr>
+          <w:rFonts w:ascii="Times New Roman" w:hAnsi="Times New Roman" w:cs="Times New Roman"/>
+          <w:b/>
+          <w:sz w:val="24"/>
+          <w:szCs w:val="24"/>
+        </w:rPr>
+        <w:t>-importance / advantage of sampling for multiple geographic locations.</w:t>
+      </w:r>
+    </w:p>
+    <w:p>
+      <w:pPr>
+        <w:contextualSpacing/>
+        <w:rPr>
+          <w:rFonts w:ascii="Times New Roman" w:hAnsi="Times New Roman" w:cs="Times New Roman"/>
+          <w:b/>
+          <w:sz w:val="24"/>
+          <w:szCs w:val="24"/>
+        </w:rPr>
+      </w:pPr>
+      <w:r>
+        <w:rPr>
+          <w:rFonts w:ascii="Times New Roman" w:hAnsi="Times New Roman" w:cs="Times New Roman"/>
+          <w:b/>
+          <w:sz w:val="24"/>
+          <w:szCs w:val="24"/>
+        </w:rPr>
+        <w:t>C</w:t>
+      </w:r>
+      <w:r>
+        <w:rPr>
+          <w:rFonts w:ascii="Times New Roman" w:hAnsi="Times New Roman" w:cs="Times New Roman"/>
+          <w:b/>
+          <w:sz w:val="24"/>
+          <w:szCs w:val="24"/>
+        </w:rPr>
+        <w:t>hromosome morphology / general recombination landscape</w:t>
+      </w:r>
+    </w:p>
+    <w:p>
+      <w:pPr>
+        <w:contextualSpacing/>
+        <w:rPr>
+          <w:rFonts w:ascii="Times New Roman" w:hAnsi="Times New Roman" w:cs="Times New Roman"/>
+          <w:b/>
+          <w:sz w:val="24"/>
+          <w:szCs w:val="24"/>
+        </w:rPr>
+      </w:pPr>
+      <w:r>
+        <w:rPr>
+          <w:rFonts w:ascii="Times New Roman" w:hAnsi="Times New Roman" w:cs="Times New Roman"/>
+          <w:b/>
+          <w:sz w:val="24"/>
+          <w:szCs w:val="24"/>
+        </w:rPr>
+        <w:t>-</w:t>
       </w:r>
       <w:proofErr w:type="gramStart"/>
       <w:r>
         <w:rPr>
           <w:rFonts w:ascii="Times New Roman" w:hAnsi="Times New Roman" w:cs="Times New Roman"/>
-          <w:sz w:val="24"/>
-          <w:szCs w:val="24"/>
-        </w:rPr>
-        <w:t>divergence</w:t>
+          <w:b/>
+          <w:sz w:val="24"/>
+          <w:szCs w:val="24"/>
+        </w:rPr>
+        <w:t>results</w:t>
       </w:r>
       <w:proofErr w:type="gramEnd"/>
       <w:r>
         <w:rPr>
           <w:rFonts w:ascii="Times New Roman" w:hAnsi="Times New Roman" w:cs="Times New Roman"/>
-          <w:sz w:val="24"/>
-          <w:szCs w:val="24"/>
-        </w:rPr>
-        <w:t xml:space="preserve"> spanning 0.5 </w:t>
+          <w:b/>
+          <w:sz w:val="24"/>
+          <w:szCs w:val="24"/>
+        </w:rPr>
+        <w:t xml:space="preserve"> for general landscape</w:t>
+      </w:r>
+      <w:r>
+        <w:rPr>
+          <w:rFonts w:ascii="Times New Roman" w:hAnsi="Times New Roman" w:cs="Times New Roman"/>
+          <w:b/>
+          <w:sz w:val="24"/>
+          <w:szCs w:val="24"/>
+        </w:rPr>
+        <w:t xml:space="preserve"> – conserved sex differences  and </w:t>
+      </w:r>
+    </w:p>
+    <w:p>
+      <w:pPr>
+        <w:contextualSpacing/>
+        <w:rPr>
+          <w:rFonts w:ascii="Times New Roman" w:hAnsi="Times New Roman" w:cs="Times New Roman"/>
+          <w:sz w:val="24"/>
+          <w:szCs w:val="24"/>
+        </w:rPr>
+      </w:pPr>
+    </w:p>
+    <w:p>
+      <w:pPr>
+        <w:contextualSpacing/>
+        <w:rPr>
+          <w:rFonts w:ascii="Times New Roman" w:hAnsi="Times New Roman" w:cs="Times New Roman"/>
+          <w:sz w:val="24"/>
+          <w:szCs w:val="24"/>
+        </w:rPr>
+      </w:pPr>
+      <w:r>
+        <w:rPr>
+          <w:rFonts w:ascii="Times New Roman" w:hAnsi="Times New Roman" w:cs="Times New Roman"/>
+          <w:sz w:val="24"/>
+          <w:szCs w:val="24"/>
+        </w:rPr>
+        <w:t>---------------</w:t>
+      </w:r>
+    </w:p>
+    <w:p>
+      <w:pPr>
+        <w:contextualSpacing/>
+        <w:rPr>
+          <w:rFonts w:ascii="Times New Roman" w:hAnsi="Times New Roman" w:cs="Times New Roman"/>
+          <w:b/>
+          <w:sz w:val="24"/>
+          <w:szCs w:val="24"/>
+        </w:rPr>
+      </w:pPr>
+      <w:r>
+        <w:rPr>
+          <w:rFonts w:ascii="Times New Roman" w:hAnsi="Times New Roman" w:cs="Times New Roman"/>
+          <w:sz w:val="24"/>
+          <w:szCs w:val="24"/>
+        </w:rPr>
+        <w:t xml:space="preserve">OUR results for </w:t>
+      </w:r>
+      <w:r>
+        <w:rPr>
+          <w:rFonts w:ascii="Times New Roman" w:hAnsi="Times New Roman" w:cs="Times New Roman"/>
+          <w:sz w:val="24"/>
+          <w:szCs w:val="24"/>
+        </w:rPr>
+        <w:t>genome wide recombination rate (variation)</w:t>
+      </w:r>
+      <w:r>
+        <w:rPr>
+          <w:rFonts w:ascii="Times New Roman" w:hAnsi="Times New Roman" w:cs="Times New Roman"/>
+          <w:sz w:val="24"/>
+          <w:szCs w:val="24"/>
+        </w:rPr>
+        <w:t xml:space="preserve"> we observed </w:t>
+      </w:r>
+      <w:r>
+        <w:rPr>
+          <w:rFonts w:ascii="Times New Roman" w:hAnsi="Times New Roman" w:cs="Times New Roman"/>
+          <w:sz w:val="24"/>
+          <w:szCs w:val="24"/>
+        </w:rPr>
+        <w:t xml:space="preserve">highly </w:t>
+      </w:r>
+      <w:r>
+        <w:rPr>
+          <w:rFonts w:ascii="Times New Roman" w:hAnsi="Times New Roman" w:cs="Times New Roman"/>
+          <w:sz w:val="24"/>
+          <w:szCs w:val="24"/>
+        </w:rPr>
+        <w:t>distin</w:t>
+      </w:r>
+      <w:r>
+        <w:rPr>
+          <w:rFonts w:ascii="Times New Roman" w:hAnsi="Times New Roman" w:cs="Times New Roman"/>
+          <w:sz w:val="24"/>
+          <w:szCs w:val="24"/>
+        </w:rPr>
+        <w:t>ct evolutionary trajectories between</w:t>
+      </w:r>
+      <w:r>
+        <w:rPr>
+          <w:rFonts w:ascii="Times New Roman" w:hAnsi="Times New Roman" w:cs="Times New Roman"/>
+          <w:sz w:val="24"/>
+          <w:szCs w:val="24"/>
+        </w:rPr>
+        <w:t xml:space="preserve"> males and females</w:t>
+      </w:r>
+      <w:r>
+        <w:rPr>
+          <w:rFonts w:ascii="Times New Roman" w:hAnsi="Times New Roman" w:cs="Times New Roman"/>
+          <w:sz w:val="24"/>
+          <w:szCs w:val="24"/>
+        </w:rPr>
+        <w:t xml:space="preserve">. This is </w:t>
+      </w:r>
+      <w:r>
+        <w:rPr>
+          <w:rFonts w:ascii="Times New Roman" w:hAnsi="Times New Roman" w:cs="Times New Roman"/>
+          <w:sz w:val="24"/>
+          <w:szCs w:val="24"/>
+        </w:rPr>
+        <w:t>due to</w:t>
+      </w:r>
+      <w:r>
+        <w:rPr>
+          <w:rFonts w:ascii="Times New Roman" w:hAnsi="Times New Roman" w:cs="Times New Roman"/>
+          <w:sz w:val="24"/>
+          <w:szCs w:val="24"/>
+        </w:rPr>
+        <w:t xml:space="preserve"> rapid male specific evolution</w:t>
+      </w:r>
+      <w:r>
+        <w:rPr>
+          <w:rFonts w:ascii="Times New Roman" w:hAnsi="Times New Roman" w:cs="Times New Roman"/>
+          <w:sz w:val="24"/>
+          <w:szCs w:val="24"/>
+        </w:rPr>
+        <w:t xml:space="preserve"> in the </w:t>
       </w:r>
       <w:proofErr w:type="spellStart"/>
       <w:r>
@@ -2619,7 +3102,7 @@
           <w:sz w:val="24"/>
           <w:szCs w:val="24"/>
         </w:rPr>
-        <w:t>mya</w:t>
+        <w:t>gwRR</w:t>
       </w:r>
       <w:proofErr w:type="spellEnd"/>
       <w:r>
@@ -2628,7 +3111,15 @@
           <w:sz w:val="24"/>
           <w:szCs w:val="24"/>
         </w:rPr>
-        <w:t xml:space="preserve"> to 5 </w:t>
+        <w:t xml:space="preserve"> from two</w:t>
+      </w:r>
+      <w:r>
+        <w:rPr>
+          <w:rFonts w:ascii="Times New Roman" w:hAnsi="Times New Roman" w:cs="Times New Roman"/>
+          <w:sz w:val="24"/>
+          <w:szCs w:val="24"/>
+        </w:rPr>
+        <w:t xml:space="preserve"> strains in musculus and 1 strain in </w:t>
       </w:r>
       <w:proofErr w:type="spellStart"/>
       <w:r>
@@ -2637,7 +3128,7 @@
           <w:sz w:val="24"/>
           <w:szCs w:val="24"/>
         </w:rPr>
-        <w:t>mya</w:t>
+        <w:t>molossinus</w:t>
       </w:r>
       <w:proofErr w:type="spellEnd"/>
       <w:r>
@@ -2646,880 +3137,187 @@
           <w:sz w:val="24"/>
           <w:szCs w:val="24"/>
         </w:rPr>
-        <w:t xml:space="preserve">  </w:t>
-      </w:r>
-      <w:r>
-        <w:rPr>
-          <w:rFonts w:ascii="Times New Roman" w:eastAsia="Times New Roman" w:hAnsi="Times New Roman" w:cs="Times New Roman"/>
-          <w:color w:val="000000"/>
-          <w:sz w:val="24"/>
-          <w:szCs w:val="24"/>
-        </w:rPr>
-        <w:t xml:space="preserve">(cite / </w:t>
+        <w:t>. (</w:t>
+      </w:r>
+      <w:proofErr w:type="gramStart"/>
+      <w:r>
+        <w:rPr>
+          <w:rFonts w:ascii="Times New Roman" w:hAnsi="Times New Roman" w:cs="Times New Roman"/>
+          <w:sz w:val="24"/>
+          <w:szCs w:val="24"/>
+        </w:rPr>
+        <w:t>this</w:t>
+      </w:r>
+      <w:proofErr w:type="gramEnd"/>
+      <w:r>
+        <w:rPr>
+          <w:rFonts w:ascii="Times New Roman" w:hAnsi="Times New Roman" w:cs="Times New Roman"/>
+          <w:sz w:val="24"/>
+          <w:szCs w:val="24"/>
+        </w:rPr>
+        <w:t xml:space="preserve"> pattern of rapid evolution was not observed in females)</w:t>
+      </w:r>
+      <w:r>
+        <w:rPr>
+          <w:rFonts w:ascii="Times New Roman" w:hAnsi="Times New Roman" w:cs="Times New Roman"/>
+          <w:sz w:val="24"/>
+          <w:szCs w:val="24"/>
+        </w:rPr>
+        <w:t>.</w:t>
+      </w:r>
+      <w:r>
+        <w:rPr>
+          <w:rFonts w:ascii="Times New Roman" w:hAnsi="Times New Roman" w:cs="Times New Roman"/>
+          <w:b/>
+          <w:sz w:val="24"/>
+          <w:szCs w:val="24"/>
+        </w:rPr>
+        <w:t xml:space="preserve"> </w:t>
+      </w:r>
+      <w:r>
+        <w:rPr>
+          <w:rFonts w:ascii="Times New Roman" w:hAnsi="Times New Roman" w:cs="Times New Roman"/>
+          <w:b/>
+          <w:sz w:val="24"/>
+          <w:szCs w:val="24"/>
+        </w:rPr>
+        <w:t>We observed up to a 30% difference (translating into approximately ~7 more crossovers per cell), a surprising amount considering the short e</w:t>
+      </w:r>
+      <w:r>
+        <w:rPr>
+          <w:rFonts w:ascii="Times New Roman" w:hAnsi="Times New Roman" w:cs="Times New Roman"/>
+          <w:b/>
+          <w:sz w:val="24"/>
+          <w:szCs w:val="24"/>
+        </w:rPr>
+        <w:t>volutionary time scale.</w:t>
+      </w:r>
+    </w:p>
+    <w:p>
+      <w:pPr>
+        <w:contextualSpacing/>
+        <w:rPr>
+          <w:rFonts w:ascii="Times New Roman" w:hAnsi="Times New Roman" w:cs="Times New Roman"/>
+          <w:sz w:val="24"/>
+          <w:szCs w:val="24"/>
+        </w:rPr>
+      </w:pPr>
+    </w:p>
+    <w:p>
+      <w:pPr>
+        <w:contextualSpacing/>
+        <w:rPr>
+          <w:rFonts w:ascii="Times New Roman" w:hAnsi="Times New Roman" w:cs="Times New Roman"/>
+          <w:sz w:val="24"/>
+          <w:szCs w:val="24"/>
+        </w:rPr>
+      </w:pPr>
+    </w:p>
+    <w:p>
+      <w:pPr>
+        <w:contextualSpacing/>
+        <w:rPr>
+          <w:rFonts w:ascii="Times New Roman" w:hAnsi="Times New Roman" w:cs="Times New Roman"/>
+          <w:sz w:val="24"/>
+          <w:szCs w:val="24"/>
+        </w:rPr>
+      </w:pPr>
+      <w:r>
+        <w:rPr>
+          <w:rFonts w:ascii="Times New Roman" w:hAnsi="Times New Roman" w:cs="Times New Roman"/>
+          <w:sz w:val="24"/>
+          <w:szCs w:val="24"/>
+        </w:rPr>
+        <w:t xml:space="preserve">The </w:t>
+      </w:r>
+      <w:r>
+        <w:rPr>
+          <w:rFonts w:ascii="Times New Roman" w:hAnsi="Times New Roman" w:cs="Times New Roman"/>
+          <w:sz w:val="24"/>
+          <w:szCs w:val="24"/>
+        </w:rPr>
+        <w:t xml:space="preserve">metric of the genome wide recombination rate reflects a non-random process of crossover formation on </w:t>
+      </w:r>
+      <w:r>
+        <w:rPr>
+          <w:rFonts w:ascii="Times New Roman" w:hAnsi="Times New Roman" w:cs="Times New Roman"/>
+          <w:sz w:val="24"/>
+          <w:szCs w:val="24"/>
+        </w:rPr>
+        <w:t>individual</w:t>
+      </w:r>
+      <w:r>
+        <w:rPr>
+          <w:rFonts w:ascii="Times New Roman" w:hAnsi="Times New Roman" w:cs="Times New Roman"/>
+          <w:sz w:val="24"/>
+          <w:szCs w:val="24"/>
+        </w:rPr>
+        <w:t xml:space="preserve"> chromosomes </w:t>
+      </w:r>
+      <w:r>
+        <w:rPr>
+          <w:rFonts w:ascii="Times New Roman" w:hAnsi="Times New Roman" w:cs="Times New Roman"/>
+          <w:sz w:val="24"/>
+          <w:szCs w:val="24"/>
+        </w:rPr>
+        <w:t>// the recombination landscape at the single chromosome level.</w:t>
+      </w:r>
+      <w:r>
+        <w:rPr>
+          <w:rFonts w:ascii="Times New Roman" w:hAnsi="Times New Roman" w:cs="Times New Roman"/>
+          <w:sz w:val="24"/>
+          <w:szCs w:val="24"/>
+        </w:rPr>
+        <w:t xml:space="preserve"> </w:t>
+      </w:r>
+      <w:r>
+        <w:rPr>
+          <w:rFonts w:ascii="Times New Roman" w:hAnsi="Times New Roman" w:cs="Times New Roman"/>
+          <w:sz w:val="24"/>
+          <w:szCs w:val="24"/>
+        </w:rPr>
+        <w:t>The recombination landscape for</w:t>
+      </w:r>
+      <w:r>
+        <w:rPr>
+          <w:rFonts w:ascii="Times New Roman" w:hAnsi="Times New Roman" w:cs="Times New Roman"/>
+          <w:sz w:val="24"/>
+          <w:szCs w:val="24"/>
+        </w:rPr>
+        <w:t xml:space="preserve"> single chromosome scale can be </w:t>
+      </w:r>
+      <w:r>
+        <w:rPr>
+          <w:rFonts w:ascii="Times New Roman" w:hAnsi="Times New Roman" w:cs="Times New Roman"/>
+          <w:sz w:val="24"/>
+          <w:szCs w:val="24"/>
+        </w:rPr>
+        <w:t xml:space="preserve">general </w:t>
+      </w:r>
+      <w:r>
+        <w:rPr>
+          <w:rFonts w:ascii="Times New Roman" w:hAnsi="Times New Roman" w:cs="Times New Roman"/>
+          <w:sz w:val="24"/>
+          <w:szCs w:val="24"/>
+        </w:rPr>
+        <w:t>summarized by</w:t>
+      </w:r>
+      <w:r>
+        <w:rPr>
+          <w:rFonts w:ascii="Times New Roman" w:hAnsi="Times New Roman" w:cs="Times New Roman"/>
+          <w:sz w:val="24"/>
+          <w:szCs w:val="24"/>
+        </w:rPr>
+        <w:t xml:space="preserve"> </w:t>
       </w:r>
       <w:proofErr w:type="spellStart"/>
       <w:r>
         <w:rPr>
-          <w:rFonts w:ascii="Times New Roman" w:eastAsia="Times New Roman" w:hAnsi="Times New Roman" w:cs="Times New Roman"/>
-          <w:color w:val="000000"/>
-          <w:sz w:val="24"/>
-          <w:szCs w:val="24"/>
-        </w:rPr>
-        <w:t>Geraldes</w:t>
-      </w:r>
-      <w:proofErr w:type="spellEnd"/>
-      <w:r>
-        <w:rPr>
-          <w:rFonts w:ascii="Times New Roman" w:eastAsia="Times New Roman" w:hAnsi="Times New Roman" w:cs="Times New Roman"/>
-          <w:color w:val="000000"/>
-          <w:sz w:val="24"/>
-          <w:szCs w:val="24"/>
-        </w:rPr>
-        <w:t xml:space="preserve"> et al 2008 and </w:t>
-      </w:r>
-      <w:proofErr w:type="spellStart"/>
-      <w:r>
-        <w:rPr>
-          <w:rFonts w:ascii="Times New Roman" w:eastAsia="Times New Roman" w:hAnsi="Times New Roman" w:cs="Times New Roman"/>
-          <w:color w:val="000000"/>
-          <w:sz w:val="24"/>
-          <w:szCs w:val="24"/>
-        </w:rPr>
-        <w:t>Geraldes</w:t>
-      </w:r>
-      <w:proofErr w:type="spellEnd"/>
-      <w:r>
-        <w:rPr>
-          <w:rFonts w:ascii="Times New Roman" w:eastAsia="Times New Roman" w:hAnsi="Times New Roman" w:cs="Times New Roman"/>
-          <w:color w:val="000000"/>
-          <w:sz w:val="24"/>
-          <w:szCs w:val="24"/>
-        </w:rPr>
-        <w:t xml:space="preserve"> et al 2010)</w:t>
-      </w:r>
-      <w:r>
-        <w:rPr>
-          <w:rFonts w:ascii="Times New Roman" w:hAnsi="Times New Roman" w:cs="Times New Roman"/>
-          <w:sz w:val="24"/>
-          <w:szCs w:val="24"/>
-        </w:rPr>
-        <w:t>.</w:t>
-      </w:r>
-    </w:p>
-    <w:p>
-      <w:pPr>
-        <w:contextualSpacing/>
-        <w:rPr>
-          <w:rFonts w:ascii="Times New Roman" w:hAnsi="Times New Roman" w:cs="Times New Roman"/>
-          <w:sz w:val="24"/>
-          <w:szCs w:val="24"/>
-        </w:rPr>
-      </w:pPr>
-    </w:p>
-    <w:p>
-      <w:pPr>
-        <w:contextualSpacing/>
-        <w:rPr>
-          <w:rFonts w:ascii="Times New Roman" w:hAnsi="Times New Roman" w:cs="Times New Roman"/>
-          <w:sz w:val="24"/>
-          <w:szCs w:val="24"/>
-        </w:rPr>
-      </w:pPr>
-      <w:r>
-        <w:rPr>
-          <w:rFonts w:ascii="Times New Roman" w:hAnsi="Times New Roman" w:cs="Times New Roman"/>
-          <w:sz w:val="24"/>
-          <w:szCs w:val="24"/>
-        </w:rPr>
-        <w:t>Classical lab strains of mice have generated extensive knowledge central to meiosis and outcomes on recombination through extensive studies on the genes involved in the meiotic recombination pathway (cite) and previous crosses for understanding the genetic architecture of recombination rate variation @dumont2011house; @murdoch2010; @Wang2017island].</w:t>
-      </w:r>
-    </w:p>
-    <w:p>
-      <w:pPr>
-        <w:contextualSpacing/>
-        <w:rPr>
-          <w:rFonts w:ascii="Times New Roman" w:hAnsi="Times New Roman" w:cs="Times New Roman"/>
-          <w:sz w:val="24"/>
-          <w:szCs w:val="24"/>
-        </w:rPr>
-      </w:pPr>
-      <w:r>
-        <w:rPr>
-          <w:rFonts w:ascii="Times New Roman" w:hAnsi="Times New Roman" w:cs="Times New Roman"/>
-          <w:sz w:val="24"/>
-          <w:szCs w:val="24"/>
-        </w:rPr>
-        <w:t>Additionally due to their global distribution allows us to compare samples of natural diversity from a broad geographic range.  (</w:t>
-      </w:r>
-      <w:proofErr w:type="gramStart"/>
-      <w:r>
-        <w:rPr>
-          <w:rFonts w:ascii="Times New Roman" w:hAnsi="Times New Roman" w:cs="Times New Roman"/>
-          <w:sz w:val="24"/>
-          <w:szCs w:val="24"/>
-        </w:rPr>
-        <w:t>wild</w:t>
-      </w:r>
-      <w:proofErr w:type="gramEnd"/>
-      <w:r>
-        <w:rPr>
-          <w:rFonts w:ascii="Times New Roman" w:hAnsi="Times New Roman" w:cs="Times New Roman"/>
-          <w:sz w:val="24"/>
-          <w:szCs w:val="24"/>
-        </w:rPr>
-        <w:t xml:space="preserve"> derived inbred strains – will capture genetic diversity not represented in classical lab strains.)</w:t>
-      </w:r>
-    </w:p>
-    <w:p>
-      <w:pPr>
-        <w:contextualSpacing/>
-        <w:rPr>
-          <w:rFonts w:ascii="Times New Roman" w:hAnsi="Times New Roman" w:cs="Times New Roman"/>
-          <w:sz w:val="24"/>
-          <w:szCs w:val="24"/>
-        </w:rPr>
-      </w:pPr>
-    </w:p>
-    <w:p>
-      <w:pPr>
-        <w:contextualSpacing/>
-        <w:rPr>
-          <w:rFonts w:ascii="Times New Roman" w:hAnsi="Times New Roman" w:cs="Times New Roman"/>
-          <w:sz w:val="24"/>
-          <w:szCs w:val="24"/>
-        </w:rPr>
-      </w:pPr>
-      <w:r>
-        <w:rPr>
-          <w:rFonts w:ascii="Times New Roman" w:hAnsi="Times New Roman" w:cs="Times New Roman"/>
-          <w:sz w:val="24"/>
-          <w:szCs w:val="24"/>
-        </w:rPr>
-        <w:t xml:space="preserve">**Wild derived </w:t>
-      </w:r>
-      <w:r>
-        <w:rPr>
-          <w:rFonts w:ascii="Times New Roman" w:hAnsi="Times New Roman" w:cs="Times New Roman"/>
-          <w:b/>
-          <w:sz w:val="24"/>
-          <w:szCs w:val="24"/>
-        </w:rPr>
-        <w:t>inbred</w:t>
-      </w:r>
-      <w:r>
-        <w:rPr>
-          <w:rFonts w:ascii="Times New Roman" w:hAnsi="Times New Roman" w:cs="Times New Roman"/>
-          <w:sz w:val="24"/>
-          <w:szCs w:val="24"/>
-        </w:rPr>
-        <w:t xml:space="preserve"> strains generate the best comparison of females and males, besides the sex chromosomes, the mouse for each genome are almost identical**. Inbred strains enable one of the most direct compari</w:t>
-      </w:r>
-      <w:r>
-        <w:rPr>
-          <w:rFonts w:ascii="Times New Roman" w:hAnsi="Times New Roman" w:cs="Times New Roman"/>
-          <w:sz w:val="24"/>
-          <w:szCs w:val="24"/>
-        </w:rPr>
-        <w:t xml:space="preserve">son of both female and male gametogenesis and </w:t>
-      </w:r>
-      <w:r>
-        <w:rPr>
-          <w:rFonts w:ascii="Times New Roman" w:hAnsi="Times New Roman" w:cs="Times New Roman"/>
-          <w:sz w:val="24"/>
-          <w:szCs w:val="24"/>
-        </w:rPr>
-        <w:t>enable us</w:t>
-      </w:r>
-      <w:r>
-        <w:rPr>
-          <w:rFonts w:ascii="Times New Roman" w:hAnsi="Times New Roman" w:cs="Times New Roman"/>
-          <w:sz w:val="24"/>
-          <w:szCs w:val="24"/>
-        </w:rPr>
-        <w:t xml:space="preserve"> to conclude that sex</w:t>
-      </w:r>
-      <w:r>
-        <w:rPr>
-          <w:rFonts w:ascii="Times New Roman" w:hAnsi="Times New Roman" w:cs="Times New Roman"/>
-          <w:sz w:val="24"/>
-          <w:szCs w:val="24"/>
-        </w:rPr>
-        <w:t xml:space="preserve"> is a primary factor.</w:t>
-      </w:r>
-    </w:p>
-    <w:p>
-      <w:pPr>
-        <w:contextualSpacing/>
-        <w:rPr>
-          <w:rFonts w:ascii="Times New Roman" w:hAnsi="Times New Roman" w:cs="Times New Roman"/>
-          <w:sz w:val="24"/>
-          <w:szCs w:val="24"/>
-        </w:rPr>
-      </w:pPr>
-    </w:p>
-    <w:p>
-      <w:pPr>
-        <w:contextualSpacing/>
-        <w:rPr>
-          <w:rFonts w:ascii="Times New Roman" w:hAnsi="Times New Roman" w:cs="Times New Roman"/>
-          <w:sz w:val="24"/>
-          <w:szCs w:val="24"/>
-        </w:rPr>
-      </w:pPr>
-      <w:r>
-        <w:rPr>
-          <w:rFonts w:ascii="Times New Roman" w:hAnsi="Times New Roman" w:cs="Times New Roman"/>
-          <w:sz w:val="24"/>
-          <w:szCs w:val="24"/>
-        </w:rPr>
-        <w:t xml:space="preserve">While there are strains with </w:t>
-      </w:r>
-      <w:proofErr w:type="spellStart"/>
-      <w:r>
-        <w:rPr>
-          <w:rFonts w:ascii="Times New Roman" w:hAnsi="Times New Roman" w:cs="Times New Roman"/>
-          <w:sz w:val="24"/>
-          <w:szCs w:val="24"/>
-        </w:rPr>
-        <w:t>Robertsonian</w:t>
-      </w:r>
-      <w:proofErr w:type="spellEnd"/>
-      <w:r>
-        <w:rPr>
-          <w:rFonts w:ascii="Times New Roman" w:hAnsi="Times New Roman" w:cs="Times New Roman"/>
-          <w:sz w:val="24"/>
-          <w:szCs w:val="24"/>
-        </w:rPr>
-        <w:t xml:space="preserve"> translocations, in house mouse and related murid species it is possible to assemble sets of strains with identical karyotypes, 20 pairs of acrocentric chromosomes.</w:t>
-      </w:r>
-    </w:p>
-    <w:p>
-      <w:pPr>
-        <w:contextualSpacing/>
-        <w:rPr>
-          <w:rFonts w:ascii="Times New Roman" w:hAnsi="Times New Roman" w:cs="Times New Roman"/>
-          <w:sz w:val="24"/>
-          <w:szCs w:val="24"/>
-        </w:rPr>
-      </w:pPr>
-    </w:p>
-    <w:p>
-      <w:pPr>
-        <w:contextualSpacing/>
-        <w:rPr>
-          <w:rFonts w:ascii="Times New Roman" w:hAnsi="Times New Roman" w:cs="Times New Roman"/>
-          <w:sz w:val="24"/>
-          <w:szCs w:val="24"/>
-        </w:rPr>
-      </w:pPr>
-      <w:r>
-        <w:rPr>
-          <w:rFonts w:ascii="Times New Roman" w:hAnsi="Times New Roman" w:cs="Times New Roman"/>
-          <w:sz w:val="24"/>
-          <w:szCs w:val="24"/>
-        </w:rPr>
-        <w:t>House mouse is well suited for single cell cytology approaches</w:t>
-      </w:r>
-      <w:r>
-        <w:rPr>
-          <w:rFonts w:ascii="Times New Roman" w:hAnsi="Times New Roman" w:cs="Times New Roman"/>
-          <w:sz w:val="24"/>
-          <w:szCs w:val="24"/>
-        </w:rPr>
-        <w:t xml:space="preserve"> (due to large cell sizes)</w:t>
-      </w:r>
-      <w:r>
-        <w:rPr>
-          <w:rFonts w:ascii="Times New Roman" w:hAnsi="Times New Roman" w:cs="Times New Roman"/>
-          <w:sz w:val="24"/>
-          <w:szCs w:val="24"/>
-        </w:rPr>
-        <w:t xml:space="preserve">. The single cell level allows integration of data at a closer connection to the molecular pathway and meiotic program. In addition to the quantification of </w:t>
-      </w:r>
-      <w:proofErr w:type="spellStart"/>
-      <w:r>
-        <w:rPr>
-          <w:rFonts w:ascii="Times New Roman" w:hAnsi="Times New Roman" w:cs="Times New Roman"/>
-          <w:sz w:val="24"/>
-          <w:szCs w:val="24"/>
-        </w:rPr>
-        <w:t>gwRR</w:t>
-      </w:r>
-      <w:proofErr w:type="spellEnd"/>
-      <w:r>
-        <w:rPr>
-          <w:rFonts w:ascii="Times New Roman" w:hAnsi="Times New Roman" w:cs="Times New Roman"/>
-          <w:sz w:val="24"/>
-          <w:szCs w:val="24"/>
-        </w:rPr>
-        <w:t>. This study quantifies precursors to crossovers, double strand breaks (DSBs), and meiotic chromosome morphology across stages of meiosis which would not be accessible to with genetic linkage data and crosses.</w:t>
-      </w:r>
-    </w:p>
-    <w:p>
-      <w:pPr>
-        <w:contextualSpacing/>
-        <w:rPr>
-          <w:rFonts w:ascii="Times New Roman" w:hAnsi="Times New Roman" w:cs="Times New Roman"/>
-          <w:sz w:val="24"/>
-          <w:szCs w:val="24"/>
-        </w:rPr>
-      </w:pPr>
-    </w:p>
-    <w:p>
-      <w:pPr>
-        <w:contextualSpacing/>
-        <w:rPr>
-          <w:rFonts w:ascii="Times New Roman" w:hAnsi="Times New Roman" w:cs="Times New Roman"/>
-          <w:sz w:val="24"/>
-          <w:szCs w:val="24"/>
-        </w:rPr>
-      </w:pPr>
-    </w:p>
-    <w:p>
-      <w:pPr>
-        <w:contextualSpacing/>
-        <w:rPr>
-          <w:rFonts w:ascii="Times New Roman" w:hAnsi="Times New Roman" w:cs="Times New Roman"/>
-          <w:sz w:val="24"/>
-          <w:szCs w:val="24"/>
-        </w:rPr>
-      </w:pPr>
-    </w:p>
-    <w:p>
-      <w:pPr>
-        <w:contextualSpacing/>
-        <w:rPr>
-          <w:rFonts w:ascii="Times New Roman" w:hAnsi="Times New Roman" w:cs="Times New Roman"/>
-          <w:b/>
-          <w:sz w:val="24"/>
-          <w:szCs w:val="24"/>
-        </w:rPr>
-      </w:pPr>
-      <w:r>
-        <w:rPr>
-          <w:rFonts w:ascii="Times New Roman" w:hAnsi="Times New Roman" w:cs="Times New Roman"/>
-          <w:b/>
-          <w:sz w:val="24"/>
-          <w:szCs w:val="24"/>
-        </w:rPr>
-        <w:t>3. What we d</w:t>
-      </w:r>
-      <w:r>
-        <w:rPr>
-          <w:rFonts w:ascii="Times New Roman" w:hAnsi="Times New Roman" w:cs="Times New Roman"/>
-          <w:b/>
-          <w:sz w:val="24"/>
-          <w:szCs w:val="24"/>
-        </w:rPr>
-        <w:t>id in this study</w:t>
-      </w:r>
-    </w:p>
-    <w:p>
-      <w:pPr>
-        <w:contextualSpacing/>
-        <w:rPr>
-          <w:rFonts w:ascii="Times New Roman" w:hAnsi="Times New Roman" w:cs="Times New Roman"/>
-          <w:b/>
-          <w:sz w:val="24"/>
-          <w:szCs w:val="24"/>
-        </w:rPr>
-      </w:pPr>
-      <w:r>
-        <w:rPr>
-          <w:rFonts w:ascii="Times New Roman" w:hAnsi="Times New Roman" w:cs="Times New Roman"/>
-          <w:b/>
-          <w:sz w:val="24"/>
-          <w:szCs w:val="24"/>
-        </w:rPr>
-        <w:t xml:space="preserve">Main messages: these results are centered/focused on a unique </w:t>
-      </w:r>
-      <w:proofErr w:type="spellStart"/>
-      <w:r>
-        <w:rPr>
-          <w:rFonts w:ascii="Times New Roman" w:hAnsi="Times New Roman" w:cs="Times New Roman"/>
-          <w:b/>
-          <w:sz w:val="24"/>
-          <w:szCs w:val="24"/>
-        </w:rPr>
-        <w:t>evo</w:t>
-      </w:r>
-      <w:proofErr w:type="spellEnd"/>
-      <w:r>
-        <w:rPr>
-          <w:rFonts w:ascii="Times New Roman" w:hAnsi="Times New Roman" w:cs="Times New Roman"/>
-          <w:b/>
-          <w:sz w:val="24"/>
-          <w:szCs w:val="24"/>
-        </w:rPr>
-        <w:t xml:space="preserve"> comparison </w:t>
-      </w:r>
-    </w:p>
-    <w:p>
-      <w:pPr>
-        <w:contextualSpacing/>
-        <w:rPr>
-          <w:rFonts w:ascii="Times New Roman" w:hAnsi="Times New Roman" w:cs="Times New Roman"/>
-          <w:b/>
-          <w:sz w:val="24"/>
-          <w:szCs w:val="24"/>
-        </w:rPr>
-      </w:pPr>
-      <w:r>
-        <w:rPr>
-          <w:rFonts w:ascii="Times New Roman" w:hAnsi="Times New Roman" w:cs="Times New Roman"/>
-          <w:b/>
-          <w:sz w:val="24"/>
-          <w:szCs w:val="24"/>
-        </w:rPr>
-        <w:t>Advantages / importance of using multiple strains from and multiple subspecies</w:t>
-      </w:r>
-    </w:p>
-    <w:p>
-      <w:pPr>
-        <w:contextualSpacing/>
-        <w:rPr>
-          <w:rFonts w:ascii="Times New Roman" w:hAnsi="Times New Roman" w:cs="Times New Roman"/>
-          <w:b/>
-          <w:sz w:val="24"/>
-          <w:szCs w:val="24"/>
-        </w:rPr>
-      </w:pPr>
-      <w:r>
-        <w:rPr>
-          <w:rFonts w:ascii="Times New Roman" w:hAnsi="Times New Roman" w:cs="Times New Roman"/>
-          <w:b/>
-          <w:sz w:val="24"/>
-          <w:szCs w:val="24"/>
-        </w:rPr>
-        <w:t>-importance / advantage of sampling for multiple geographic locations.</w:t>
-      </w:r>
-    </w:p>
-    <w:p>
-      <w:pPr>
-        <w:contextualSpacing/>
-        <w:rPr>
-          <w:rFonts w:ascii="Times New Roman" w:hAnsi="Times New Roman" w:cs="Times New Roman"/>
-          <w:b/>
-          <w:sz w:val="24"/>
-          <w:szCs w:val="24"/>
-        </w:rPr>
-      </w:pPr>
-      <w:r>
-        <w:rPr>
-          <w:rFonts w:ascii="Times New Roman" w:hAnsi="Times New Roman" w:cs="Times New Roman"/>
-          <w:b/>
-          <w:sz w:val="24"/>
-          <w:szCs w:val="24"/>
-        </w:rPr>
-        <w:t>C</w:t>
-      </w:r>
-      <w:r>
-        <w:rPr>
-          <w:rFonts w:ascii="Times New Roman" w:hAnsi="Times New Roman" w:cs="Times New Roman"/>
-          <w:b/>
-          <w:sz w:val="24"/>
-          <w:szCs w:val="24"/>
-        </w:rPr>
-        <w:t>hromosome morphology / general recombination landscape</w:t>
-      </w:r>
-    </w:p>
-    <w:p>
-      <w:pPr>
-        <w:contextualSpacing/>
-        <w:rPr>
-          <w:rFonts w:ascii="Times New Roman" w:hAnsi="Times New Roman" w:cs="Times New Roman"/>
-          <w:b/>
-          <w:sz w:val="24"/>
-          <w:szCs w:val="24"/>
-        </w:rPr>
-      </w:pPr>
-      <w:r>
-        <w:rPr>
-          <w:rFonts w:ascii="Times New Roman" w:hAnsi="Times New Roman" w:cs="Times New Roman"/>
-          <w:b/>
-          <w:sz w:val="24"/>
-          <w:szCs w:val="24"/>
-        </w:rPr>
-        <w:t>-</w:t>
-      </w:r>
-      <w:proofErr w:type="gramStart"/>
-      <w:r>
-        <w:rPr>
-          <w:rFonts w:ascii="Times New Roman" w:hAnsi="Times New Roman" w:cs="Times New Roman"/>
-          <w:b/>
-          <w:sz w:val="24"/>
-          <w:szCs w:val="24"/>
-        </w:rPr>
-        <w:t>results</w:t>
-      </w:r>
-      <w:proofErr w:type="gramEnd"/>
-      <w:r>
-        <w:rPr>
-          <w:rFonts w:ascii="Times New Roman" w:hAnsi="Times New Roman" w:cs="Times New Roman"/>
-          <w:b/>
-          <w:sz w:val="24"/>
-          <w:szCs w:val="24"/>
-        </w:rPr>
-        <w:t xml:space="preserve"> for general landscape</w:t>
-      </w:r>
-      <w:r>
-        <w:rPr>
-          <w:rFonts w:ascii="Times New Roman" w:hAnsi="Times New Roman" w:cs="Times New Roman"/>
-          <w:b/>
-          <w:sz w:val="24"/>
-          <w:szCs w:val="24"/>
-        </w:rPr>
-        <w:t xml:space="preserve"> – conserved sex differences  and </w:t>
-      </w:r>
-    </w:p>
-    <w:p>
-      <w:pPr>
-        <w:contextualSpacing/>
-        <w:rPr>
-          <w:rFonts w:ascii="Times New Roman" w:hAnsi="Times New Roman" w:cs="Times New Roman"/>
-          <w:sz w:val="24"/>
-          <w:szCs w:val="24"/>
-        </w:rPr>
-      </w:pPr>
-    </w:p>
-    <w:p>
-      <w:pPr>
-        <w:contextualSpacing/>
-        <w:rPr>
-          <w:rFonts w:ascii="Times New Roman" w:hAnsi="Times New Roman" w:cs="Times New Roman"/>
-          <w:sz w:val="24"/>
-          <w:szCs w:val="24"/>
-        </w:rPr>
-      </w:pPr>
-      <w:r>
-        <w:rPr>
-          <w:rFonts w:ascii="Times New Roman" w:hAnsi="Times New Roman" w:cs="Times New Roman"/>
-          <w:sz w:val="24"/>
-          <w:szCs w:val="24"/>
-        </w:rPr>
-        <w:t>---------------</w:t>
-      </w:r>
-    </w:p>
-    <w:p>
-      <w:pPr>
-        <w:contextualSpacing/>
-        <w:rPr>
-          <w:rFonts w:ascii="Times New Roman" w:hAnsi="Times New Roman" w:cs="Times New Roman"/>
-          <w:b/>
-          <w:sz w:val="24"/>
-          <w:szCs w:val="24"/>
-        </w:rPr>
-      </w:pPr>
-      <w:r>
-        <w:rPr>
-          <w:rFonts w:ascii="Times New Roman" w:hAnsi="Times New Roman" w:cs="Times New Roman"/>
-          <w:sz w:val="24"/>
-          <w:szCs w:val="24"/>
-        </w:rPr>
-        <w:t xml:space="preserve">OUR results for </w:t>
-      </w:r>
-      <w:r>
-        <w:rPr>
-          <w:rFonts w:ascii="Times New Roman" w:hAnsi="Times New Roman" w:cs="Times New Roman"/>
-          <w:sz w:val="24"/>
-          <w:szCs w:val="24"/>
-        </w:rPr>
-        <w:t>genome wide recombination rate (variation)</w:t>
-      </w:r>
-      <w:r>
-        <w:rPr>
-          <w:rFonts w:ascii="Times New Roman" w:hAnsi="Times New Roman" w:cs="Times New Roman"/>
-          <w:sz w:val="24"/>
-          <w:szCs w:val="24"/>
-        </w:rPr>
-        <w:t xml:space="preserve"> we observed </w:t>
-      </w:r>
-      <w:r>
-        <w:rPr>
-          <w:rFonts w:ascii="Times New Roman" w:hAnsi="Times New Roman" w:cs="Times New Roman"/>
-          <w:sz w:val="24"/>
-          <w:szCs w:val="24"/>
-        </w:rPr>
-        <w:t xml:space="preserve">highly </w:t>
-      </w:r>
-      <w:r>
-        <w:rPr>
-          <w:rFonts w:ascii="Times New Roman" w:hAnsi="Times New Roman" w:cs="Times New Roman"/>
-          <w:sz w:val="24"/>
-          <w:szCs w:val="24"/>
-        </w:rPr>
-        <w:t>distin</w:t>
-      </w:r>
-      <w:r>
-        <w:rPr>
-          <w:rFonts w:ascii="Times New Roman" w:hAnsi="Times New Roman" w:cs="Times New Roman"/>
-          <w:sz w:val="24"/>
-          <w:szCs w:val="24"/>
-        </w:rPr>
-        <w:t>ct evolutionary trajectories between</w:t>
-      </w:r>
-      <w:r>
-        <w:rPr>
-          <w:rFonts w:ascii="Times New Roman" w:hAnsi="Times New Roman" w:cs="Times New Roman"/>
-          <w:sz w:val="24"/>
-          <w:szCs w:val="24"/>
-        </w:rPr>
-        <w:t xml:space="preserve"> males and females</w:t>
-      </w:r>
-      <w:r>
-        <w:rPr>
-          <w:rFonts w:ascii="Times New Roman" w:hAnsi="Times New Roman" w:cs="Times New Roman"/>
-          <w:sz w:val="24"/>
-          <w:szCs w:val="24"/>
-        </w:rPr>
-        <w:t xml:space="preserve">. This is </w:t>
-      </w:r>
-      <w:r>
-        <w:rPr>
-          <w:rFonts w:ascii="Times New Roman" w:hAnsi="Times New Roman" w:cs="Times New Roman"/>
-          <w:sz w:val="24"/>
-          <w:szCs w:val="24"/>
-        </w:rPr>
-        <w:t>due to</w:t>
-      </w:r>
-      <w:r>
-        <w:rPr>
-          <w:rFonts w:ascii="Times New Roman" w:hAnsi="Times New Roman" w:cs="Times New Roman"/>
-          <w:sz w:val="24"/>
-          <w:szCs w:val="24"/>
-        </w:rPr>
-        <w:t xml:space="preserve"> rapid male specific evolution</w:t>
-      </w:r>
-      <w:r>
-        <w:rPr>
-          <w:rFonts w:ascii="Times New Roman" w:hAnsi="Times New Roman" w:cs="Times New Roman"/>
-          <w:sz w:val="24"/>
-          <w:szCs w:val="24"/>
-        </w:rPr>
-        <w:t xml:space="preserve"> in the </w:t>
-      </w:r>
-      <w:proofErr w:type="spellStart"/>
-      <w:r>
-        <w:rPr>
-          <w:rFonts w:ascii="Times New Roman" w:hAnsi="Times New Roman" w:cs="Times New Roman"/>
-          <w:sz w:val="24"/>
-          <w:szCs w:val="24"/>
-        </w:rPr>
-        <w:t>gwRR</w:t>
-      </w:r>
-      <w:proofErr w:type="spellEnd"/>
-      <w:r>
-        <w:rPr>
-          <w:rFonts w:ascii="Times New Roman" w:hAnsi="Times New Roman" w:cs="Times New Roman"/>
-          <w:sz w:val="24"/>
-          <w:szCs w:val="24"/>
-        </w:rPr>
-        <w:t xml:space="preserve"> from two</w:t>
-      </w:r>
-      <w:r>
-        <w:rPr>
-          <w:rFonts w:ascii="Times New Roman" w:hAnsi="Times New Roman" w:cs="Times New Roman"/>
-          <w:sz w:val="24"/>
-          <w:szCs w:val="24"/>
-        </w:rPr>
-        <w:t xml:space="preserve"> strains in musculus and 1 strain in </w:t>
-      </w:r>
-      <w:proofErr w:type="spellStart"/>
-      <w:r>
-        <w:rPr>
-          <w:rFonts w:ascii="Times New Roman" w:hAnsi="Times New Roman" w:cs="Times New Roman"/>
-          <w:sz w:val="24"/>
-          <w:szCs w:val="24"/>
-        </w:rPr>
-        <w:t>molossinus</w:t>
-      </w:r>
-      <w:proofErr w:type="spellEnd"/>
-      <w:r>
-        <w:rPr>
-          <w:rFonts w:ascii="Times New Roman" w:hAnsi="Times New Roman" w:cs="Times New Roman"/>
-          <w:sz w:val="24"/>
-          <w:szCs w:val="24"/>
-        </w:rPr>
-        <w:t>. (</w:t>
-      </w:r>
-      <w:proofErr w:type="gramStart"/>
-      <w:r>
-        <w:rPr>
-          <w:rFonts w:ascii="Times New Roman" w:hAnsi="Times New Roman" w:cs="Times New Roman"/>
-          <w:sz w:val="24"/>
-          <w:szCs w:val="24"/>
-        </w:rPr>
-        <w:t>this</w:t>
-      </w:r>
-      <w:proofErr w:type="gramEnd"/>
-      <w:r>
-        <w:rPr>
-          <w:rFonts w:ascii="Times New Roman" w:hAnsi="Times New Roman" w:cs="Times New Roman"/>
-          <w:sz w:val="24"/>
-          <w:szCs w:val="24"/>
-        </w:rPr>
-        <w:t xml:space="preserve"> pattern of rapid evolution was not observed in females)</w:t>
-      </w:r>
-      <w:r>
-        <w:rPr>
-          <w:rFonts w:ascii="Times New Roman" w:hAnsi="Times New Roman" w:cs="Times New Roman"/>
-          <w:sz w:val="24"/>
-          <w:szCs w:val="24"/>
-        </w:rPr>
-        <w:t>.</w:t>
-      </w:r>
-      <w:r>
-        <w:rPr>
-          <w:rFonts w:ascii="Times New Roman" w:hAnsi="Times New Roman" w:cs="Times New Roman"/>
-          <w:b/>
-          <w:sz w:val="24"/>
-          <w:szCs w:val="24"/>
-        </w:rPr>
-        <w:t xml:space="preserve"> </w:t>
-      </w:r>
-      <w:r>
-        <w:rPr>
-          <w:rFonts w:ascii="Times New Roman" w:hAnsi="Times New Roman" w:cs="Times New Roman"/>
-          <w:b/>
-          <w:sz w:val="24"/>
-          <w:szCs w:val="24"/>
-        </w:rPr>
-        <w:t>We observed up to a 30% difference (translating into approximately ~7 more crossovers per cell), a surprising amount considering the short e</w:t>
-      </w:r>
-      <w:r>
-        <w:rPr>
-          <w:rFonts w:ascii="Times New Roman" w:hAnsi="Times New Roman" w:cs="Times New Roman"/>
-          <w:b/>
-          <w:sz w:val="24"/>
-          <w:szCs w:val="24"/>
-        </w:rPr>
-        <w:t>volutionary time scale.</w:t>
-      </w:r>
-    </w:p>
-    <w:p>
-      <w:pPr>
-        <w:contextualSpacing/>
-        <w:rPr>
-          <w:rFonts w:ascii="Times New Roman" w:hAnsi="Times New Roman" w:cs="Times New Roman"/>
-          <w:sz w:val="24"/>
-          <w:szCs w:val="24"/>
-        </w:rPr>
-      </w:pPr>
-    </w:p>
-    <w:p>
-      <w:pPr>
-        <w:contextualSpacing/>
-        <w:rPr>
-          <w:rFonts w:ascii="Times New Roman" w:hAnsi="Times New Roman" w:cs="Times New Roman"/>
-          <w:sz w:val="24"/>
-          <w:szCs w:val="24"/>
-        </w:rPr>
-      </w:pPr>
-    </w:p>
-    <w:p>
-      <w:pPr>
-        <w:contextualSpacing/>
-        <w:rPr>
-          <w:rFonts w:ascii="Times New Roman" w:hAnsi="Times New Roman" w:cs="Times New Roman"/>
-          <w:sz w:val="24"/>
-          <w:szCs w:val="24"/>
-        </w:rPr>
-      </w:pPr>
-      <w:r>
-        <w:rPr>
-          <w:rFonts w:ascii="Times New Roman" w:hAnsi="Times New Roman" w:cs="Times New Roman"/>
-          <w:sz w:val="24"/>
-          <w:szCs w:val="24"/>
-        </w:rPr>
-        <w:t xml:space="preserve">The </w:t>
-      </w:r>
-      <w:r>
-        <w:rPr>
-          <w:rFonts w:ascii="Times New Roman" w:hAnsi="Times New Roman" w:cs="Times New Roman"/>
-          <w:sz w:val="24"/>
-          <w:szCs w:val="24"/>
-        </w:rPr>
-        <w:t xml:space="preserve">metric of the genome wide recombination rate reflects a non-random process of crossover formation on </w:t>
-      </w:r>
-      <w:r>
-        <w:rPr>
-          <w:rFonts w:ascii="Times New Roman" w:hAnsi="Times New Roman" w:cs="Times New Roman"/>
-          <w:sz w:val="24"/>
-          <w:szCs w:val="24"/>
-        </w:rPr>
-        <w:t>individual</w:t>
-      </w:r>
-      <w:r>
-        <w:rPr>
-          <w:rFonts w:ascii="Times New Roman" w:hAnsi="Times New Roman" w:cs="Times New Roman"/>
-          <w:sz w:val="24"/>
-          <w:szCs w:val="24"/>
-        </w:rPr>
-        <w:t xml:space="preserve"> chromosomes </w:t>
-      </w:r>
-      <w:r>
-        <w:rPr>
-          <w:rFonts w:ascii="Times New Roman" w:hAnsi="Times New Roman" w:cs="Times New Roman"/>
-          <w:sz w:val="24"/>
-          <w:szCs w:val="24"/>
-        </w:rPr>
-        <w:t>// the recombination landscape at the single chromosome level.</w:t>
-      </w:r>
-      <w:r>
-        <w:rPr>
-          <w:rFonts w:ascii="Times New Roman" w:hAnsi="Times New Roman" w:cs="Times New Roman"/>
-          <w:sz w:val="24"/>
-          <w:szCs w:val="24"/>
-        </w:rPr>
-        <w:t xml:space="preserve"> </w:t>
-      </w:r>
-      <w:r>
-        <w:rPr>
-          <w:rFonts w:ascii="Times New Roman" w:hAnsi="Times New Roman" w:cs="Times New Roman"/>
-          <w:sz w:val="24"/>
-          <w:szCs w:val="24"/>
-        </w:rPr>
-        <w:t>The recombination landscape for</w:t>
-      </w:r>
-      <w:r>
-        <w:rPr>
-          <w:rFonts w:ascii="Times New Roman" w:hAnsi="Times New Roman" w:cs="Times New Roman"/>
-          <w:sz w:val="24"/>
-          <w:szCs w:val="24"/>
-        </w:rPr>
-        <w:t xml:space="preserve"> single chromosome scale can be </w:t>
-      </w:r>
-      <w:r>
-        <w:rPr>
-          <w:rFonts w:ascii="Times New Roman" w:hAnsi="Times New Roman" w:cs="Times New Roman"/>
-          <w:sz w:val="24"/>
-          <w:szCs w:val="24"/>
-        </w:rPr>
-        <w:t xml:space="preserve">general </w:t>
-      </w:r>
-      <w:r>
-        <w:rPr>
-          <w:rFonts w:ascii="Times New Roman" w:hAnsi="Times New Roman" w:cs="Times New Roman"/>
-          <w:sz w:val="24"/>
-          <w:szCs w:val="24"/>
-        </w:rPr>
-        <w:t>summarized by</w:t>
-      </w:r>
-      <w:r>
-        <w:rPr>
-          <w:rFonts w:ascii="Times New Roman" w:hAnsi="Times New Roman" w:cs="Times New Roman"/>
-          <w:sz w:val="24"/>
-          <w:szCs w:val="24"/>
-        </w:rPr>
-        <w:t xml:space="preserve"> </w:t>
-      </w:r>
-      <w:proofErr w:type="spellStart"/>
-      <w:r>
-        <w:rPr>
-          <w:rFonts w:ascii="Times New Roman" w:hAnsi="Times New Roman" w:cs="Times New Roman"/>
-          <w:sz w:val="24"/>
-          <w:szCs w:val="24"/>
-        </w:rPr>
+          <w:rFonts w:ascii="Times New Roman" w:hAnsi="Times New Roman" w:cs="Times New Roman"/>
+          <w:sz w:val="24"/>
+          <w:szCs w:val="24"/>
+        </w:rPr>
+        <w:lastRenderedPageBreak/>
         <w:t>i</w:t>
       </w:r>
       <w:proofErr w:type="spellEnd"/>
@@ -4187,7 +3985,6 @@
           <w:sz w:val="24"/>
           <w:szCs w:val="24"/>
         </w:rPr>
-        <w:lastRenderedPageBreak/>
         <w:t xml:space="preserve">While there are strains with </w:t>
       </w:r>
       <w:proofErr w:type="spellStart"/>
@@ -5678,7 +5475,7 @@
 </file>
 
 <file path=customXml/itemProps1.xml><?xml version="1.0" encoding="utf-8"?>
-<ds:datastoreItem xmlns:ds="http://schemas.openxmlformats.org/officeDocument/2006/customXml" ds:itemID="{5C894DBE-72A8-4BD6-8171-73D6949DCF76}">
+<ds:datastoreItem xmlns:ds="http://schemas.openxmlformats.org/officeDocument/2006/customXml" ds:itemID="{C7B21621-A8E3-4170-866F-19141A3A0BFE}">
   <ds:schemaRefs>
     <ds:schemaRef ds:uri="http://schemas.openxmlformats.org/officeDocument/2006/bibliography"/>
   </ds:schemaRefs>

</xml_diff>